<commit_message>
Remove unused token type, documentation update
</commit_message>
<xml_diff>
--- a/doc/Dokumentace.docx
+++ b/doc/Dokumentace.docx
@@ -520,19 +520,18 @@
     <w:p/>
     <w:sdt>
       <w:sdtPr>
+        <w:rPr>
+          <w:rFonts w:eastAsiaTheme="minorEastAsia"/>
+          <w:sz w:val="22"/>
+          <w:szCs w:val="22"/>
+        </w:rPr>
         <w:id w:val="1044480930"/>
         <w:docPartObj>
           <w:docPartGallery w:val="Table of Contents"/>
           <w:docPartUnique/>
         </w:docPartObj>
       </w:sdtPr>
-      <w:sdtEndPr>
-        <w:rPr>
-          <w:rFonts w:eastAsiaTheme="minorEastAsia"/>
-          <w:sz w:val="22"/>
-          <w:szCs w:val="22"/>
-        </w:rPr>
-      </w:sdtEndPr>
+      <w:sdtEndPr/>
       <w:sdtContent>
         <w:p>
           <w:pPr>
@@ -541,7 +540,7 @@
               <w:ilvl w:val="0"/>
               <w:numId w:val="0"/>
             </w:numPr>
-            <w:ind w:left="432" w:hanging="432"/>
+            <w:ind w:left="432"/>
             <w:rPr>
               <w:rStyle w:val="Nadpis1Char"/>
             </w:rPr>
@@ -574,7 +573,7 @@
           <w:r>
             <w:fldChar w:fldCharType="separate"/>
           </w:r>
-          <w:hyperlink w:anchor="_Toc57930223" w:history="1">
+          <w:hyperlink w:anchor="_Toc58186684" w:history="1">
             <w:r>
               <w:rPr>
                 <w:rStyle w:val="Hypertextovodkaz"/>
@@ -615,7 +614,7 @@
                 <w:noProof/>
                 <w:webHidden/>
               </w:rPr>
-              <w:instrText xml:space="preserve"> PAGEREF _Toc57930223 \h </w:instrText>
+              <w:instrText xml:space="preserve"> PAGEREF _Toc58186684 \h </w:instrText>
             </w:r>
             <w:r>
               <w:rPr>
@@ -658,7 +657,7 @@
               <w:noProof/>
             </w:rPr>
           </w:pPr>
-          <w:hyperlink w:anchor="_Toc57930224" w:history="1">
+          <w:hyperlink w:anchor="_Toc58186685" w:history="1">
             <w:r>
               <w:rPr>
                 <w:rStyle w:val="Hypertextovodkaz"/>
@@ -699,7 +698,7 @@
                 <w:noProof/>
                 <w:webHidden/>
               </w:rPr>
-              <w:instrText xml:space="preserve"> PAGEREF _Toc57930224 \h </w:instrText>
+              <w:instrText xml:space="preserve"> PAGEREF _Toc58186685 \h </w:instrText>
             </w:r>
             <w:r>
               <w:rPr>
@@ -742,7 +741,7 @@
               <w:noProof/>
             </w:rPr>
           </w:pPr>
-          <w:hyperlink w:anchor="_Toc57930225" w:history="1">
+          <w:hyperlink w:anchor="_Toc58186686" w:history="1">
             <w:r>
               <w:rPr>
                 <w:rStyle w:val="Hypertextovodkaz"/>
@@ -783,7 +782,7 @@
                 <w:noProof/>
                 <w:webHidden/>
               </w:rPr>
-              <w:instrText xml:space="preserve"> PAGEREF _Toc57930225 \h </w:instrText>
+              <w:instrText xml:space="preserve"> PAGEREF _Toc58186686 \h </w:instrText>
             </w:r>
             <w:r>
               <w:rPr>
@@ -826,7 +825,7 @@
               <w:noProof/>
             </w:rPr>
           </w:pPr>
-          <w:hyperlink w:anchor="_Toc57930226" w:history="1">
+          <w:hyperlink w:anchor="_Toc58186687" w:history="1">
             <w:r>
               <w:rPr>
                 <w:rStyle w:val="Hypertextovodkaz"/>
@@ -867,7 +866,7 @@
                 <w:noProof/>
                 <w:webHidden/>
               </w:rPr>
-              <w:instrText xml:space="preserve"> PAGEREF _Toc57930226 \h </w:instrText>
+              <w:instrText xml:space="preserve"> PAGEREF _Toc58186687 \h </w:instrText>
             </w:r>
             <w:r>
               <w:rPr>
@@ -910,7 +909,7 @@
               <w:noProof/>
             </w:rPr>
           </w:pPr>
-          <w:hyperlink w:anchor="_Toc57930227" w:history="1">
+          <w:hyperlink w:anchor="_Toc58186688" w:history="1">
             <w:r>
               <w:rPr>
                 <w:rStyle w:val="Hypertextovodkaz"/>
@@ -951,7 +950,7 @@
                 <w:noProof/>
                 <w:webHidden/>
               </w:rPr>
-              <w:instrText xml:space="preserve"> PAGEREF _Toc57930227 \h </w:instrText>
+              <w:instrText xml:space="preserve"> PAGEREF _Toc58186688 \h </w:instrText>
             </w:r>
             <w:r>
               <w:rPr>
@@ -994,7 +993,7 @@
               <w:noProof/>
             </w:rPr>
           </w:pPr>
-          <w:hyperlink w:anchor="_Toc57930228" w:history="1">
+          <w:hyperlink w:anchor="_Toc58186689" w:history="1">
             <w:r>
               <w:rPr>
                 <w:rStyle w:val="Hypertextovodkaz"/>
@@ -1035,7 +1034,7 @@
                 <w:noProof/>
                 <w:webHidden/>
               </w:rPr>
-              <w:instrText xml:space="preserve"> PAGEREF _Toc57930228 \h </w:instrText>
+              <w:instrText xml:space="preserve"> PAGEREF _Toc58186689 \h </w:instrText>
             </w:r>
             <w:r>
               <w:rPr>
@@ -1078,7 +1077,7 @@
               <w:noProof/>
             </w:rPr>
           </w:pPr>
-          <w:hyperlink w:anchor="_Toc57930229" w:history="1">
+          <w:hyperlink w:anchor="_Toc58186690" w:history="1">
             <w:r>
               <w:rPr>
                 <w:rStyle w:val="Hypertextovodkaz"/>
@@ -1119,7 +1118,7 @@
                 <w:noProof/>
                 <w:webHidden/>
               </w:rPr>
-              <w:instrText xml:space="preserve"> PAGEREF _Toc57930229 \h </w:instrText>
+              <w:instrText xml:space="preserve"> PAGEREF _Toc58186690 \h </w:instrText>
             </w:r>
             <w:r>
               <w:rPr>
@@ -1162,7 +1161,7 @@
               <w:noProof/>
             </w:rPr>
           </w:pPr>
-          <w:hyperlink w:anchor="_Toc57930230" w:history="1">
+          <w:hyperlink w:anchor="_Toc58186691" w:history="1">
             <w:r>
               <w:rPr>
                 <w:rStyle w:val="Hypertextovodkaz"/>
@@ -1203,7 +1202,7 @@
                 <w:noProof/>
                 <w:webHidden/>
               </w:rPr>
-              <w:instrText xml:space="preserve"> PAGEREF _Toc57930230 \h </w:instrText>
+              <w:instrText xml:space="preserve"> PAGEREF _Toc58186691 \h </w:instrText>
             </w:r>
             <w:r>
               <w:rPr>
@@ -1246,7 +1245,7 @@
               <w:noProof/>
             </w:rPr>
           </w:pPr>
-          <w:hyperlink w:anchor="_Toc57930231" w:history="1">
+          <w:hyperlink w:anchor="_Toc58186692" w:history="1">
             <w:r>
               <w:rPr>
                 <w:rStyle w:val="Hypertextovodkaz"/>
@@ -1287,7 +1286,7 @@
                 <w:noProof/>
                 <w:webHidden/>
               </w:rPr>
-              <w:instrText xml:space="preserve"> PAGEREF _Toc57930231 \h </w:instrText>
+              <w:instrText xml:space="preserve"> PAGEREF _Toc58186692 \h </w:instrText>
             </w:r>
             <w:r>
               <w:rPr>
@@ -1307,7 +1306,175 @@
                 <w:noProof/>
                 <w:webHidden/>
               </w:rPr>
-              <w:t>3</w:t>
+              <w:t>4</w:t>
+            </w:r>
+            <w:r>
+              <w:rPr>
+                <w:noProof/>
+                <w:webHidden/>
+              </w:rPr>
+              <w:fldChar w:fldCharType="end"/>
+            </w:r>
+          </w:hyperlink>
+        </w:p>
+        <w:p>
+          <w:pPr>
+            <w:pStyle w:val="Obsah3"/>
+            <w:tabs>
+              <w:tab w:val="left" w:pos="1320"/>
+              <w:tab w:val="right" w:leader="dot" w:pos="9650"/>
+            </w:tabs>
+            <w:rPr>
+              <w:rFonts w:asciiTheme="minorHAnsi" w:hAnsiTheme="minorHAnsi" w:cstheme="minorBidi"/>
+              <w:noProof/>
+            </w:rPr>
+          </w:pPr>
+          <w:hyperlink w:anchor="_Toc58186693" w:history="1">
+            <w:r>
+              <w:rPr>
+                <w:rStyle w:val="Hypertextovodkaz"/>
+                <w:noProof/>
+              </w:rPr>
+              <w:t>3.2.1</w:t>
+            </w:r>
+            <w:r>
+              <w:rPr>
+                <w:rFonts w:asciiTheme="minorHAnsi" w:hAnsiTheme="minorHAnsi" w:cstheme="minorBidi"/>
+                <w:noProof/>
+              </w:rPr>
+              <w:tab/>
+            </w:r>
+            <w:r>
+              <w:rPr>
+                <w:rStyle w:val="Hypertextovodkaz"/>
+                <w:noProof/>
+              </w:rPr>
+              <w:t>Syntaktická analýza založená na rekurzivním sestupu</w:t>
+            </w:r>
+            <w:r>
+              <w:rPr>
+                <w:noProof/>
+                <w:webHidden/>
+              </w:rPr>
+              <w:tab/>
+            </w:r>
+            <w:r>
+              <w:rPr>
+                <w:noProof/>
+                <w:webHidden/>
+              </w:rPr>
+              <w:fldChar w:fldCharType="begin"/>
+            </w:r>
+            <w:r>
+              <w:rPr>
+                <w:noProof/>
+                <w:webHidden/>
+              </w:rPr>
+              <w:instrText xml:space="preserve"> PAGEREF _Toc58186693 \h </w:instrText>
+            </w:r>
+            <w:r>
+              <w:rPr>
+                <w:noProof/>
+                <w:webHidden/>
+              </w:rPr>
+            </w:r>
+            <w:r>
+              <w:rPr>
+                <w:noProof/>
+                <w:webHidden/>
+              </w:rPr>
+              <w:fldChar w:fldCharType="separate"/>
+            </w:r>
+            <w:r>
+              <w:rPr>
+                <w:noProof/>
+                <w:webHidden/>
+              </w:rPr>
+              <w:t>4</w:t>
+            </w:r>
+            <w:r>
+              <w:rPr>
+                <w:noProof/>
+                <w:webHidden/>
+              </w:rPr>
+              <w:fldChar w:fldCharType="end"/>
+            </w:r>
+          </w:hyperlink>
+        </w:p>
+        <w:p>
+          <w:pPr>
+            <w:pStyle w:val="Obsah3"/>
+            <w:tabs>
+              <w:tab w:val="left" w:pos="1320"/>
+              <w:tab w:val="right" w:leader="dot" w:pos="9650"/>
+            </w:tabs>
+            <w:rPr>
+              <w:rFonts w:asciiTheme="minorHAnsi" w:hAnsiTheme="minorHAnsi" w:cstheme="minorBidi"/>
+              <w:noProof/>
+            </w:rPr>
+          </w:pPr>
+          <w:hyperlink w:anchor="_Toc58186694" w:history="1">
+            <w:r>
+              <w:rPr>
+                <w:rStyle w:val="Hypertextovodkaz"/>
+                <w:noProof/>
+              </w:rPr>
+              <w:t>3.2.2</w:t>
+            </w:r>
+            <w:r>
+              <w:rPr>
+                <w:rFonts w:asciiTheme="minorHAnsi" w:hAnsiTheme="minorHAnsi" w:cstheme="minorBidi"/>
+                <w:noProof/>
+              </w:rPr>
+              <w:tab/>
+            </w:r>
+            <w:r>
+              <w:rPr>
+                <w:rStyle w:val="Hypertextovodkaz"/>
+                <w:noProof/>
+              </w:rPr>
+              <w:t>Precedenční syntaktická analýza</w:t>
+            </w:r>
+            <w:r>
+              <w:rPr>
+                <w:noProof/>
+                <w:webHidden/>
+              </w:rPr>
+              <w:tab/>
+            </w:r>
+            <w:r>
+              <w:rPr>
+                <w:noProof/>
+                <w:webHidden/>
+              </w:rPr>
+              <w:fldChar w:fldCharType="begin"/>
+            </w:r>
+            <w:r>
+              <w:rPr>
+                <w:noProof/>
+                <w:webHidden/>
+              </w:rPr>
+              <w:instrText xml:space="preserve"> PAGEREF _Toc58186694 \h </w:instrText>
+            </w:r>
+            <w:r>
+              <w:rPr>
+                <w:noProof/>
+                <w:webHidden/>
+              </w:rPr>
+            </w:r>
+            <w:r>
+              <w:rPr>
+                <w:noProof/>
+                <w:webHidden/>
+              </w:rPr>
+              <w:fldChar w:fldCharType="separate"/>
+            </w:r>
+            <w:r>
+              <w:rPr>
+                <w:noProof/>
+                <w:webHidden/>
+              </w:rPr>
+              <w:t>4</w:t>
             </w:r>
             <w:r>
               <w:rPr>
@@ -1330,7 +1497,7 @@
               <w:noProof/>
             </w:rPr>
           </w:pPr>
-          <w:hyperlink w:anchor="_Toc57930232" w:history="1">
+          <w:hyperlink w:anchor="_Toc58186695" w:history="1">
             <w:r>
               <w:rPr>
                 <w:rStyle w:val="Hypertextovodkaz"/>
@@ -1371,7 +1538,7 @@
                 <w:noProof/>
                 <w:webHidden/>
               </w:rPr>
-              <w:instrText xml:space="preserve"> PAGEREF _Toc57930232 \h </w:instrText>
+              <w:instrText xml:space="preserve"> PAGEREF _Toc58186695 \h </w:instrText>
             </w:r>
             <w:r>
               <w:rPr>
@@ -1391,7 +1558,7 @@
                 <w:noProof/>
                 <w:webHidden/>
               </w:rPr>
-              <w:t>3</w:t>
+              <w:t>5</w:t>
             </w:r>
             <w:r>
               <w:rPr>
@@ -1414,7 +1581,7 @@
               <w:noProof/>
             </w:rPr>
           </w:pPr>
-          <w:hyperlink w:anchor="_Toc57930233" w:history="1">
+          <w:hyperlink w:anchor="_Toc58186696" w:history="1">
             <w:r>
               <w:rPr>
                 <w:rStyle w:val="Hypertextovodkaz"/>
@@ -1455,7 +1622,7 @@
                 <w:noProof/>
                 <w:webHidden/>
               </w:rPr>
-              <w:instrText xml:space="preserve"> PAGEREF _Toc57930233 \h </w:instrText>
+              <w:instrText xml:space="preserve"> PAGEREF _Toc58186696 \h </w:instrText>
             </w:r>
             <w:r>
               <w:rPr>
@@ -1475,7 +1642,511 @@
                 <w:noProof/>
                 <w:webHidden/>
               </w:rPr>
-              <w:t>3</w:t>
+              <w:t>5</w:t>
+            </w:r>
+            <w:r>
+              <w:rPr>
+                <w:noProof/>
+                <w:webHidden/>
+              </w:rPr>
+              <w:fldChar w:fldCharType="end"/>
+            </w:r>
+          </w:hyperlink>
+        </w:p>
+        <w:p>
+          <w:pPr>
+            <w:pStyle w:val="Obsah3"/>
+            <w:tabs>
+              <w:tab w:val="left" w:pos="1320"/>
+              <w:tab w:val="right" w:leader="dot" w:pos="9650"/>
+            </w:tabs>
+            <w:rPr>
+              <w:rFonts w:asciiTheme="minorHAnsi" w:hAnsiTheme="minorHAnsi" w:cstheme="minorBidi"/>
+              <w:noProof/>
+            </w:rPr>
+          </w:pPr>
+          <w:hyperlink w:anchor="_Toc58186697" w:history="1">
+            <w:r>
+              <w:rPr>
+                <w:rStyle w:val="Hypertextovodkaz"/>
+                <w:noProof/>
+              </w:rPr>
+              <w:t>3.4.1</w:t>
+            </w:r>
+            <w:r>
+              <w:rPr>
+                <w:rFonts w:asciiTheme="minorHAnsi" w:hAnsiTheme="minorHAnsi" w:cstheme="minorBidi"/>
+                <w:noProof/>
+              </w:rPr>
+              <w:tab/>
+            </w:r>
+            <w:r>
+              <w:rPr>
+                <w:rStyle w:val="Hypertextovodkaz"/>
+                <w:noProof/>
+              </w:rPr>
+              <w:t>Generování jmen proměnných</w:t>
+            </w:r>
+            <w:r>
+              <w:rPr>
+                <w:noProof/>
+                <w:webHidden/>
+              </w:rPr>
+              <w:tab/>
+            </w:r>
+            <w:r>
+              <w:rPr>
+                <w:noProof/>
+                <w:webHidden/>
+              </w:rPr>
+              <w:fldChar w:fldCharType="begin"/>
+            </w:r>
+            <w:r>
+              <w:rPr>
+                <w:noProof/>
+                <w:webHidden/>
+              </w:rPr>
+              <w:instrText xml:space="preserve"> PAGEREF _Toc58186697 \h </w:instrText>
+            </w:r>
+            <w:r>
+              <w:rPr>
+                <w:noProof/>
+                <w:webHidden/>
+              </w:rPr>
+            </w:r>
+            <w:r>
+              <w:rPr>
+                <w:noProof/>
+                <w:webHidden/>
+              </w:rPr>
+              <w:fldChar w:fldCharType="separate"/>
+            </w:r>
+            <w:r>
+              <w:rPr>
+                <w:noProof/>
+                <w:webHidden/>
+              </w:rPr>
+              <w:t>5</w:t>
+            </w:r>
+            <w:r>
+              <w:rPr>
+                <w:noProof/>
+                <w:webHidden/>
+              </w:rPr>
+              <w:fldChar w:fldCharType="end"/>
+            </w:r>
+          </w:hyperlink>
+        </w:p>
+        <w:p>
+          <w:pPr>
+            <w:pStyle w:val="Obsah2"/>
+            <w:tabs>
+              <w:tab w:val="left" w:pos="880"/>
+              <w:tab w:val="right" w:leader="dot" w:pos="9650"/>
+            </w:tabs>
+            <w:rPr>
+              <w:rFonts w:asciiTheme="minorHAnsi" w:hAnsiTheme="minorHAnsi" w:cstheme="minorBidi"/>
+              <w:noProof/>
+            </w:rPr>
+          </w:pPr>
+          <w:hyperlink w:anchor="_Toc58186698" w:history="1">
+            <w:r>
+              <w:rPr>
+                <w:rStyle w:val="Hypertextovodkaz"/>
+                <w:noProof/>
+              </w:rPr>
+              <w:t>3.5</w:t>
+            </w:r>
+            <w:r>
+              <w:rPr>
+                <w:rFonts w:asciiTheme="minorHAnsi" w:hAnsiTheme="minorHAnsi" w:cstheme="minorBidi"/>
+                <w:noProof/>
+              </w:rPr>
+              <w:tab/>
+            </w:r>
+            <w:r>
+              <w:rPr>
+                <w:rStyle w:val="Hypertextovodkaz"/>
+                <w:noProof/>
+              </w:rPr>
+              <w:t>Použité datové struktury</w:t>
+            </w:r>
+            <w:r>
+              <w:rPr>
+                <w:noProof/>
+                <w:webHidden/>
+              </w:rPr>
+              <w:tab/>
+            </w:r>
+            <w:r>
+              <w:rPr>
+                <w:noProof/>
+                <w:webHidden/>
+              </w:rPr>
+              <w:fldChar w:fldCharType="begin"/>
+            </w:r>
+            <w:r>
+              <w:rPr>
+                <w:noProof/>
+                <w:webHidden/>
+              </w:rPr>
+              <w:instrText xml:space="preserve"> PAGEREF _Toc58186698 \h </w:instrText>
+            </w:r>
+            <w:r>
+              <w:rPr>
+                <w:noProof/>
+                <w:webHidden/>
+              </w:rPr>
+            </w:r>
+            <w:r>
+              <w:rPr>
+                <w:noProof/>
+                <w:webHidden/>
+              </w:rPr>
+              <w:fldChar w:fldCharType="separate"/>
+            </w:r>
+            <w:r>
+              <w:rPr>
+                <w:noProof/>
+                <w:webHidden/>
+              </w:rPr>
+              <w:t>5</w:t>
+            </w:r>
+            <w:r>
+              <w:rPr>
+                <w:noProof/>
+                <w:webHidden/>
+              </w:rPr>
+              <w:fldChar w:fldCharType="end"/>
+            </w:r>
+          </w:hyperlink>
+        </w:p>
+        <w:p>
+          <w:pPr>
+            <w:pStyle w:val="Obsah3"/>
+            <w:tabs>
+              <w:tab w:val="left" w:pos="1320"/>
+              <w:tab w:val="right" w:leader="dot" w:pos="9650"/>
+            </w:tabs>
+            <w:rPr>
+              <w:rFonts w:asciiTheme="minorHAnsi" w:hAnsiTheme="minorHAnsi" w:cstheme="minorBidi"/>
+              <w:noProof/>
+            </w:rPr>
+          </w:pPr>
+          <w:hyperlink w:anchor="_Toc58186699" w:history="1">
+            <w:r>
+              <w:rPr>
+                <w:rStyle w:val="Hypertextovodkaz"/>
+                <w:noProof/>
+              </w:rPr>
+              <w:t>3.5.1</w:t>
+            </w:r>
+            <w:r>
+              <w:rPr>
+                <w:rFonts w:asciiTheme="minorHAnsi" w:hAnsiTheme="minorHAnsi" w:cstheme="minorBidi"/>
+                <w:noProof/>
+              </w:rPr>
+              <w:tab/>
+            </w:r>
+            <w:r>
+              <w:rPr>
+                <w:rStyle w:val="Hypertextovodkaz"/>
+                <w:noProof/>
+              </w:rPr>
+              <w:t>Token</w:t>
+            </w:r>
+            <w:r>
+              <w:rPr>
+                <w:noProof/>
+                <w:webHidden/>
+              </w:rPr>
+              <w:tab/>
+            </w:r>
+            <w:r>
+              <w:rPr>
+                <w:noProof/>
+                <w:webHidden/>
+              </w:rPr>
+              <w:fldChar w:fldCharType="begin"/>
+            </w:r>
+            <w:r>
+              <w:rPr>
+                <w:noProof/>
+                <w:webHidden/>
+              </w:rPr>
+              <w:instrText xml:space="preserve"> PAGEREF _Toc58186699 \h </w:instrText>
+            </w:r>
+            <w:r>
+              <w:rPr>
+                <w:noProof/>
+                <w:webHidden/>
+              </w:rPr>
+            </w:r>
+            <w:r>
+              <w:rPr>
+                <w:noProof/>
+                <w:webHidden/>
+              </w:rPr>
+              <w:fldChar w:fldCharType="separate"/>
+            </w:r>
+            <w:r>
+              <w:rPr>
+                <w:noProof/>
+                <w:webHidden/>
+              </w:rPr>
+              <w:t>5</w:t>
+            </w:r>
+            <w:r>
+              <w:rPr>
+                <w:noProof/>
+                <w:webHidden/>
+              </w:rPr>
+              <w:fldChar w:fldCharType="end"/>
+            </w:r>
+          </w:hyperlink>
+        </w:p>
+        <w:p>
+          <w:pPr>
+            <w:pStyle w:val="Obsah3"/>
+            <w:tabs>
+              <w:tab w:val="left" w:pos="1320"/>
+              <w:tab w:val="right" w:leader="dot" w:pos="9650"/>
+            </w:tabs>
+            <w:rPr>
+              <w:rFonts w:asciiTheme="minorHAnsi" w:hAnsiTheme="minorHAnsi" w:cstheme="minorBidi"/>
+              <w:noProof/>
+            </w:rPr>
+          </w:pPr>
+          <w:hyperlink w:anchor="_Toc58186700" w:history="1">
+            <w:r>
+              <w:rPr>
+                <w:rStyle w:val="Hypertextovodkaz"/>
+                <w:noProof/>
+              </w:rPr>
+              <w:t>3.5.2</w:t>
+            </w:r>
+            <w:r>
+              <w:rPr>
+                <w:rFonts w:asciiTheme="minorHAnsi" w:hAnsiTheme="minorHAnsi" w:cstheme="minorBidi"/>
+                <w:noProof/>
+              </w:rPr>
+              <w:tab/>
+            </w:r>
+            <w:r>
+              <w:rPr>
+                <w:rStyle w:val="Hypertextovodkaz"/>
+                <w:noProof/>
+              </w:rPr>
+              <w:t>Tabulka symbolů</w:t>
+            </w:r>
+            <w:r>
+              <w:rPr>
+                <w:noProof/>
+                <w:webHidden/>
+              </w:rPr>
+              <w:tab/>
+            </w:r>
+            <w:r>
+              <w:rPr>
+                <w:noProof/>
+                <w:webHidden/>
+              </w:rPr>
+              <w:fldChar w:fldCharType="begin"/>
+            </w:r>
+            <w:r>
+              <w:rPr>
+                <w:noProof/>
+                <w:webHidden/>
+              </w:rPr>
+              <w:instrText xml:space="preserve"> PAGEREF _Toc58186700 \h </w:instrText>
+            </w:r>
+            <w:r>
+              <w:rPr>
+                <w:noProof/>
+                <w:webHidden/>
+              </w:rPr>
+            </w:r>
+            <w:r>
+              <w:rPr>
+                <w:noProof/>
+                <w:webHidden/>
+              </w:rPr>
+              <w:fldChar w:fldCharType="separate"/>
+            </w:r>
+            <w:r>
+              <w:rPr>
+                <w:noProof/>
+                <w:webHidden/>
+              </w:rPr>
+              <w:t>6</w:t>
+            </w:r>
+            <w:r>
+              <w:rPr>
+                <w:noProof/>
+                <w:webHidden/>
+              </w:rPr>
+              <w:fldChar w:fldCharType="end"/>
+            </w:r>
+          </w:hyperlink>
+        </w:p>
+        <w:p>
+          <w:pPr>
+            <w:pStyle w:val="Obsah3"/>
+            <w:tabs>
+              <w:tab w:val="left" w:pos="1320"/>
+              <w:tab w:val="right" w:leader="dot" w:pos="9650"/>
+            </w:tabs>
+            <w:rPr>
+              <w:rFonts w:asciiTheme="minorHAnsi" w:hAnsiTheme="minorHAnsi" w:cstheme="minorBidi"/>
+              <w:noProof/>
+            </w:rPr>
+          </w:pPr>
+          <w:hyperlink w:anchor="_Toc58186701" w:history="1">
+            <w:r>
+              <w:rPr>
+                <w:rStyle w:val="Hypertextovodkaz"/>
+                <w:noProof/>
+              </w:rPr>
+              <w:t>3.5.3</w:t>
+            </w:r>
+            <w:r>
+              <w:rPr>
+                <w:rFonts w:asciiTheme="minorHAnsi" w:hAnsiTheme="minorHAnsi" w:cstheme="minorBidi"/>
+                <w:noProof/>
+              </w:rPr>
+              <w:tab/>
+            </w:r>
+            <w:r>
+              <w:rPr>
+                <w:rStyle w:val="Hypertextovodkaz"/>
+                <w:noProof/>
+              </w:rPr>
+              <w:t>Zásobník tabulek symbolů</w:t>
+            </w:r>
+            <w:r>
+              <w:rPr>
+                <w:noProof/>
+                <w:webHidden/>
+              </w:rPr>
+              <w:tab/>
+            </w:r>
+            <w:r>
+              <w:rPr>
+                <w:noProof/>
+                <w:webHidden/>
+              </w:rPr>
+              <w:fldChar w:fldCharType="begin"/>
+            </w:r>
+            <w:r>
+              <w:rPr>
+                <w:noProof/>
+                <w:webHidden/>
+              </w:rPr>
+              <w:instrText xml:space="preserve"> PAGEREF _Toc58186701 \h </w:instrText>
+            </w:r>
+            <w:r>
+              <w:rPr>
+                <w:noProof/>
+                <w:webHidden/>
+              </w:rPr>
+            </w:r>
+            <w:r>
+              <w:rPr>
+                <w:noProof/>
+                <w:webHidden/>
+              </w:rPr>
+              <w:fldChar w:fldCharType="separate"/>
+            </w:r>
+            <w:r>
+              <w:rPr>
+                <w:noProof/>
+                <w:webHidden/>
+              </w:rPr>
+              <w:t>6</w:t>
+            </w:r>
+            <w:r>
+              <w:rPr>
+                <w:noProof/>
+                <w:webHidden/>
+              </w:rPr>
+              <w:fldChar w:fldCharType="end"/>
+            </w:r>
+          </w:hyperlink>
+        </w:p>
+        <w:p>
+          <w:pPr>
+            <w:pStyle w:val="Obsah3"/>
+            <w:tabs>
+              <w:tab w:val="left" w:pos="1320"/>
+              <w:tab w:val="right" w:leader="dot" w:pos="9650"/>
+            </w:tabs>
+            <w:rPr>
+              <w:rFonts w:asciiTheme="minorHAnsi" w:hAnsiTheme="minorHAnsi" w:cstheme="minorBidi"/>
+              <w:noProof/>
+            </w:rPr>
+          </w:pPr>
+          <w:hyperlink w:anchor="_Toc58186702" w:history="1">
+            <w:r>
+              <w:rPr>
+                <w:rStyle w:val="Hypertextovodkaz"/>
+                <w:noProof/>
+              </w:rPr>
+              <w:t>3.5.4</w:t>
+            </w:r>
+            <w:r>
+              <w:rPr>
+                <w:rFonts w:asciiTheme="minorHAnsi" w:hAnsiTheme="minorHAnsi" w:cstheme="minorBidi"/>
+                <w:noProof/>
+              </w:rPr>
+              <w:tab/>
+            </w:r>
+            <w:r>
+              <w:rPr>
+                <w:rStyle w:val="Hypertextovodkaz"/>
+                <w:noProof/>
+              </w:rPr>
+              <w:t>Lineární seznam</w:t>
+            </w:r>
+            <w:r>
+              <w:rPr>
+                <w:noProof/>
+                <w:webHidden/>
+              </w:rPr>
+              <w:tab/>
+            </w:r>
+            <w:r>
+              <w:rPr>
+                <w:noProof/>
+                <w:webHidden/>
+              </w:rPr>
+              <w:fldChar w:fldCharType="begin"/>
+            </w:r>
+            <w:r>
+              <w:rPr>
+                <w:noProof/>
+                <w:webHidden/>
+              </w:rPr>
+              <w:instrText xml:space="preserve"> PAGEREF _Toc58186702 \h </w:instrText>
+            </w:r>
+            <w:r>
+              <w:rPr>
+                <w:noProof/>
+                <w:webHidden/>
+              </w:rPr>
+            </w:r>
+            <w:r>
+              <w:rPr>
+                <w:noProof/>
+                <w:webHidden/>
+              </w:rPr>
+              <w:fldChar w:fldCharType="separate"/>
+            </w:r>
+            <w:r>
+              <w:rPr>
+                <w:noProof/>
+                <w:webHidden/>
+              </w:rPr>
+              <w:t>7</w:t>
             </w:r>
             <w:r>
               <w:rPr>
@@ -1498,7 +2169,7 @@
               <w:noProof/>
             </w:rPr>
           </w:pPr>
-          <w:hyperlink w:anchor="_Toc57930234" w:history="1">
+          <w:hyperlink w:anchor="_Toc58186703" w:history="1">
             <w:r>
               <w:rPr>
                 <w:rStyle w:val="Hypertextovodkaz"/>
@@ -1539,7 +2210,7 @@
                 <w:noProof/>
                 <w:webHidden/>
               </w:rPr>
-              <w:instrText xml:space="preserve"> PAGEREF _Toc57930234 \h </w:instrText>
+              <w:instrText xml:space="preserve"> PAGEREF _Toc58186703 \h </w:instrText>
             </w:r>
             <w:r>
               <w:rPr>
@@ -1559,7 +2230,91 @@
                 <w:noProof/>
                 <w:webHidden/>
               </w:rPr>
-              <w:t>3</w:t>
+              <w:t>7</w:t>
+            </w:r>
+            <w:r>
+              <w:rPr>
+                <w:noProof/>
+                <w:webHidden/>
+              </w:rPr>
+              <w:fldChar w:fldCharType="end"/>
+            </w:r>
+          </w:hyperlink>
+        </w:p>
+        <w:p>
+          <w:pPr>
+            <w:pStyle w:val="Obsah1"/>
+            <w:tabs>
+              <w:tab w:val="left" w:pos="440"/>
+              <w:tab w:val="right" w:leader="dot" w:pos="9650"/>
+            </w:tabs>
+            <w:rPr>
+              <w:rFonts w:asciiTheme="minorHAnsi" w:hAnsiTheme="minorHAnsi" w:cstheme="minorBidi"/>
+              <w:noProof/>
+            </w:rPr>
+          </w:pPr>
+          <w:hyperlink w:anchor="_Toc58186704" w:history="1">
+            <w:r>
+              <w:rPr>
+                <w:rStyle w:val="Hypertextovodkaz"/>
+                <w:noProof/>
+              </w:rPr>
+              <w:t>5</w:t>
+            </w:r>
+            <w:r>
+              <w:rPr>
+                <w:rFonts w:asciiTheme="minorHAnsi" w:hAnsiTheme="minorHAnsi" w:cstheme="minorBidi"/>
+                <w:noProof/>
+              </w:rPr>
+              <w:tab/>
+            </w:r>
+            <w:r>
+              <w:rPr>
+                <w:rStyle w:val="Hypertextovodkaz"/>
+                <w:noProof/>
+              </w:rPr>
+              <w:t>Použitá literatura a reference</w:t>
+            </w:r>
+            <w:r>
+              <w:rPr>
+                <w:noProof/>
+                <w:webHidden/>
+              </w:rPr>
+              <w:tab/>
+            </w:r>
+            <w:r>
+              <w:rPr>
+                <w:noProof/>
+                <w:webHidden/>
+              </w:rPr>
+              <w:fldChar w:fldCharType="begin"/>
+            </w:r>
+            <w:r>
+              <w:rPr>
+                <w:noProof/>
+                <w:webHidden/>
+              </w:rPr>
+              <w:instrText xml:space="preserve"> PAGEREF _Toc58186704 \h </w:instrText>
+            </w:r>
+            <w:r>
+              <w:rPr>
+                <w:noProof/>
+                <w:webHidden/>
+              </w:rPr>
+            </w:r>
+            <w:r>
+              <w:rPr>
+                <w:noProof/>
+                <w:webHidden/>
+              </w:rPr>
+              <w:fldChar w:fldCharType="separate"/>
+            </w:r>
+            <w:r>
+              <w:rPr>
+                <w:noProof/>
+                <w:webHidden/>
+              </w:rPr>
+              <w:t>7</w:t>
             </w:r>
             <w:r>
               <w:rPr>
@@ -1586,7 +2341,7 @@
       <w:pPr>
         <w:pStyle w:val="Nadpis1"/>
       </w:pPr>
-      <w:bookmarkStart w:id="1" w:name="_Toc57930223"/>
+      <w:bookmarkStart w:id="1" w:name="_Toc58186684"/>
       <w:r>
         <w:lastRenderedPageBreak/>
         <w:t>Úvod</w:t>
@@ -1595,10 +2350,19 @@
     </w:p>
     <w:p>
       <w:pPr>
+        <w:spacing w:line="276" w:lineRule="auto"/>
+        <w:jc w:val="both"/>
+      </w:pPr>
+      <w:r>
+        <w:t>Cílem projektu bylo vytvořit program, který načítá vstupní kód v jazyce IFJ20 a překládá jej do mezikódu IFJcode20 s provedením syntaktických a sémantických kontrol.</w:t>
+      </w:r>
+    </w:p>
+    <w:p>
+      <w:pPr>
         <w:pStyle w:val="Nadpis1"/>
         <w:spacing w:after="240"/>
       </w:pPr>
-      <w:bookmarkStart w:id="2" w:name="_Toc57930224"/>
+      <w:bookmarkStart w:id="2" w:name="_Toc58186685"/>
       <w:r>
         <w:t>Práce v</w:t>
       </w:r>
@@ -1612,62 +2376,47 @@
     </w:p>
     <w:p>
       <w:pPr>
-        <w:spacing w:after="240"/>
-        <w:rPr>
-          <w:i/>
-          <w:iCs/>
-          <w:color w:val="C00000"/>
-        </w:rPr>
-      </w:pPr>
-      <w:r>
-        <w:rPr>
-          <w:i/>
-          <w:iCs/>
-          <w:color w:val="C00000"/>
-        </w:rPr>
-        <w:t xml:space="preserve">Něco o počátečním rozdělení, jak jsme začali pracovat a jak postupovali. </w:t>
+        <w:spacing w:after="240" w:line="276" w:lineRule="auto"/>
+        <w:jc w:val="both"/>
+      </w:pPr>
+      <w:r>
+        <w:t>Po získání základních znalostí potřebných k práci na projektu jsme si rozdělili úkoly. Nejprve jsme navrhli a vytvořili tabulku symbolů a LL gramatiku. Následně jsme současně začali pracovat na syntaktické analýze založené na rekurzivním sestupu a precedenční syntaktické analýze. Scanner jsme začali navrhovat až později. Poslední částí bylo generování kódu.</w:t>
       </w:r>
     </w:p>
     <w:p>
       <w:pPr>
         <w:pStyle w:val="Nadpis2"/>
-        <w:rPr>
-          <w:color w:val="3B3838" w:themeColor="background2" w:themeShade="40"/>
-        </w:rPr>
-      </w:pPr>
-      <w:bookmarkStart w:id="3" w:name="_Toc57930225"/>
-      <w:r>
-        <w:rPr>
-          <w:color w:val="3B3838" w:themeColor="background2" w:themeShade="40"/>
-        </w:rPr>
+      </w:pPr>
+      <w:bookmarkStart w:id="3" w:name="_Toc58186686"/>
+      <w:r>
         <w:t>Verzovací systém</w:t>
       </w:r>
       <w:bookmarkEnd w:id="3"/>
     </w:p>
     <w:p>
       <w:pPr>
-        <w:spacing w:after="240"/>
-      </w:pPr>
+        <w:spacing w:after="240" w:line="276" w:lineRule="auto"/>
+      </w:pPr>
+      <w:r>
+        <w:t xml:space="preserve">Jako verzovací systém jsme použili git, protože s ním máme nejvíce zkušeností. </w:t>
+      </w:r>
+      <w:r>
+        <w:t>Za hosting jsme zvolili GitHub.</w:t>
+      </w:r>
     </w:p>
     <w:p>
       <w:pPr>
         <w:pStyle w:val="Nadpis2"/>
-        <w:rPr>
-          <w:color w:val="3B3838" w:themeColor="background2" w:themeShade="40"/>
-        </w:rPr>
-      </w:pPr>
-      <w:bookmarkStart w:id="4" w:name="_Toc57930226"/>
-      <w:r>
-        <w:rPr>
-          <w:color w:val="3B3838" w:themeColor="background2" w:themeShade="40"/>
-        </w:rPr>
+      </w:pPr>
+      <w:bookmarkStart w:id="4" w:name="_Toc58186687"/>
+      <w:r>
         <w:t>Komunikace</w:t>
       </w:r>
       <w:bookmarkEnd w:id="4"/>
     </w:p>
     <w:p>
       <w:pPr>
-        <w:spacing w:after="240"/>
+        <w:spacing w:after="240" w:line="276" w:lineRule="auto"/>
       </w:pPr>
       <w:r>
         <w:t xml:space="preserve">Jako hlavní komunikační platforma našeho týmu byl zvolen </w:t>
@@ -1695,6 +2444,17 @@
       <w:proofErr w:type="spellStart"/>
       <w:r>
         <w:t>commit</w:t>
+      </w:r>
+      <w:proofErr w:type="spellEnd"/>
+      <w:r>
+        <w:t>.</w:t>
+      </w:r>
+      <w:r>
+        <w:t xml:space="preserve"> Osobní schůzky jsme vzhledem k distanční výuce nahradili hovory přes aplikaci </w:t>
+      </w:r>
+      <w:proofErr w:type="spellStart"/>
+      <w:r>
+        <w:t>Discord</w:t>
       </w:r>
       <w:proofErr w:type="spellEnd"/>
       <w:r>
@@ -1704,21 +2464,12 @@
     <w:p>
       <w:pPr>
         <w:pStyle w:val="Nadpis2"/>
-        <w:rPr>
-          <w:color w:val="3B3838" w:themeColor="background2" w:themeShade="40"/>
-        </w:rPr>
-      </w:pPr>
-      <w:bookmarkStart w:id="5" w:name="_Toc57930227"/>
-      <w:r>
-        <w:rPr>
-          <w:color w:val="3B3838" w:themeColor="background2" w:themeShade="40"/>
-        </w:rPr>
+      </w:pPr>
+      <w:bookmarkStart w:id="5" w:name="_Toc58186688"/>
+      <w:r>
         <w:t>Rozdělení</w:t>
       </w:r>
       <w:r>
-        <w:rPr>
-          <w:color w:val="3B3838" w:themeColor="background2" w:themeShade="40"/>
-        </w:rPr>
         <w:t xml:space="preserve"> práce mezi členy týmu</w:t>
       </w:r>
       <w:bookmarkEnd w:id="5"/>
@@ -1777,7 +2528,13 @@
           </w:tcPr>
           <w:p>
             <w:r>
-              <w:t>Filip Vágner (xvagne04)</w:t>
+              <w:t>Filip Vágner (xvagne0</w:t>
+            </w:r>
+            <w:r>
+              <w:t>8</w:t>
+            </w:r>
+            <w:r>
+              <w:t>)</w:t>
             </w:r>
           </w:p>
         </w:tc>
@@ -1909,24 +2666,16 @@
     <w:p>
       <w:pPr>
         <w:pStyle w:val="Nadpis2"/>
-        <w:spacing w:before="120"/>
-        <w:ind w:left="578" w:hanging="578"/>
-        <w:rPr>
-          <w:color w:val="3B3838" w:themeColor="background2" w:themeShade="40"/>
-        </w:rPr>
-      </w:pPr>
-      <w:bookmarkStart w:id="8" w:name="_Toc57930228"/>
-      <w:r>
-        <w:rPr>
-          <w:color w:val="3B3838" w:themeColor="background2" w:themeShade="40"/>
-        </w:rPr>
+      </w:pPr>
+      <w:bookmarkStart w:id="8" w:name="_Toc58186689"/>
+      <w:r>
         <w:t>Zdůvodnění odchylek od rovnoměrného rozdělení bodů</w:t>
       </w:r>
       <w:bookmarkEnd w:id="8"/>
     </w:p>
     <w:p>
       <w:pPr>
-        <w:spacing w:after="240"/>
+        <w:spacing w:after="240" w:line="276" w:lineRule="auto"/>
       </w:pPr>
       <w:r>
         <w:t>Po</w:t>
@@ -1965,6 +2714,7 @@
           <w:sz w:val="18"/>
           <w:szCs w:val="18"/>
         </w:rPr>
+        <w:instrText xml:space="preserve"> \* MERGEFORMAT </w:instrText>
       </w:r>
       <w:r>
         <w:rPr>
@@ -1972,7 +2722,6 @@
           <w:sz w:val="18"/>
           <w:szCs w:val="18"/>
         </w:rPr>
-        <w:instrText xml:space="preserve"> \* MERGEFORMAT </w:instrText>
       </w:r>
       <w:r>
         <w:rPr>
@@ -2012,9 +2761,23 @@
     </w:p>
     <w:p>
       <w:pPr>
+        <w:spacing w:after="240"/>
+        <w:rPr>
+          <w:color w:val="C00000"/>
+        </w:rPr>
+      </w:pPr>
+      <w:r>
+        <w:rPr>
+          <w:color w:val="C00000"/>
+        </w:rPr>
+        <w:t>TODO</w:t>
+      </w:r>
+    </w:p>
+    <w:p>
+      <w:pPr>
         <w:pStyle w:val="Nadpis1"/>
       </w:pPr>
-      <w:bookmarkStart w:id="9" w:name="_Toc57930229"/>
+      <w:bookmarkStart w:id="9" w:name="_Toc58186690"/>
       <w:r>
         <w:t>Řešení projektu</w:t>
       </w:r>
@@ -2023,76 +2786,3221 @@
     <w:p>
       <w:pPr>
         <w:pStyle w:val="Nadpis2"/>
-        <w:rPr>
-          <w:color w:val="3B3838" w:themeColor="background2" w:themeShade="40"/>
-        </w:rPr>
-      </w:pPr>
-      <w:bookmarkStart w:id="10" w:name="_Toc57930230"/>
-      <w:r>
-        <w:rPr>
-          <w:color w:val="3B3838" w:themeColor="background2" w:themeShade="40"/>
-        </w:rPr>
+      </w:pPr>
+      <w:bookmarkStart w:id="10" w:name="_Toc58186691"/>
+      <w:r>
         <w:t>Lexikální analýza</w:t>
       </w:r>
       <w:bookmarkEnd w:id="10"/>
     </w:p>
     <w:p>
       <w:pPr>
+        <w:spacing w:line="276" w:lineRule="auto"/>
+        <w:jc w:val="both"/>
+      </w:pPr>
+      <w:r>
+        <w:t>Lexikální analyzátor je implementován jako deterministický konečný automat fungující dle předem vytvořeného diagramu (odkaz na titulek obrázku).</w:t>
+      </w:r>
+      <w:r>
+        <w:t xml:space="preserve"> V jazyce C jsme použili switch, který se v cyklu </w:t>
+      </w:r>
+      <w:r>
+        <w:lastRenderedPageBreak/>
+        <w:t>opakuje tak dlouho, dokud nenačte celý token, nebo nenarazí na chybu.</w:t>
+      </w:r>
+      <w:r>
+        <w:t xml:space="preserve"> Ze </w:t>
+      </w:r>
+      <w:r>
+        <w:t>vstupu</w:t>
+      </w:r>
+      <w:r>
+        <w:t xml:space="preserve"> se </w:t>
+      </w:r>
+      <w:r>
+        <w:t xml:space="preserve">postupně načítají znaky, podle jejichž hodnoty se přechází mezi jednotlivými stavy. Při přechodu mezi stavy se lexikální analyzátor snaží načíst co nejdelší možný vstup, který je možný s aktuální konfigurací dosáhnout. </w:t>
+      </w:r>
+      <w:r>
+        <w:t>Pokud je v nekoncovém stavu načten neočekávaný znak, jedná se o chybu, je vrácen příslušný chybový kód a program je ukončen. V případě, že je automat v koncovém stavu a načte neočekávaný znak, tak přejde do počátečního a jsou uloženy informace o načteném tokenu.</w:t>
+      </w:r>
+      <w:r>
+        <w:t xml:space="preserve"> </w:t>
+      </w:r>
+    </w:p>
+    <w:p/>
+    <w:p>
+      <w:pPr>
+        <w:spacing w:line="276" w:lineRule="auto"/>
+        <w:jc w:val="both"/>
+      </w:pPr>
+      <w:r>
+        <w:t xml:space="preserve">V případě načtení </w:t>
+      </w:r>
+      <w:proofErr w:type="spellStart"/>
+      <w:r>
+        <w:t>literálu</w:t>
+      </w:r>
+      <w:proofErr w:type="spellEnd"/>
+      <w:r>
+        <w:t xml:space="preserve"> dojde k přetypování na daný datový typ a následně je hodnota uložena do tokenu do proměnné pro tento datový typ. U </w:t>
+      </w:r>
+      <w:proofErr w:type="spellStart"/>
+      <w:r>
+        <w:t>literálu</w:t>
+      </w:r>
+      <w:proofErr w:type="spellEnd"/>
+      <w:r>
+        <w:t xml:space="preserve"> typu </w:t>
+      </w:r>
+      <w:proofErr w:type="spellStart"/>
+      <w:r>
+        <w:t>string</w:t>
+      </w:r>
+      <w:proofErr w:type="spellEnd"/>
+      <w:r>
+        <w:t xml:space="preserve"> je navíc jeho hodnota převedena do formátu, který vyhovuje jazyku IFJcode20. </w:t>
+      </w:r>
+    </w:p>
+    <w:p>
+      <w:pPr>
+        <w:spacing w:after="240" w:line="276" w:lineRule="auto"/>
+        <w:jc w:val="both"/>
+      </w:pPr>
+      <w:r>
+        <w:t>Pro zpracování nekonečně dlouhých řetězců jsme v</w:t>
+      </w:r>
+      <w:r>
+        <w:t xml:space="preserve">yužili soubory </w:t>
+      </w:r>
+      <w:proofErr w:type="spellStart"/>
+      <w:r>
+        <w:rPr>
+          <w:rFonts w:ascii="Consolas" w:hAnsi="Consolas"/>
+        </w:rPr>
+        <w:t>str.h</w:t>
+      </w:r>
+      <w:proofErr w:type="spellEnd"/>
+      <w:r>
+        <w:t xml:space="preserve"> a </w:t>
+      </w:r>
+      <w:proofErr w:type="spellStart"/>
+      <w:r>
+        <w:rPr>
+          <w:rFonts w:ascii="Consolas" w:hAnsi="Consolas"/>
+        </w:rPr>
+        <w:t>str.c</w:t>
+      </w:r>
+      <w:proofErr w:type="spellEnd"/>
+      <w:r>
+        <w:t>, které jsou dostupné na stránkách předmětu IFJ</w:t>
+      </w:r>
+      <w:r>
+        <w:t xml:space="preserve"> </w:t>
+      </w:r>
+      <w:r>
+        <w:rPr>
+          <w:color w:val="C00000"/>
+        </w:rPr>
+        <w:t>(dát citaci do literatury</w:t>
+      </w:r>
+      <w:r>
+        <w:t>).</w:t>
+      </w:r>
+    </w:p>
+    <w:p>
+      <w:pPr>
+        <w:spacing w:after="240" w:line="276" w:lineRule="auto"/>
+        <w:jc w:val="both"/>
+        <w:rPr>
+          <w:color w:val="C00000"/>
+        </w:rPr>
+      </w:pPr>
+      <w:r>
+        <w:rPr>
+          <w:color w:val="C00000"/>
+        </w:rPr>
+        <w:t>Digram sem</w:t>
+      </w:r>
+    </w:p>
+    <w:p>
+      <w:pPr>
         <w:pStyle w:val="Nadpis2"/>
-        <w:rPr>
-          <w:color w:val="3B3838" w:themeColor="background2" w:themeShade="40"/>
-        </w:rPr>
-      </w:pPr>
-      <w:bookmarkStart w:id="11" w:name="_Toc57930231"/>
-      <w:r>
-        <w:rPr>
-          <w:color w:val="3B3838" w:themeColor="background2" w:themeShade="40"/>
-        </w:rPr>
+      </w:pPr>
+      <w:bookmarkStart w:id="11" w:name="_Toc58186692"/>
+      <w:r>
         <w:t>Syntaktická analýza</w:t>
       </w:r>
       <w:bookmarkEnd w:id="11"/>
     </w:p>
     <w:p>
       <w:pPr>
-        <w:pStyle w:val="Nadpis2"/>
-        <w:rPr>
-          <w:color w:val="3B3838" w:themeColor="background2" w:themeShade="40"/>
-        </w:rPr>
-      </w:pPr>
-      <w:bookmarkStart w:id="12" w:name="_Toc57930232"/>
-      <w:r>
-        <w:rPr>
-          <w:color w:val="3B3838" w:themeColor="background2" w:themeShade="40"/>
-        </w:rPr>
-        <w:t>Sémantická analýza</w:t>
+        <w:spacing w:after="240" w:line="276" w:lineRule="auto"/>
+        <w:jc w:val="both"/>
+      </w:pPr>
+      <w:r>
+        <w:t xml:space="preserve">Syntaktický analyzátor je hlavní částí celého programu. Po jeho spuštění žádá lexikální analyzátor o token. V případě načtení tokenu, který nevyhovuje syntaktickým pravidlům jazyka IFJ20, je vrácena chyba a program je ukončen. </w:t>
+      </w:r>
+    </w:p>
+    <w:p>
+      <w:pPr>
+        <w:spacing w:after="240" w:line="276" w:lineRule="auto"/>
+        <w:jc w:val="both"/>
+      </w:pPr>
+      <w:r>
+        <w:t>Při zpracovávání projektu jsme zvolili přístup, kdy se syntaktická analýza provádí společně se sémantickou analýzou a generováním kódu.</w:t>
+      </w:r>
+    </w:p>
+    <w:p>
+      <w:pPr>
+        <w:pStyle w:val="Nadpis3"/>
+      </w:pPr>
+      <w:bookmarkStart w:id="12" w:name="_Toc58186693"/>
+      <w:r>
+        <w:t>Syntaktická analýza založená na rekurzivním sestupu</w:t>
       </w:r>
       <w:bookmarkEnd w:id="12"/>
     </w:p>
     <w:p>
       <w:pPr>
-        <w:pStyle w:val="Nadpis2"/>
-        <w:rPr>
-          <w:color w:val="3B3838" w:themeColor="background2" w:themeShade="40"/>
-        </w:rPr>
-      </w:pPr>
-      <w:bookmarkStart w:id="13" w:name="_Toc57930233"/>
-      <w:r>
-        <w:rPr>
-          <w:color w:val="3B3838" w:themeColor="background2" w:themeShade="40"/>
-        </w:rPr>
-        <w:t>Generování kódu</w:t>
+        <w:spacing w:after="240" w:line="276" w:lineRule="auto"/>
+        <w:jc w:val="both"/>
+      </w:pPr>
+      <w:r>
+        <w:t xml:space="preserve">Syntaktická analýza se řídí LL gramatikou </w:t>
+      </w:r>
+      <w:r>
+        <w:rPr>
+          <w:color w:val="C00000"/>
+        </w:rPr>
+        <w:t>(odkaz</w:t>
+      </w:r>
+      <w:r>
+        <w:t xml:space="preserve">). Ke každému </w:t>
+      </w:r>
+      <w:proofErr w:type="spellStart"/>
+      <w:r>
+        <w:t>neterminálu</w:t>
+      </w:r>
+      <w:proofErr w:type="spellEnd"/>
+      <w:r>
+        <w:t xml:space="preserve"> patří funkce, která kontroluje syntaxi a sémantiku a dle gramatiky postupně volá další funkce. Jako první je ze syntaktického analyzátoru volána funkce </w:t>
+      </w:r>
+      <w:r>
+        <w:rPr>
+          <w:rFonts w:ascii="Consolas" w:hAnsi="Consolas"/>
+        </w:rPr>
+        <w:t>program</w:t>
+      </w:r>
+      <w:r>
+        <w:t>.</w:t>
+      </w:r>
+      <w:r>
+        <w:t xml:space="preserve"> </w:t>
+      </w:r>
+      <w:r>
+        <w:t xml:space="preserve">V místech, kde se očekává výraz, je zavolána funkce </w:t>
+      </w:r>
+      <w:r>
+        <w:rPr>
+          <w:rFonts w:ascii="Consolas" w:hAnsi="Consolas"/>
+        </w:rPr>
+        <w:t>psa</w:t>
+      </w:r>
+      <w:r>
+        <w:t xml:space="preserve">, která provádí syntaktickou analýzu pro výrazy. V případě, kdy se na daném místě může nacházet kromě výrazu i volání funkce, je volána opět funkce </w:t>
+      </w:r>
+      <w:r>
+        <w:rPr>
+          <w:rFonts w:ascii="Consolas" w:hAnsi="Consolas"/>
+        </w:rPr>
+        <w:t>psa</w:t>
+      </w:r>
+      <w:r>
+        <w:t xml:space="preserve">, která rozpozná, </w:t>
+      </w:r>
+      <w:proofErr w:type="gramStart"/>
+      <w:r>
+        <w:t>zda-</w:t>
+      </w:r>
+      <w:proofErr w:type="spellStart"/>
+      <w:r>
+        <w:t>li</w:t>
+      </w:r>
+      <w:proofErr w:type="spellEnd"/>
+      <w:proofErr w:type="gramEnd"/>
+      <w:r>
+        <w:t xml:space="preserve"> se o volání funkce </w:t>
+      </w:r>
+      <w:r>
+        <w:t xml:space="preserve">jedná </w:t>
+      </w:r>
+      <w:r>
+        <w:t>a případě, že tomu tak je, pokračuje</w:t>
+      </w:r>
+      <w:r>
+        <w:t xml:space="preserve"> se rekurzivním sestupem.</w:t>
+      </w:r>
+    </w:p>
+    <w:p>
+      <w:pPr>
+        <w:pStyle w:val="Nadpis3"/>
+      </w:pPr>
+      <w:bookmarkStart w:id="13" w:name="_Toc58186694"/>
+      <w:r>
+        <w:t>Precedenční syntaktická analýza</w:t>
       </w:r>
       <w:bookmarkEnd w:id="13"/>
     </w:p>
     <w:p>
       <w:pPr>
+        <w:spacing w:after="240" w:line="276" w:lineRule="auto"/>
+        <w:jc w:val="both"/>
+        <w:rPr>
+          <w:rFonts w:ascii="Consolas" w:hAnsi="Consolas" w:cs="Consolas"/>
+          <w:color w:val="000000"/>
+          <w:sz w:val="19"/>
+          <w:szCs w:val="19"/>
+        </w:rPr>
+      </w:pPr>
+      <w:r>
+        <w:t>Pravidla pro zpracování výrazů jsou uložena v precedenční tabulce (</w:t>
+      </w:r>
+      <w:r>
+        <w:rPr>
+          <w:color w:val="C00000"/>
+        </w:rPr>
+        <w:t>odkaz</w:t>
+      </w:r>
+      <w:r>
+        <w:t xml:space="preserve">). Řádky tabulky označují terminál, který je nejblíže vrcholu zásobníku. Sloupce označují aktuální token. </w:t>
+      </w:r>
+      <w:r>
+        <w:t xml:space="preserve">Každá buňka tabulky může obsahovat jednu ze čtyř následujících hodnot: S (&lt;), R (&gt;), X (chyba), E (=). </w:t>
+      </w:r>
+      <w:r>
+        <w:t xml:space="preserve">Pro zjištění pravidla z precedenční tabulky se používá funkce </w:t>
+      </w:r>
+      <w:proofErr w:type="spellStart"/>
+      <w:r>
+        <w:rPr>
+          <w:rFonts w:ascii="Consolas" w:hAnsi="Consolas" w:cs="Consolas"/>
+          <w:color w:val="000000"/>
+        </w:rPr>
+        <w:t>table_value</w:t>
+      </w:r>
+      <w:proofErr w:type="spellEnd"/>
+      <w:r>
+        <w:rPr>
+          <w:rFonts w:ascii="Consolas" w:hAnsi="Consolas" w:cs="Consolas"/>
+          <w:color w:val="000000"/>
+          <w:sz w:val="19"/>
+          <w:szCs w:val="19"/>
+        </w:rPr>
+        <w:t>.</w:t>
+      </w:r>
+    </w:p>
+    <w:p>
+      <w:pPr>
+        <w:pStyle w:val="Odstavecseseznamem"/>
+        <w:numPr>
+          <w:ilvl w:val="0"/>
+          <w:numId w:val="5"/>
+        </w:numPr>
+        <w:spacing w:after="240" w:line="276" w:lineRule="auto"/>
+        <w:jc w:val="both"/>
+        <w:rPr>
+          <w:rFonts w:ascii="Consolas" w:hAnsi="Consolas" w:cs="Consolas"/>
+          <w:color w:val="000000"/>
+          <w:sz w:val="19"/>
+          <w:szCs w:val="19"/>
+        </w:rPr>
+      </w:pPr>
+      <w:r>
+        <w:t>Pravidlo S (&lt;) vezme token na vstupu, přidá jej na zásobník a označí jako začátek redukce.</w:t>
+      </w:r>
+    </w:p>
+    <w:p>
+      <w:pPr>
+        <w:pStyle w:val="Odstavecseseznamem"/>
+        <w:numPr>
+          <w:ilvl w:val="0"/>
+          <w:numId w:val="5"/>
+        </w:numPr>
+        <w:spacing w:after="240" w:line="276" w:lineRule="auto"/>
+        <w:jc w:val="both"/>
+        <w:rPr>
+          <w:rFonts w:ascii="Consolas" w:hAnsi="Consolas" w:cs="Consolas"/>
+          <w:color w:val="000000"/>
+          <w:sz w:val="19"/>
+          <w:szCs w:val="19"/>
+        </w:rPr>
+      </w:pPr>
+      <w:r>
+        <w:t xml:space="preserve">Pravidlo R (&gt;) prochází zásobníkem k místu, které je označeno jako začátek redukce. Část od vrcholu zásobníku až k označenému místu je </w:t>
+      </w:r>
+      <w:r>
+        <w:t>zredukována</w:t>
+      </w:r>
+      <w:r>
+        <w:t xml:space="preserve"> na </w:t>
+      </w:r>
+      <w:proofErr w:type="spellStart"/>
+      <w:r>
+        <w:t>neterminál</w:t>
+      </w:r>
+      <w:proofErr w:type="spellEnd"/>
+      <w:r>
+        <w:t xml:space="preserve"> a jsou provedeny sémantické akce pro dané </w:t>
+      </w:r>
+      <w:proofErr w:type="gramStart"/>
+      <w:r>
+        <w:rPr>
+          <w:b/>
+          <w:bCs/>
+        </w:rPr>
+        <w:t>pravidlo</w:t>
+      </w:r>
+      <w:r>
+        <w:rPr>
+          <w:b/>
+          <w:bCs/>
+        </w:rPr>
+        <w:t>??</w:t>
+      </w:r>
+      <w:r>
+        <w:t>.</w:t>
+      </w:r>
+      <w:proofErr w:type="gramEnd"/>
+      <w:r>
+        <w:t xml:space="preserve"> </w:t>
+      </w:r>
+    </w:p>
+    <w:p>
+      <w:pPr>
+        <w:pStyle w:val="Odstavecseseznamem"/>
+        <w:numPr>
+          <w:ilvl w:val="0"/>
+          <w:numId w:val="5"/>
+        </w:numPr>
+        <w:spacing w:after="240" w:line="276" w:lineRule="auto"/>
+        <w:jc w:val="both"/>
+        <w:rPr>
+          <w:rFonts w:ascii="Consolas" w:hAnsi="Consolas" w:cs="Consolas"/>
+          <w:color w:val="000000"/>
+          <w:sz w:val="19"/>
+          <w:szCs w:val="19"/>
+        </w:rPr>
+      </w:pPr>
+      <w:r>
+        <w:t>P</w:t>
+      </w:r>
+      <w:r>
+        <w:t xml:space="preserve">ravidlo X značí syntaktickou chybu. </w:t>
+      </w:r>
+    </w:p>
+    <w:p>
+      <w:pPr>
+        <w:pStyle w:val="Odstavecseseznamem"/>
+        <w:numPr>
+          <w:ilvl w:val="0"/>
+          <w:numId w:val="5"/>
+        </w:numPr>
+        <w:spacing w:after="240" w:line="276" w:lineRule="auto"/>
+        <w:jc w:val="both"/>
+        <w:rPr>
+          <w:rFonts w:ascii="Consolas" w:hAnsi="Consolas" w:cs="Consolas"/>
+          <w:color w:val="000000"/>
+          <w:sz w:val="19"/>
+          <w:szCs w:val="19"/>
+        </w:rPr>
+      </w:pPr>
+      <w:r>
+        <w:t>Pravidlo E (=) pouze přidává aktuální token na zásobník.</w:t>
+      </w:r>
+    </w:p>
+    <w:p>
+      <w:pPr>
+        <w:pStyle w:val="Nadpis2"/>
+      </w:pPr>
+      <w:bookmarkStart w:id="14" w:name="_Toc58186695"/>
+      <w:r>
+        <w:lastRenderedPageBreak/>
+        <w:t>Sémantická analýza</w:t>
+      </w:r>
+      <w:bookmarkEnd w:id="14"/>
+    </w:p>
+    <w:p>
+      <w:pPr>
+        <w:spacing w:after="240" w:line="276" w:lineRule="auto"/>
+        <w:jc w:val="both"/>
+      </w:pPr>
+      <w:r>
+        <w:t xml:space="preserve">V průběhu rekurzivního sestupu se kontroluje, </w:t>
+      </w:r>
+      <w:r>
+        <w:t>zdali</w:t>
+      </w:r>
+      <w:r>
+        <w:t xml:space="preserve"> jsou používané funkce proměnné definované. Tato kontrola probíhá za pomoci tabulky symbolů. </w:t>
+      </w:r>
+      <w:r>
+        <w:t xml:space="preserve">Pokud se narazí na funkci, která doposud nebyla definována, tak se do tabulky symbolů uloží její název, očekávané typy parametrů a návratové typy, které jsou zjištěny z levé části přiřazení. Zároveň je nastaven atribut </w:t>
+      </w:r>
+      <w:proofErr w:type="spellStart"/>
+      <w:r>
+        <w:rPr>
+          <w:rFonts w:ascii="Consolas" w:hAnsi="Consolas"/>
+        </w:rPr>
+        <w:t>isDefined</w:t>
+      </w:r>
+      <w:proofErr w:type="spellEnd"/>
+      <w:r>
+        <w:t xml:space="preserve"> na hodnotu 0, která značí, že funkce zatím nebyla definována. </w:t>
+      </w:r>
+    </w:p>
+    <w:p>
+      <w:pPr>
+        <w:spacing w:after="240" w:line="276" w:lineRule="auto"/>
+        <w:jc w:val="both"/>
+      </w:pPr>
+      <w:r>
+        <w:t>Po skončení syntaktické analýzy se provede kontrola, jestli jsou všechny volané funkce definované a</w:t>
+      </w:r>
+      <w:r>
+        <w:t xml:space="preserve"> jestli byla definována funkce </w:t>
+      </w:r>
+      <w:proofErr w:type="spellStart"/>
+      <w:r>
+        <w:rPr>
+          <w:rFonts w:ascii="Consolas" w:hAnsi="Consolas"/>
+        </w:rPr>
+        <w:t>main</w:t>
+      </w:r>
+      <w:proofErr w:type="spellEnd"/>
+      <w:r>
+        <w:t>, jejíž použití je v jazyce IFJ20 povinné.</w:t>
+      </w:r>
+    </w:p>
+    <w:p>
+      <w:pPr>
+        <w:spacing w:after="240" w:line="276" w:lineRule="auto"/>
+        <w:jc w:val="both"/>
+      </w:pPr>
+      <w:r>
+        <w:t xml:space="preserve">Dále se kontroluje například zda počet parametrů v levé části přiřazení odpovídá počtu parametrů v pravé části a zda odpovídají i datové typy. K této kontrole využíváme strukturu </w:t>
+      </w:r>
+      <w:proofErr w:type="spellStart"/>
+      <w:r>
+        <w:rPr>
+          <w:rFonts w:ascii="Consolas" w:hAnsi="Consolas"/>
+        </w:rPr>
+        <w:t>IsUsedList</w:t>
+      </w:r>
+      <w:proofErr w:type="spellEnd"/>
+      <w:r>
+        <w:t>.</w:t>
+      </w:r>
+    </w:p>
+    <w:p>
+      <w:pPr>
+        <w:pStyle w:val="Nadpis2"/>
+      </w:pPr>
+      <w:bookmarkStart w:id="15" w:name="_Toc58186696"/>
+      <w:r>
+        <w:t>Generování kódu</w:t>
+      </w:r>
+      <w:bookmarkEnd w:id="15"/>
+    </w:p>
+    <w:p>
+      <w:pPr>
+        <w:spacing w:after="240" w:line="276" w:lineRule="auto"/>
+        <w:jc w:val="both"/>
+      </w:pPr>
+      <w:r>
+        <w:t>Před započetím syntaktické analýzy se vygenerují vestavěné funkce a dále se již potřebný kód generuje současně se syntaktickou a sémantickou analýzou.</w:t>
+      </w:r>
+    </w:p>
+    <w:p>
+      <w:pPr>
+        <w:spacing w:after="240" w:line="276" w:lineRule="auto"/>
+        <w:jc w:val="both"/>
+      </w:pPr>
+      <w:r>
+        <w:t xml:space="preserve">Pravděpodobně nejobtížnější částí generování kódu byl </w:t>
+      </w:r>
+      <w:proofErr w:type="spellStart"/>
+      <w:r>
+        <w:t>for</w:t>
+      </w:r>
+      <w:proofErr w:type="spellEnd"/>
+      <w:r>
+        <w:t xml:space="preserve"> cyklus, kde jsme </w:t>
+      </w:r>
+      <w:r>
+        <w:t>při skončení jedné iterace a začátku druh</w:t>
+      </w:r>
+      <w:r>
+        <w:t>é,</w:t>
+      </w:r>
+      <w:r>
+        <w:t xml:space="preserve"> </w:t>
+      </w:r>
+      <w:r>
+        <w:t>naráželi na problém opětovné definice proměnných</w:t>
+      </w:r>
+      <w:r>
+        <w:t xml:space="preserve"> v hlavičce a těle cyklu</w:t>
+      </w:r>
+      <w:r>
+        <w:t>. Tento problém jsme vyřešili vytvořením dočasného rámce, ve kterém jsme</w:t>
+      </w:r>
+      <w:r>
+        <w:t xml:space="preserve"> znovu</w:t>
+      </w:r>
+      <w:r>
+        <w:t xml:space="preserve"> definovali všechny </w:t>
+      </w:r>
+      <w:r>
+        <w:t xml:space="preserve">dříve definované </w:t>
+      </w:r>
+      <w:r>
+        <w:t>proměnné</w:t>
+      </w:r>
+      <w:r>
+        <w:t xml:space="preserve"> z lokálního rámce. P</w:t>
+      </w:r>
+      <w:r>
+        <w:t xml:space="preserve">omocí instrukce </w:t>
+      </w:r>
+      <w:r>
+        <w:rPr>
+          <w:rFonts w:ascii="Consolas" w:hAnsi="Consolas"/>
+        </w:rPr>
+        <w:t>PUSHFRAME</w:t>
+      </w:r>
+      <w:r>
+        <w:t xml:space="preserve"> jsme </w:t>
+      </w:r>
+      <w:r>
+        <w:t xml:space="preserve">je </w:t>
+      </w:r>
+      <w:r>
+        <w:t xml:space="preserve">pak </w:t>
+      </w:r>
+      <w:r>
+        <w:t xml:space="preserve">přesunuli do </w:t>
+      </w:r>
+      <w:r>
+        <w:t xml:space="preserve">nového </w:t>
+      </w:r>
+      <w:r>
+        <w:t>lokálního rámce. Po každé iteraci jsme z lokálního rámce opět</w:t>
+      </w:r>
+      <w:r>
+        <w:t xml:space="preserve"> vytvořili</w:t>
+      </w:r>
+      <w:r>
+        <w:t xml:space="preserve"> dočasný rámec instrukcí </w:t>
+      </w:r>
+      <w:r>
+        <w:rPr>
+          <w:rFonts w:ascii="Consolas" w:hAnsi="Consolas"/>
+        </w:rPr>
+        <w:t>POPFRAME</w:t>
+      </w:r>
+      <w:r>
+        <w:t xml:space="preserve"> a následně jsme aktualizovali hodnotu všech dříve definovaných proměnných.</w:t>
+      </w:r>
+    </w:p>
+    <w:p>
+      <w:pPr>
+        <w:pStyle w:val="Nadpis3"/>
+      </w:pPr>
+      <w:bookmarkStart w:id="16" w:name="_Toc58186697"/>
+      <w:r>
+        <w:t>Generování jmen proměnných</w:t>
+      </w:r>
+      <w:bookmarkEnd w:id="16"/>
+    </w:p>
+    <w:p>
+      <w:pPr>
+        <w:spacing w:after="240" w:line="276" w:lineRule="auto"/>
+        <w:jc w:val="both"/>
+      </w:pPr>
+      <w:r>
+        <w:t>Vzhledem k tomu, že se proměnné mohou překrývat, jsme se rozhodli jejich názvy generovat s příponou čísla rámce, ve kterém je definována.</w:t>
+      </w:r>
+    </w:p>
+    <w:p>
+      <w:pPr>
+        <w:pStyle w:val="Nadpis2"/>
+      </w:pPr>
+      <w:bookmarkStart w:id="17" w:name="_Toc58186698"/>
+      <w:r>
+        <w:t>Použité</w:t>
+      </w:r>
+      <w:r>
+        <w:t xml:space="preserve"> datové struktury</w:t>
+      </w:r>
+      <w:bookmarkEnd w:id="17"/>
+    </w:p>
+    <w:p>
+      <w:pPr>
+        <w:pStyle w:val="Nadpis3"/>
+      </w:pPr>
+      <w:bookmarkStart w:id="18" w:name="_Toc58186699"/>
+      <w:r>
+        <w:t>Token</w:t>
+      </w:r>
+      <w:bookmarkEnd w:id="18"/>
+    </w:p>
+    <w:tbl>
+      <w:tblPr>
+        <w:tblStyle w:val="Mkatabulky"/>
+        <w:tblW w:w="0" w:type="auto"/>
+        <w:tblLook w:val="04A0" w:firstRow="1" w:lastRow="0" w:firstColumn="1" w:lastColumn="0" w:noHBand="0" w:noVBand="1"/>
+      </w:tblPr>
+      <w:tblGrid>
+        <w:gridCol w:w="6629"/>
+        <w:gridCol w:w="3171"/>
+      </w:tblGrid>
+      <w:tr>
+        <w:trPr>
+          <w:trHeight w:val="1474"/>
+        </w:trPr>
+        <w:tc>
+          <w:tcPr>
+            <w:tcW w:w="6629" w:type="dxa"/>
+            <w:tcBorders>
+              <w:top w:val="nil"/>
+              <w:left w:val="nil"/>
+              <w:bottom w:val="nil"/>
+              <w:right w:val="single" w:sz="4" w:space="0" w:color="auto"/>
+            </w:tcBorders>
+          </w:tcPr>
+          <w:p>
+            <w:pPr>
+              <w:spacing w:line="276" w:lineRule="auto"/>
+            </w:pPr>
+            <w:r>
+              <w:t>Token je struktura, která slouží k uchovávání informací o</w:t>
+            </w:r>
+            <w:r>
+              <w:t> </w:t>
+            </w:r>
+            <w:r>
+              <w:t>aktuálním načteném tokenu.</w:t>
+            </w:r>
+          </w:p>
+          <w:p>
+            <w:r>
+              <w:rPr>
+                <w:color w:val="C00000"/>
+              </w:rPr>
+              <w:t xml:space="preserve">Nezmínit tady něco k tomu </w:t>
+            </w:r>
+            <w:proofErr w:type="spellStart"/>
+            <w:r>
+              <w:rPr>
+                <w:color w:val="C00000"/>
+              </w:rPr>
+              <w:t>tokenType</w:t>
+            </w:r>
+            <w:proofErr w:type="spellEnd"/>
+            <w:r>
+              <w:rPr>
+                <w:color w:val="C00000"/>
+              </w:rPr>
+              <w:t>?</w:t>
+            </w:r>
+          </w:p>
+        </w:tc>
+        <w:tc>
+          <w:tcPr>
+            <w:tcW w:w="3171" w:type="dxa"/>
+            <w:tcBorders>
+              <w:left w:val="single" w:sz="4" w:space="0" w:color="auto"/>
+            </w:tcBorders>
+          </w:tcPr>
+          <w:p>
+            <w:pPr>
+              <w:autoSpaceDE w:val="0"/>
+              <w:autoSpaceDN w:val="0"/>
+              <w:adjustRightInd w:val="0"/>
+              <w:spacing w:before="120"/>
+              <w:ind w:left="172"/>
+              <w:rPr>
+                <w:rFonts w:ascii="Consolas" w:hAnsi="Consolas" w:cs="Consolas"/>
+                <w:noProof/>
+                <w:color w:val="000000"/>
+                <w:sz w:val="20"/>
+                <w:szCs w:val="20"/>
+              </w:rPr>
+            </w:pPr>
+            <w:r>
+              <w:rPr>
+                <w:rFonts w:ascii="Consolas" w:hAnsi="Consolas" w:cs="Consolas"/>
+                <w:noProof/>
+                <w:color w:val="0000FF"/>
+                <w:sz w:val="20"/>
+                <w:szCs w:val="20"/>
+              </w:rPr>
+              <w:t>typedef</w:t>
+            </w:r>
+            <w:r>
+              <w:rPr>
+                <w:rFonts w:ascii="Consolas" w:hAnsi="Consolas" w:cs="Consolas"/>
+                <w:noProof/>
+                <w:color w:val="000000"/>
+                <w:sz w:val="20"/>
+                <w:szCs w:val="20"/>
+              </w:rPr>
+              <w:t xml:space="preserve"> </w:t>
+            </w:r>
+            <w:r>
+              <w:rPr>
+                <w:rFonts w:ascii="Consolas" w:hAnsi="Consolas" w:cs="Consolas"/>
+                <w:noProof/>
+                <w:color w:val="0000FF"/>
+                <w:sz w:val="20"/>
+                <w:szCs w:val="20"/>
+              </w:rPr>
+              <w:t>struct</w:t>
+            </w:r>
+            <w:r>
+              <w:rPr>
+                <w:rFonts w:ascii="Consolas" w:hAnsi="Consolas" w:cs="Consolas"/>
+                <w:noProof/>
+                <w:color w:val="000000"/>
+                <w:sz w:val="20"/>
+                <w:szCs w:val="20"/>
+              </w:rPr>
+              <w:t xml:space="preserve"> </w:t>
+            </w:r>
+            <w:r>
+              <w:rPr>
+                <w:rFonts w:ascii="Consolas" w:hAnsi="Consolas" w:cs="Consolas"/>
+                <w:noProof/>
+                <w:color w:val="2B91AF"/>
+                <w:sz w:val="20"/>
+                <w:szCs w:val="20"/>
+              </w:rPr>
+              <w:t>token</w:t>
+            </w:r>
+            <w:r>
+              <w:rPr>
+                <w:rFonts w:ascii="Consolas" w:hAnsi="Consolas" w:cs="Consolas"/>
+                <w:noProof/>
+                <w:color w:val="000000"/>
+                <w:sz w:val="20"/>
+                <w:szCs w:val="20"/>
+              </w:rPr>
+              <w:t xml:space="preserve"> {</w:t>
+            </w:r>
+          </w:p>
+          <w:p>
+            <w:pPr>
+              <w:autoSpaceDE w:val="0"/>
+              <w:autoSpaceDN w:val="0"/>
+              <w:adjustRightInd w:val="0"/>
+              <w:ind w:left="172"/>
+              <w:rPr>
+                <w:rFonts w:ascii="Consolas" w:hAnsi="Consolas" w:cs="Consolas"/>
+                <w:noProof/>
+                <w:color w:val="000000"/>
+                <w:sz w:val="20"/>
+                <w:szCs w:val="20"/>
+              </w:rPr>
+            </w:pPr>
+            <w:r>
+              <w:rPr>
+                <w:rFonts w:ascii="Consolas" w:hAnsi="Consolas" w:cs="Consolas"/>
+                <w:noProof/>
+                <w:color w:val="000000"/>
+                <w:sz w:val="20"/>
+                <w:szCs w:val="20"/>
+              </w:rPr>
+              <w:t xml:space="preserve">    </w:t>
+            </w:r>
+            <w:r>
+              <w:rPr>
+                <w:rFonts w:ascii="Consolas" w:hAnsi="Consolas" w:cs="Consolas"/>
+                <w:noProof/>
+                <w:color w:val="2B91AF"/>
+                <w:sz w:val="20"/>
+                <w:szCs w:val="20"/>
+              </w:rPr>
+              <w:t>tokenType</w:t>
+            </w:r>
+            <w:r>
+              <w:rPr>
+                <w:rFonts w:ascii="Consolas" w:hAnsi="Consolas" w:cs="Consolas"/>
+                <w:noProof/>
+                <w:color w:val="000000"/>
+                <w:sz w:val="20"/>
+                <w:szCs w:val="20"/>
+              </w:rPr>
+              <w:t xml:space="preserve"> type;</w:t>
+            </w:r>
+          </w:p>
+          <w:p>
+            <w:pPr>
+              <w:autoSpaceDE w:val="0"/>
+              <w:autoSpaceDN w:val="0"/>
+              <w:adjustRightInd w:val="0"/>
+              <w:ind w:left="172"/>
+              <w:rPr>
+                <w:rFonts w:ascii="Consolas" w:hAnsi="Consolas" w:cs="Consolas"/>
+                <w:noProof/>
+                <w:color w:val="000000"/>
+                <w:sz w:val="20"/>
+                <w:szCs w:val="20"/>
+              </w:rPr>
+            </w:pPr>
+            <w:r>
+              <w:rPr>
+                <w:rFonts w:ascii="Consolas" w:hAnsi="Consolas" w:cs="Consolas"/>
+                <w:noProof/>
+                <w:color w:val="000000"/>
+                <w:sz w:val="20"/>
+                <w:szCs w:val="20"/>
+              </w:rPr>
+              <w:t xml:space="preserve">    </w:t>
+            </w:r>
+            <w:r>
+              <w:rPr>
+                <w:rFonts w:ascii="Consolas" w:hAnsi="Consolas" w:cs="Consolas"/>
+                <w:noProof/>
+                <w:color w:val="2B91AF"/>
+                <w:sz w:val="20"/>
+                <w:szCs w:val="20"/>
+              </w:rPr>
+              <w:t>string</w:t>
+            </w:r>
+            <w:r>
+              <w:rPr>
+                <w:rFonts w:ascii="Consolas" w:hAnsi="Consolas" w:cs="Consolas"/>
+                <w:noProof/>
+                <w:color w:val="000000"/>
+                <w:sz w:val="20"/>
+                <w:szCs w:val="20"/>
+              </w:rPr>
+              <w:t xml:space="preserve"> string;</w:t>
+            </w:r>
+          </w:p>
+          <w:p>
+            <w:pPr>
+              <w:autoSpaceDE w:val="0"/>
+              <w:autoSpaceDN w:val="0"/>
+              <w:adjustRightInd w:val="0"/>
+              <w:ind w:left="172"/>
+              <w:rPr>
+                <w:rFonts w:ascii="Consolas" w:hAnsi="Consolas" w:cs="Consolas"/>
+                <w:noProof/>
+                <w:color w:val="000000"/>
+                <w:sz w:val="20"/>
+                <w:szCs w:val="20"/>
+              </w:rPr>
+            </w:pPr>
+            <w:r>
+              <w:rPr>
+                <w:rFonts w:ascii="Consolas" w:hAnsi="Consolas" w:cs="Consolas"/>
+                <w:noProof/>
+                <w:color w:val="000000"/>
+                <w:sz w:val="20"/>
+                <w:szCs w:val="20"/>
+              </w:rPr>
+              <w:t xml:space="preserve">    </w:t>
+            </w:r>
+            <w:r>
+              <w:rPr>
+                <w:rFonts w:ascii="Consolas" w:hAnsi="Consolas" w:cs="Consolas"/>
+                <w:noProof/>
+                <w:color w:val="2B91AF"/>
+                <w:sz w:val="20"/>
+                <w:szCs w:val="20"/>
+              </w:rPr>
+              <w:t>int64_t</w:t>
+            </w:r>
+            <w:r>
+              <w:rPr>
+                <w:rFonts w:ascii="Consolas" w:hAnsi="Consolas" w:cs="Consolas"/>
+                <w:noProof/>
+                <w:color w:val="000000"/>
+                <w:sz w:val="20"/>
+                <w:szCs w:val="20"/>
+              </w:rPr>
+              <w:t xml:space="preserve"> intNumber;</w:t>
+            </w:r>
+          </w:p>
+          <w:p>
+            <w:pPr>
+              <w:autoSpaceDE w:val="0"/>
+              <w:autoSpaceDN w:val="0"/>
+              <w:adjustRightInd w:val="0"/>
+              <w:ind w:left="172"/>
+              <w:rPr>
+                <w:rFonts w:ascii="Consolas" w:hAnsi="Consolas" w:cs="Consolas"/>
+                <w:noProof/>
+                <w:color w:val="000000"/>
+                <w:sz w:val="20"/>
+                <w:szCs w:val="20"/>
+              </w:rPr>
+            </w:pPr>
+            <w:r>
+              <w:rPr>
+                <w:rFonts w:ascii="Consolas" w:hAnsi="Consolas" w:cs="Consolas"/>
+                <w:noProof/>
+                <w:color w:val="000000"/>
+                <w:sz w:val="20"/>
+                <w:szCs w:val="20"/>
+              </w:rPr>
+              <w:t xml:space="preserve">    </w:t>
+            </w:r>
+            <w:r>
+              <w:rPr>
+                <w:rFonts w:ascii="Consolas" w:hAnsi="Consolas" w:cs="Consolas"/>
+                <w:noProof/>
+                <w:color w:val="0000FF"/>
+                <w:sz w:val="20"/>
+                <w:szCs w:val="20"/>
+              </w:rPr>
+              <w:t>double</w:t>
+            </w:r>
+            <w:r>
+              <w:rPr>
+                <w:rFonts w:ascii="Consolas" w:hAnsi="Consolas" w:cs="Consolas"/>
+                <w:noProof/>
+                <w:color w:val="000000"/>
+                <w:sz w:val="20"/>
+                <w:szCs w:val="20"/>
+              </w:rPr>
+              <w:t xml:space="preserve"> floatNumber;</w:t>
+            </w:r>
+          </w:p>
+          <w:p>
+            <w:pPr>
+              <w:spacing w:after="120"/>
+              <w:ind w:left="172"/>
+            </w:pPr>
+            <w:r>
+              <w:rPr>
+                <w:rFonts w:ascii="Consolas" w:hAnsi="Consolas" w:cs="Consolas"/>
+                <w:noProof/>
+                <w:color w:val="000000"/>
+                <w:sz w:val="20"/>
+                <w:szCs w:val="20"/>
+              </w:rPr>
+              <w:t xml:space="preserve">} </w:t>
+            </w:r>
+            <w:r>
+              <w:rPr>
+                <w:rFonts w:ascii="Consolas" w:hAnsi="Consolas" w:cs="Consolas"/>
+                <w:noProof/>
+                <w:color w:val="2B91AF"/>
+                <w:sz w:val="20"/>
+                <w:szCs w:val="20"/>
+              </w:rPr>
+              <w:t>Token</w:t>
+            </w:r>
+            <w:r>
+              <w:rPr>
+                <w:rFonts w:ascii="Consolas" w:hAnsi="Consolas" w:cs="Consolas"/>
+                <w:noProof/>
+                <w:color w:val="000000"/>
+                <w:sz w:val="20"/>
+                <w:szCs w:val="20"/>
+              </w:rPr>
+              <w:t>;</w:t>
+            </w:r>
+          </w:p>
+        </w:tc>
+      </w:tr>
+    </w:tbl>
+    <w:p/>
+    <w:p>
+      <w:pPr>
+        <w:spacing w:line="276" w:lineRule="auto"/>
+      </w:pPr>
+    </w:p>
+    <w:p/>
+    <w:p/>
+    <w:p/>
+    <w:p>
+      <w:pPr>
+        <w:pStyle w:val="Nadpis3"/>
+      </w:pPr>
+      <w:bookmarkStart w:id="19" w:name="_Toc58186700"/>
+      <w:r>
+        <w:lastRenderedPageBreak/>
+        <w:t>Tabulka</w:t>
+      </w:r>
+      <w:r>
+        <w:t xml:space="preserve"> symbolů</w:t>
+      </w:r>
+      <w:bookmarkEnd w:id="19"/>
+    </w:p>
+    <w:tbl>
+      <w:tblPr>
+        <w:tblStyle w:val="Mkatabulky"/>
+        <w:tblW w:w="0" w:type="auto"/>
+        <w:tblLook w:val="04A0" w:firstRow="1" w:lastRow="0" w:firstColumn="1" w:lastColumn="0" w:noHBand="0" w:noVBand="1"/>
+      </w:tblPr>
+      <w:tblGrid>
+        <w:gridCol w:w="5778"/>
+        <w:gridCol w:w="3915"/>
+      </w:tblGrid>
+      <w:tr>
+        <w:trPr>
+          <w:trHeight w:val="2564"/>
+        </w:trPr>
+        <w:tc>
+          <w:tcPr>
+            <w:tcW w:w="5778" w:type="dxa"/>
+            <w:tcBorders>
+              <w:top w:val="nil"/>
+              <w:left w:val="nil"/>
+              <w:bottom w:val="nil"/>
+              <w:right w:val="single" w:sz="4" w:space="0" w:color="auto"/>
+            </w:tcBorders>
+          </w:tcPr>
+          <w:p>
+            <w:pPr>
+              <w:spacing w:line="276" w:lineRule="auto"/>
+              <w:ind w:right="465"/>
+              <w:jc w:val="both"/>
+            </w:pPr>
+            <w:r>
+              <w:t xml:space="preserve">Dle zvolené varianty zadání jsme implementovali tabulku symbolů jako binární vyhledávací strom. Struktura </w:t>
+            </w:r>
+            <w:proofErr w:type="spellStart"/>
+            <w:r>
+              <w:rPr>
+                <w:rFonts w:ascii="Consolas" w:hAnsi="Consolas"/>
+              </w:rPr>
+              <w:t>TNode</w:t>
+            </w:r>
+            <w:proofErr w:type="spellEnd"/>
+            <w:r>
+              <w:rPr>
+                <w:rFonts w:ascii="Consolas" w:hAnsi="Consolas"/>
+              </w:rPr>
+              <w:t xml:space="preserve"> </w:t>
+            </w:r>
+            <w:r>
+              <w:t xml:space="preserve">reprezentuje uzel binárního stromu. Kromě základních atributů jako je klíč, dle kterého se vyhledává a ukazatelů na levý a pravý podstrom struktura obsahuje ještě další atributy, které byly třeba pro syntaktickou a sémantickou analýzu a generování kódu. </w:t>
+            </w:r>
+          </w:p>
+          <w:p>
+            <w:pPr>
+              <w:spacing w:line="276" w:lineRule="auto"/>
+              <w:jc w:val="both"/>
+            </w:pPr>
+          </w:p>
+        </w:tc>
+        <w:tc>
+          <w:tcPr>
+            <w:tcW w:w="3915" w:type="dxa"/>
+            <w:tcBorders>
+              <w:left w:val="single" w:sz="4" w:space="0" w:color="auto"/>
+            </w:tcBorders>
+          </w:tcPr>
+          <w:p>
+            <w:pPr>
+              <w:autoSpaceDE w:val="0"/>
+              <w:autoSpaceDN w:val="0"/>
+              <w:adjustRightInd w:val="0"/>
+              <w:spacing w:before="120"/>
+              <w:ind w:left="170"/>
+              <w:rPr>
+                <w:rFonts w:ascii="Consolas" w:hAnsi="Consolas" w:cs="Consolas"/>
+                <w:noProof/>
+                <w:color w:val="000000"/>
+                <w:sz w:val="20"/>
+                <w:szCs w:val="20"/>
+              </w:rPr>
+            </w:pPr>
+            <w:r>
+              <w:rPr>
+                <w:rFonts w:ascii="Consolas" w:hAnsi="Consolas" w:cs="Consolas"/>
+                <w:noProof/>
+                <w:color w:val="0000FF"/>
+                <w:sz w:val="20"/>
+                <w:szCs w:val="20"/>
+              </w:rPr>
+              <w:t>typedef</w:t>
+            </w:r>
+            <w:r>
+              <w:rPr>
+                <w:rFonts w:ascii="Consolas" w:hAnsi="Consolas" w:cs="Consolas"/>
+                <w:noProof/>
+                <w:color w:val="000000"/>
+                <w:sz w:val="20"/>
+                <w:szCs w:val="20"/>
+              </w:rPr>
+              <w:t xml:space="preserve"> </w:t>
+            </w:r>
+            <w:r>
+              <w:rPr>
+                <w:rFonts w:ascii="Consolas" w:hAnsi="Consolas" w:cs="Consolas"/>
+                <w:noProof/>
+                <w:color w:val="0000FF"/>
+                <w:sz w:val="20"/>
+                <w:szCs w:val="20"/>
+              </w:rPr>
+              <w:t>struct</w:t>
+            </w:r>
+            <w:r>
+              <w:rPr>
+                <w:rFonts w:ascii="Consolas" w:hAnsi="Consolas" w:cs="Consolas"/>
+                <w:noProof/>
+                <w:color w:val="000000"/>
+                <w:sz w:val="20"/>
+                <w:szCs w:val="20"/>
+              </w:rPr>
+              <w:t xml:space="preserve"> </w:t>
+            </w:r>
+            <w:r>
+              <w:rPr>
+                <w:rFonts w:ascii="Consolas" w:hAnsi="Consolas" w:cs="Consolas"/>
+                <w:noProof/>
+                <w:color w:val="2B91AF"/>
+                <w:sz w:val="20"/>
+                <w:szCs w:val="20"/>
+              </w:rPr>
+              <w:t>tNode</w:t>
+            </w:r>
+            <w:r>
+              <w:rPr>
+                <w:rFonts w:ascii="Consolas" w:hAnsi="Consolas" w:cs="Consolas"/>
+                <w:noProof/>
+                <w:color w:val="000000"/>
+                <w:sz w:val="20"/>
+                <w:szCs w:val="20"/>
+              </w:rPr>
+              <w:t xml:space="preserve"> {</w:t>
+            </w:r>
+          </w:p>
+          <w:p>
+            <w:pPr>
+              <w:autoSpaceDE w:val="0"/>
+              <w:autoSpaceDN w:val="0"/>
+              <w:adjustRightInd w:val="0"/>
+              <w:ind w:left="170"/>
+              <w:rPr>
+                <w:rFonts w:ascii="Consolas" w:hAnsi="Consolas" w:cs="Consolas"/>
+                <w:noProof/>
+                <w:color w:val="000000"/>
+                <w:sz w:val="20"/>
+                <w:szCs w:val="20"/>
+              </w:rPr>
+            </w:pPr>
+            <w:r>
+              <w:rPr>
+                <w:rFonts w:ascii="Consolas" w:hAnsi="Consolas" w:cs="Consolas"/>
+                <w:noProof/>
+                <w:color w:val="000000"/>
+                <w:sz w:val="20"/>
+                <w:szCs w:val="20"/>
+              </w:rPr>
+              <w:t xml:space="preserve">    </w:t>
+            </w:r>
+            <w:r>
+              <w:rPr>
+                <w:rFonts w:ascii="Consolas" w:hAnsi="Consolas" w:cs="Consolas"/>
+                <w:noProof/>
+                <w:color w:val="0000FF"/>
+                <w:sz w:val="20"/>
+                <w:szCs w:val="20"/>
+              </w:rPr>
+              <w:t>char</w:t>
+            </w:r>
+            <w:r>
+              <w:rPr>
+                <w:rFonts w:ascii="Consolas" w:hAnsi="Consolas" w:cs="Consolas"/>
+                <w:noProof/>
+                <w:color w:val="000000"/>
+                <w:sz w:val="20"/>
+                <w:szCs w:val="20"/>
+              </w:rPr>
+              <w:t>* key;</w:t>
+            </w:r>
+            <w:r>
+              <w:rPr>
+                <w:rFonts w:ascii="Consolas" w:hAnsi="Consolas" w:cs="Consolas"/>
+                <w:noProof/>
+                <w:color w:val="000000"/>
+                <w:sz w:val="20"/>
+                <w:szCs w:val="20"/>
+              </w:rPr>
+              <w:tab/>
+            </w:r>
+          </w:p>
+          <w:p>
+            <w:pPr>
+              <w:autoSpaceDE w:val="0"/>
+              <w:autoSpaceDN w:val="0"/>
+              <w:adjustRightInd w:val="0"/>
+              <w:ind w:left="170"/>
+              <w:rPr>
+                <w:rFonts w:ascii="Consolas" w:hAnsi="Consolas" w:cs="Consolas"/>
+                <w:noProof/>
+                <w:color w:val="000000"/>
+                <w:sz w:val="20"/>
+                <w:szCs w:val="20"/>
+              </w:rPr>
+            </w:pPr>
+            <w:r>
+              <w:rPr>
+                <w:rFonts w:ascii="Consolas" w:hAnsi="Consolas" w:cs="Consolas"/>
+                <w:noProof/>
+                <w:color w:val="000000"/>
+                <w:sz w:val="20"/>
+                <w:szCs w:val="20"/>
+              </w:rPr>
+              <w:t xml:space="preserve">    </w:t>
+            </w:r>
+            <w:r>
+              <w:rPr>
+                <w:rFonts w:ascii="Consolas" w:hAnsi="Consolas" w:cs="Consolas"/>
+                <w:noProof/>
+                <w:color w:val="0000FF"/>
+                <w:sz w:val="20"/>
+                <w:szCs w:val="20"/>
+              </w:rPr>
+              <w:t>struct</w:t>
+            </w:r>
+            <w:r>
+              <w:rPr>
+                <w:rFonts w:ascii="Consolas" w:hAnsi="Consolas" w:cs="Consolas"/>
+                <w:noProof/>
+                <w:color w:val="000000"/>
+                <w:sz w:val="20"/>
+                <w:szCs w:val="20"/>
+              </w:rPr>
+              <w:t xml:space="preserve"> </w:t>
+            </w:r>
+            <w:r>
+              <w:rPr>
+                <w:rFonts w:ascii="Consolas" w:hAnsi="Consolas" w:cs="Consolas"/>
+                <w:noProof/>
+                <w:color w:val="2B91AF"/>
+                <w:sz w:val="20"/>
+                <w:szCs w:val="20"/>
+              </w:rPr>
+              <w:t>tNode</w:t>
+            </w:r>
+            <w:r>
+              <w:rPr>
+                <w:rFonts w:ascii="Consolas" w:hAnsi="Consolas" w:cs="Consolas"/>
+                <w:noProof/>
+                <w:color w:val="000000"/>
+                <w:sz w:val="20"/>
+                <w:szCs w:val="20"/>
+              </w:rPr>
+              <w:t>* lptr;</w:t>
+            </w:r>
+            <w:r>
+              <w:rPr>
+                <w:rFonts w:ascii="Consolas" w:hAnsi="Consolas" w:cs="Consolas"/>
+                <w:noProof/>
+                <w:color w:val="000000"/>
+                <w:sz w:val="20"/>
+                <w:szCs w:val="20"/>
+              </w:rPr>
+              <w:tab/>
+            </w:r>
+          </w:p>
+          <w:p>
+            <w:pPr>
+              <w:autoSpaceDE w:val="0"/>
+              <w:autoSpaceDN w:val="0"/>
+              <w:adjustRightInd w:val="0"/>
+              <w:ind w:left="170"/>
+              <w:rPr>
+                <w:rFonts w:ascii="Consolas" w:hAnsi="Consolas" w:cs="Consolas"/>
+                <w:noProof/>
+                <w:color w:val="000000"/>
+                <w:sz w:val="20"/>
+                <w:szCs w:val="20"/>
+              </w:rPr>
+            </w:pPr>
+            <w:r>
+              <w:rPr>
+                <w:rFonts w:ascii="Consolas" w:hAnsi="Consolas" w:cs="Consolas"/>
+                <w:noProof/>
+                <w:color w:val="000000"/>
+                <w:sz w:val="20"/>
+                <w:szCs w:val="20"/>
+              </w:rPr>
+              <w:t xml:space="preserve">    </w:t>
+            </w:r>
+            <w:r>
+              <w:rPr>
+                <w:rFonts w:ascii="Consolas" w:hAnsi="Consolas" w:cs="Consolas"/>
+                <w:noProof/>
+                <w:color w:val="0000FF"/>
+                <w:sz w:val="20"/>
+                <w:szCs w:val="20"/>
+              </w:rPr>
+              <w:t>struct</w:t>
+            </w:r>
+            <w:r>
+              <w:rPr>
+                <w:rFonts w:ascii="Consolas" w:hAnsi="Consolas" w:cs="Consolas"/>
+                <w:noProof/>
+                <w:color w:val="000000"/>
+                <w:sz w:val="20"/>
+                <w:szCs w:val="20"/>
+              </w:rPr>
+              <w:t xml:space="preserve"> </w:t>
+            </w:r>
+            <w:r>
+              <w:rPr>
+                <w:rFonts w:ascii="Consolas" w:hAnsi="Consolas" w:cs="Consolas"/>
+                <w:noProof/>
+                <w:color w:val="2B91AF"/>
+                <w:sz w:val="20"/>
+                <w:szCs w:val="20"/>
+              </w:rPr>
+              <w:t>tNode</w:t>
+            </w:r>
+            <w:r>
+              <w:rPr>
+                <w:rFonts w:ascii="Consolas" w:hAnsi="Consolas" w:cs="Consolas"/>
+                <w:noProof/>
+                <w:color w:val="000000"/>
+                <w:sz w:val="20"/>
+                <w:szCs w:val="20"/>
+              </w:rPr>
+              <w:t>* rptr;</w:t>
+            </w:r>
+            <w:r>
+              <w:rPr>
+                <w:rFonts w:ascii="Consolas" w:hAnsi="Consolas" w:cs="Consolas"/>
+                <w:noProof/>
+                <w:color w:val="000000"/>
+                <w:sz w:val="20"/>
+                <w:szCs w:val="20"/>
+              </w:rPr>
+              <w:tab/>
+            </w:r>
+          </w:p>
+          <w:p>
+            <w:pPr>
+              <w:autoSpaceDE w:val="0"/>
+              <w:autoSpaceDN w:val="0"/>
+              <w:adjustRightInd w:val="0"/>
+              <w:ind w:left="170"/>
+              <w:rPr>
+                <w:rFonts w:ascii="Consolas" w:hAnsi="Consolas" w:cs="Consolas"/>
+                <w:noProof/>
+                <w:color w:val="000000"/>
+                <w:sz w:val="20"/>
+                <w:szCs w:val="20"/>
+              </w:rPr>
+            </w:pPr>
+          </w:p>
+          <w:p>
+            <w:pPr>
+              <w:autoSpaceDE w:val="0"/>
+              <w:autoSpaceDN w:val="0"/>
+              <w:adjustRightInd w:val="0"/>
+              <w:ind w:left="170"/>
+              <w:rPr>
+                <w:rFonts w:ascii="Consolas" w:hAnsi="Consolas" w:cs="Consolas"/>
+                <w:noProof/>
+                <w:color w:val="000000"/>
+                <w:sz w:val="20"/>
+                <w:szCs w:val="20"/>
+              </w:rPr>
+            </w:pPr>
+            <w:r>
+              <w:rPr>
+                <w:rFonts w:ascii="Consolas" w:hAnsi="Consolas" w:cs="Consolas"/>
+                <w:noProof/>
+                <w:color w:val="000000"/>
+                <w:sz w:val="20"/>
+                <w:szCs w:val="20"/>
+              </w:rPr>
+              <w:t xml:space="preserve">    </w:t>
+            </w:r>
+            <w:r>
+              <w:rPr>
+                <w:rFonts w:ascii="Consolas" w:hAnsi="Consolas" w:cs="Consolas"/>
+                <w:noProof/>
+                <w:color w:val="2B91AF"/>
+                <w:sz w:val="20"/>
+                <w:szCs w:val="20"/>
+              </w:rPr>
+              <w:t>nodeType</w:t>
+            </w:r>
+            <w:r>
+              <w:rPr>
+                <w:rFonts w:ascii="Consolas" w:hAnsi="Consolas" w:cs="Consolas"/>
+                <w:noProof/>
+                <w:color w:val="000000"/>
+                <w:sz w:val="20"/>
+                <w:szCs w:val="20"/>
+              </w:rPr>
+              <w:t xml:space="preserve"> type;          </w:t>
+            </w:r>
+          </w:p>
+          <w:p>
+            <w:pPr>
+              <w:autoSpaceDE w:val="0"/>
+              <w:autoSpaceDN w:val="0"/>
+              <w:adjustRightInd w:val="0"/>
+              <w:ind w:left="170"/>
+              <w:rPr>
+                <w:rFonts w:ascii="Consolas" w:hAnsi="Consolas" w:cs="Consolas"/>
+                <w:noProof/>
+                <w:color w:val="000000"/>
+                <w:sz w:val="20"/>
+                <w:szCs w:val="20"/>
+              </w:rPr>
+            </w:pPr>
+            <w:r>
+              <w:rPr>
+                <w:rFonts w:ascii="Consolas" w:hAnsi="Consolas" w:cs="Consolas"/>
+                <w:noProof/>
+                <w:color w:val="000000"/>
+                <w:sz w:val="20"/>
+                <w:szCs w:val="20"/>
+              </w:rPr>
+              <w:t xml:space="preserve">    </w:t>
+            </w:r>
+            <w:r>
+              <w:rPr>
+                <w:rFonts w:ascii="Consolas" w:hAnsi="Consolas" w:cs="Consolas"/>
+                <w:noProof/>
+                <w:color w:val="6F008A"/>
+                <w:sz w:val="20"/>
+                <w:szCs w:val="20"/>
+              </w:rPr>
+              <w:t>bool</w:t>
+            </w:r>
+            <w:r>
+              <w:rPr>
+                <w:rFonts w:ascii="Consolas" w:hAnsi="Consolas" w:cs="Consolas"/>
+                <w:noProof/>
+                <w:color w:val="000000"/>
+                <w:sz w:val="20"/>
+                <w:szCs w:val="20"/>
+              </w:rPr>
+              <w:t xml:space="preserve"> isDefined;</w:t>
+            </w:r>
+          </w:p>
+          <w:p>
+            <w:pPr>
+              <w:autoSpaceDE w:val="0"/>
+              <w:autoSpaceDN w:val="0"/>
+              <w:adjustRightInd w:val="0"/>
+              <w:ind w:left="170"/>
+              <w:rPr>
+                <w:rFonts w:ascii="Consolas" w:hAnsi="Consolas" w:cs="Consolas"/>
+                <w:noProof/>
+                <w:color w:val="000000"/>
+                <w:sz w:val="20"/>
+                <w:szCs w:val="20"/>
+              </w:rPr>
+            </w:pPr>
+            <w:r>
+              <w:rPr>
+                <w:rFonts w:ascii="Consolas" w:hAnsi="Consolas" w:cs="Consolas"/>
+                <w:noProof/>
+                <w:color w:val="000000"/>
+                <w:sz w:val="20"/>
+                <w:szCs w:val="20"/>
+              </w:rPr>
+              <w:t xml:space="preserve">    </w:t>
+            </w:r>
+            <w:r>
+              <w:rPr>
+                <w:rFonts w:ascii="Consolas" w:hAnsi="Consolas" w:cs="Consolas"/>
+                <w:noProof/>
+                <w:color w:val="0000FF"/>
+                <w:sz w:val="20"/>
+                <w:szCs w:val="20"/>
+              </w:rPr>
+              <w:t>int</w:t>
+            </w:r>
+            <w:r>
+              <w:rPr>
+                <w:rFonts w:ascii="Consolas" w:hAnsi="Consolas" w:cs="Consolas"/>
+                <w:noProof/>
+                <w:color w:val="000000"/>
+                <w:sz w:val="20"/>
+                <w:szCs w:val="20"/>
+              </w:rPr>
+              <w:t xml:space="preserve"> param;              </w:t>
+            </w:r>
+          </w:p>
+          <w:p>
+            <w:pPr>
+              <w:autoSpaceDE w:val="0"/>
+              <w:autoSpaceDN w:val="0"/>
+              <w:adjustRightInd w:val="0"/>
+              <w:ind w:left="170"/>
+              <w:rPr>
+                <w:rFonts w:ascii="Consolas" w:hAnsi="Consolas" w:cs="Consolas"/>
+                <w:noProof/>
+                <w:color w:val="000000"/>
+                <w:sz w:val="20"/>
+                <w:szCs w:val="20"/>
+              </w:rPr>
+            </w:pPr>
+            <w:r>
+              <w:rPr>
+                <w:rFonts w:ascii="Consolas" w:hAnsi="Consolas" w:cs="Consolas"/>
+                <w:noProof/>
+                <w:color w:val="000000"/>
+                <w:sz w:val="20"/>
+                <w:szCs w:val="20"/>
+              </w:rPr>
+              <w:t xml:space="preserve">    </w:t>
+            </w:r>
+            <w:r>
+              <w:rPr>
+                <w:rFonts w:ascii="Consolas" w:hAnsi="Consolas" w:cs="Consolas"/>
+                <w:noProof/>
+                <w:color w:val="0000FF"/>
+                <w:sz w:val="20"/>
+                <w:szCs w:val="20"/>
+              </w:rPr>
+              <w:t>struct</w:t>
+            </w:r>
+            <w:r>
+              <w:rPr>
+                <w:rFonts w:ascii="Consolas" w:hAnsi="Consolas" w:cs="Consolas"/>
+                <w:noProof/>
+                <w:color w:val="000000"/>
+                <w:sz w:val="20"/>
+                <w:szCs w:val="20"/>
+              </w:rPr>
+              <w:t xml:space="preserve"> </w:t>
+            </w:r>
+            <w:r>
+              <w:rPr>
+                <w:rFonts w:ascii="Consolas" w:hAnsi="Consolas" w:cs="Consolas"/>
+                <w:noProof/>
+                <w:color w:val="2B91AF"/>
+                <w:sz w:val="20"/>
+                <w:szCs w:val="20"/>
+              </w:rPr>
+              <w:t>tNode</w:t>
+            </w:r>
+            <w:r>
+              <w:rPr>
+                <w:rFonts w:ascii="Consolas" w:hAnsi="Consolas" w:cs="Consolas"/>
+                <w:noProof/>
+                <w:color w:val="000000"/>
+                <w:sz w:val="20"/>
+                <w:szCs w:val="20"/>
+              </w:rPr>
+              <w:t xml:space="preserve">* localTS;  </w:t>
+            </w:r>
+          </w:p>
+          <w:p>
+            <w:pPr>
+              <w:autoSpaceDE w:val="0"/>
+              <w:autoSpaceDN w:val="0"/>
+              <w:adjustRightInd w:val="0"/>
+              <w:ind w:left="170"/>
+              <w:rPr>
+                <w:rFonts w:ascii="Consolas" w:hAnsi="Consolas" w:cs="Consolas"/>
+                <w:noProof/>
+                <w:color w:val="000000"/>
+                <w:sz w:val="20"/>
+                <w:szCs w:val="20"/>
+              </w:rPr>
+            </w:pPr>
+            <w:r>
+              <w:rPr>
+                <w:rFonts w:ascii="Consolas" w:hAnsi="Consolas" w:cs="Consolas"/>
+                <w:noProof/>
+                <w:color w:val="000000"/>
+                <w:sz w:val="20"/>
+                <w:szCs w:val="20"/>
+              </w:rPr>
+              <w:t xml:space="preserve">    </w:t>
+            </w:r>
+            <w:r>
+              <w:rPr>
+                <w:rFonts w:ascii="Consolas" w:hAnsi="Consolas" w:cs="Consolas"/>
+                <w:noProof/>
+                <w:color w:val="0000FF"/>
+                <w:sz w:val="20"/>
+                <w:szCs w:val="20"/>
+              </w:rPr>
+              <w:t>struct</w:t>
+            </w:r>
+            <w:r>
+              <w:rPr>
+                <w:rFonts w:ascii="Consolas" w:hAnsi="Consolas" w:cs="Consolas"/>
+                <w:noProof/>
+                <w:color w:val="000000"/>
+                <w:sz w:val="20"/>
+                <w:szCs w:val="20"/>
+              </w:rPr>
+              <w:t xml:space="preserve"> </w:t>
+            </w:r>
+            <w:r>
+              <w:rPr>
+                <w:rFonts w:ascii="Consolas" w:hAnsi="Consolas" w:cs="Consolas"/>
+                <w:noProof/>
+                <w:color w:val="2B91AF"/>
+                <w:sz w:val="20"/>
+                <w:szCs w:val="20"/>
+              </w:rPr>
+              <w:t>retType</w:t>
+            </w:r>
+            <w:r>
+              <w:rPr>
+                <w:rFonts w:ascii="Consolas" w:hAnsi="Consolas" w:cs="Consolas"/>
+                <w:noProof/>
+                <w:color w:val="000000"/>
+                <w:sz w:val="20"/>
+                <w:szCs w:val="20"/>
+              </w:rPr>
+              <w:t xml:space="preserve">* retTypes; </w:t>
+            </w:r>
+          </w:p>
+          <w:p>
+            <w:pPr>
+              <w:spacing w:after="240" w:line="276" w:lineRule="auto"/>
+              <w:ind w:left="170"/>
+              <w:jc w:val="both"/>
+              <w:rPr>
+                <w:sz w:val="20"/>
+                <w:szCs w:val="20"/>
+              </w:rPr>
+            </w:pPr>
+            <w:r>
+              <w:rPr>
+                <w:rFonts w:ascii="Consolas" w:hAnsi="Consolas" w:cs="Consolas"/>
+                <w:noProof/>
+                <w:color w:val="000000"/>
+                <w:sz w:val="20"/>
+                <w:szCs w:val="20"/>
+              </w:rPr>
+              <w:t xml:space="preserve">} </w:t>
+            </w:r>
+            <w:r>
+              <w:rPr>
+                <w:rFonts w:ascii="Consolas" w:hAnsi="Consolas" w:cs="Consolas"/>
+                <w:noProof/>
+                <w:color w:val="2B91AF"/>
+                <w:sz w:val="20"/>
+                <w:szCs w:val="20"/>
+              </w:rPr>
+              <w:t>TNode</w:t>
+            </w:r>
+            <w:r>
+              <w:rPr>
+                <w:rFonts w:ascii="Consolas" w:hAnsi="Consolas" w:cs="Consolas"/>
+                <w:noProof/>
+                <w:color w:val="000000"/>
+                <w:sz w:val="20"/>
+                <w:szCs w:val="20"/>
+              </w:rPr>
+              <w:t>;</w:t>
+            </w:r>
+          </w:p>
+        </w:tc>
+      </w:tr>
+    </w:tbl>
+    <w:p>
+      <w:pPr>
+        <w:spacing w:line="276" w:lineRule="auto"/>
+        <w:jc w:val="both"/>
+      </w:pPr>
+    </w:p>
+    <w:p>
+      <w:pPr>
+        <w:spacing w:after="240" w:line="276" w:lineRule="auto"/>
+        <w:jc w:val="both"/>
+      </w:pPr>
+      <w:r>
+        <w:rPr>
+          <w:rFonts w:ascii="Consolas" w:hAnsi="Consolas" w:cs="Consolas"/>
+          <w:noProof/>
+          <w:color w:val="2B91AF"/>
+        </w:rPr>
+        <w:t>nodeType</w:t>
+      </w:r>
+      <w:r>
+        <w:rPr>
+          <w:rFonts w:ascii="Consolas" w:hAnsi="Consolas" w:cs="Consolas"/>
+          <w:noProof/>
+          <w:color w:val="000000"/>
+        </w:rPr>
+        <w:t xml:space="preserve"> type</w:t>
+      </w:r>
+      <w:r>
+        <w:t>:</w:t>
+      </w:r>
+      <w:r>
+        <w:t xml:space="preserve"> </w:t>
+      </w:r>
+      <w:r>
+        <w:t>Atribut o</w:t>
+      </w:r>
+      <w:r>
+        <w:t>z</w:t>
+      </w:r>
+      <w:r>
+        <w:t>načující</w:t>
+      </w:r>
+      <w:r>
+        <w:t>, zda se jedná o funkci, anebo o identifikátor. V případě identifikátoru je zde uložen jeho datový typ.</w:t>
+      </w:r>
+    </w:p>
+    <w:p>
+      <w:pPr>
+        <w:spacing w:after="240" w:line="276" w:lineRule="auto"/>
+      </w:pPr>
+      <w:r>
+        <w:rPr>
+          <w:rFonts w:ascii="Consolas" w:hAnsi="Consolas" w:cs="Consolas"/>
+          <w:noProof/>
+          <w:color w:val="6F008A"/>
+        </w:rPr>
+        <w:t>bool</w:t>
+      </w:r>
+      <w:r>
+        <w:rPr>
+          <w:rFonts w:ascii="Consolas" w:hAnsi="Consolas" w:cs="Consolas"/>
+          <w:noProof/>
+          <w:color w:val="000000"/>
+        </w:rPr>
+        <w:t xml:space="preserve"> isDefined:</w:t>
+      </w:r>
+      <w:r>
+        <w:rPr>
+          <w:rFonts w:ascii="Consolas" w:hAnsi="Consolas" w:cs="Consolas"/>
+          <w:noProof/>
+          <w:color w:val="000000"/>
+          <w:sz w:val="19"/>
+          <w:szCs w:val="19"/>
+        </w:rPr>
+        <w:t xml:space="preserve"> </w:t>
+      </w:r>
+      <w:r>
+        <w:t>Atribut označující, zda byla funkce/proměnná definována.</w:t>
+      </w:r>
+    </w:p>
+    <w:p>
+      <w:pPr>
+        <w:spacing w:after="240" w:line="276" w:lineRule="auto"/>
+        <w:rPr>
+          <w:rFonts w:ascii="Consolas" w:hAnsi="Consolas" w:cs="Consolas"/>
+          <w:noProof/>
+          <w:color w:val="000000"/>
+          <w:sz w:val="19"/>
+          <w:szCs w:val="19"/>
+        </w:rPr>
+      </w:pPr>
+      <w:r>
+        <w:rPr>
+          <w:rFonts w:ascii="Consolas" w:hAnsi="Consolas" w:cs="Consolas"/>
+          <w:noProof/>
+          <w:color w:val="0000FF"/>
+        </w:rPr>
+        <w:t>int</w:t>
+      </w:r>
+      <w:r>
+        <w:rPr>
+          <w:rFonts w:ascii="Consolas" w:hAnsi="Consolas" w:cs="Consolas"/>
+          <w:noProof/>
+          <w:color w:val="000000"/>
+        </w:rPr>
+        <w:t xml:space="preserve"> param:</w:t>
+      </w:r>
+      <w:r>
+        <w:rPr>
+          <w:rFonts w:ascii="Consolas" w:hAnsi="Consolas" w:cs="Consolas"/>
+          <w:noProof/>
+          <w:color w:val="000000"/>
+          <w:sz w:val="19"/>
+          <w:szCs w:val="19"/>
+        </w:rPr>
+        <w:t xml:space="preserve"> </w:t>
+      </w:r>
+      <w:r>
+        <w:t xml:space="preserve">V případě, že se jedná o funkci, určuje tento atribut počet parametrů. Pokud se jedná o vestavěnou funkci </w:t>
+      </w:r>
+      <w:proofErr w:type="spellStart"/>
+      <w:r>
+        <w:rPr>
+          <w:rFonts w:ascii="Consolas" w:hAnsi="Consolas"/>
+        </w:rPr>
+        <w:t>print</w:t>
+      </w:r>
+      <w:proofErr w:type="spellEnd"/>
+      <w:r>
+        <w:t>, která nemá specifikovaný počet parametrů, je zde uložena hodnota -1. V případě, že se jedná o identifikátor, který je formálním parametrem funkce, označuje tento atribut pořadí tohoto parametru (začíná od 0).</w:t>
+      </w:r>
+      <w:r>
+        <w:rPr>
+          <w:rFonts w:ascii="Consolas" w:hAnsi="Consolas" w:cs="Consolas"/>
+          <w:noProof/>
+          <w:color w:val="000000"/>
+          <w:sz w:val="19"/>
+          <w:szCs w:val="19"/>
+        </w:rPr>
+        <w:t xml:space="preserve">  </w:t>
+      </w:r>
+    </w:p>
+    <w:p>
+      <w:pPr>
+        <w:spacing w:after="240" w:line="276" w:lineRule="auto"/>
+        <w:rPr>
+          <w:rFonts w:ascii="Consolas" w:hAnsi="Consolas" w:cs="Consolas"/>
+          <w:noProof/>
+          <w:color w:val="000000"/>
+          <w:sz w:val="19"/>
+          <w:szCs w:val="19"/>
+        </w:rPr>
+      </w:pPr>
+      <w:r>
+        <w:rPr>
+          <w:rFonts w:ascii="Consolas" w:hAnsi="Consolas" w:cs="Consolas"/>
+          <w:noProof/>
+          <w:color w:val="0000FF"/>
+        </w:rPr>
+        <w:t>struct</w:t>
+      </w:r>
+      <w:r>
+        <w:rPr>
+          <w:rFonts w:ascii="Consolas" w:hAnsi="Consolas" w:cs="Consolas"/>
+          <w:noProof/>
+          <w:color w:val="000000"/>
+        </w:rPr>
+        <w:t xml:space="preserve"> </w:t>
+      </w:r>
+      <w:r>
+        <w:rPr>
+          <w:rFonts w:ascii="Consolas" w:hAnsi="Consolas" w:cs="Consolas"/>
+          <w:noProof/>
+          <w:color w:val="2B91AF"/>
+        </w:rPr>
+        <w:t>tNode</w:t>
+      </w:r>
+      <w:r>
+        <w:rPr>
+          <w:rFonts w:ascii="Consolas" w:hAnsi="Consolas" w:cs="Consolas"/>
+          <w:noProof/>
+          <w:color w:val="000000"/>
+        </w:rPr>
+        <w:t>* localTS:</w:t>
+      </w:r>
+      <w:r>
+        <w:rPr>
+          <w:rFonts w:ascii="Consolas" w:hAnsi="Consolas" w:cs="Consolas"/>
+          <w:noProof/>
+          <w:color w:val="000000"/>
+          <w:sz w:val="19"/>
+          <w:szCs w:val="19"/>
+        </w:rPr>
+        <w:t xml:space="preserve"> </w:t>
+      </w:r>
+      <w:r>
+        <w:t xml:space="preserve">Tento atribut je využit pouze pokud se jedná o funkci. </w:t>
+      </w:r>
+      <w:r>
+        <w:t>Ukazuje na tabulku symbolů, která obsahuje formální parametry.</w:t>
+      </w:r>
+    </w:p>
+    <w:p>
+      <w:pPr>
+        <w:spacing w:after="240" w:line="276" w:lineRule="auto"/>
+      </w:pPr>
+      <w:r>
+        <w:rPr>
+          <w:rFonts w:ascii="Consolas" w:hAnsi="Consolas" w:cs="Consolas"/>
+          <w:noProof/>
+          <w:color w:val="0000FF"/>
+        </w:rPr>
+        <w:t>struct</w:t>
+      </w:r>
+      <w:r>
+        <w:rPr>
+          <w:rFonts w:ascii="Consolas" w:hAnsi="Consolas" w:cs="Consolas"/>
+          <w:noProof/>
+          <w:color w:val="000000"/>
+        </w:rPr>
+        <w:t xml:space="preserve"> </w:t>
+      </w:r>
+      <w:r>
+        <w:rPr>
+          <w:rFonts w:ascii="Consolas" w:hAnsi="Consolas" w:cs="Consolas"/>
+          <w:noProof/>
+          <w:color w:val="2B91AF"/>
+        </w:rPr>
+        <w:t>retType</w:t>
+      </w:r>
+      <w:r>
+        <w:rPr>
+          <w:rFonts w:ascii="Consolas" w:hAnsi="Consolas" w:cs="Consolas"/>
+          <w:noProof/>
+          <w:color w:val="000000"/>
+        </w:rPr>
+        <w:t>* retTypes:</w:t>
+      </w:r>
+      <w:r>
+        <w:rPr>
+          <w:rFonts w:ascii="Consolas" w:hAnsi="Consolas" w:cs="Consolas"/>
+          <w:noProof/>
+          <w:color w:val="000000"/>
+          <w:sz w:val="19"/>
+          <w:szCs w:val="19"/>
+        </w:rPr>
+        <w:t xml:space="preserve"> </w:t>
+      </w:r>
+      <w:r>
+        <w:t>Lineární</w:t>
+      </w:r>
+      <w:r>
+        <w:t xml:space="preserve"> seznam obsahující </w:t>
+      </w:r>
+      <w:r>
+        <w:t>návratové typy.</w:t>
+      </w:r>
+    </w:p>
+    <w:p>
+      <w:pPr>
+        <w:spacing w:after="240" w:line="276" w:lineRule="auto"/>
+        <w:jc w:val="both"/>
+      </w:pPr>
+      <w:r>
+        <w:t xml:space="preserve">Většina operací nad tabulkou symbolů je řešena pomocí rekurze. Vycházeli jsme z přednášek předmětu IAL </w:t>
+      </w:r>
+      <w:r>
+        <w:rPr>
+          <w:color w:val="C00000"/>
+        </w:rPr>
+        <w:t xml:space="preserve">(odkaz na citaci). </w:t>
+      </w:r>
+      <w:r>
+        <w:t>Dále jsme implementovali několik pomocných funkcí pro snazší práci s tabulkou symbolů.</w:t>
+      </w:r>
+    </w:p>
+    <w:p/>
+    <w:p>
+      <w:pPr>
+        <w:pStyle w:val="Nadpis3"/>
+      </w:pPr>
+      <w:bookmarkStart w:id="20" w:name="_Toc58186701"/>
+      <w:r>
+        <w:t>Zásobník tabulek symbolů</w:t>
+      </w:r>
+      <w:bookmarkEnd w:id="20"/>
+    </w:p>
+    <w:p>
+      <w:pPr>
+        <w:spacing w:after="240" w:line="276" w:lineRule="auto"/>
+        <w:jc w:val="both"/>
+      </w:pPr>
+      <w:r>
+        <w:t xml:space="preserve">Pro sémantické akce a generování kódu jsme potřebovali znát </w:t>
+      </w:r>
+      <w:r>
+        <w:t>úroveň aktuálního rámce. Nový rámec – prvek zásobníku je vytvořen vždy při vstupu do těla funkce/</w:t>
+      </w:r>
+      <w:proofErr w:type="spellStart"/>
+      <w:r>
+        <w:t>if</w:t>
+      </w:r>
+      <w:proofErr w:type="spellEnd"/>
+      <w:r>
+        <w:t>/</w:t>
+      </w:r>
+      <w:proofErr w:type="spellStart"/>
+      <w:r>
+        <w:t>else</w:t>
+      </w:r>
+      <w:proofErr w:type="spellEnd"/>
+      <w:r>
+        <w:t>/</w:t>
+      </w:r>
+      <w:proofErr w:type="spellStart"/>
+      <w:r>
+        <w:t>for</w:t>
+      </w:r>
+      <w:proofErr w:type="spellEnd"/>
+      <w:r>
+        <w:t xml:space="preserve"> cyklu a na začátku hlavičky </w:t>
+      </w:r>
+      <w:proofErr w:type="spellStart"/>
+      <w:r>
+        <w:t>for</w:t>
+      </w:r>
+      <w:proofErr w:type="spellEnd"/>
+      <w:r>
+        <w:t xml:space="preserve"> cyklu. Tímto způsobem máme informace o platnosti jednotlivých proměnných.</w:t>
+      </w:r>
+    </w:p>
+    <w:tbl>
+      <w:tblPr>
+        <w:tblStyle w:val="Mkatabulky"/>
+        <w:tblW w:w="0" w:type="auto"/>
+        <w:tblLook w:val="04A0" w:firstRow="1" w:lastRow="0" w:firstColumn="1" w:lastColumn="0" w:noHBand="0" w:noVBand="1"/>
+      </w:tblPr>
+      <w:tblGrid>
+        <w:gridCol w:w="5637"/>
+        <w:gridCol w:w="4163"/>
+      </w:tblGrid>
+      <w:tr>
+        <w:tc>
+          <w:tcPr>
+            <w:tcW w:w="5637" w:type="dxa"/>
+            <w:tcBorders>
+              <w:top w:val="nil"/>
+              <w:left w:val="nil"/>
+              <w:bottom w:val="nil"/>
+              <w:right w:val="single" w:sz="4" w:space="0" w:color="auto"/>
+            </w:tcBorders>
+          </w:tcPr>
+          <w:p>
+            <w:pPr>
+              <w:spacing w:after="240" w:line="276" w:lineRule="auto"/>
+              <w:jc w:val="both"/>
+            </w:pPr>
+            <w:r>
+              <w:t xml:space="preserve">Struktura </w:t>
+            </w:r>
+            <w:proofErr w:type="spellStart"/>
+            <w:r>
+              <w:t>TStack</w:t>
+            </w:r>
+            <w:proofErr w:type="spellEnd"/>
+            <w:r>
+              <w:t xml:space="preserve"> reprezentuje zásobník.</w:t>
+            </w:r>
+          </w:p>
+          <w:p>
+            <w:pPr>
+              <w:spacing w:after="240" w:line="276" w:lineRule="auto"/>
+              <w:jc w:val="both"/>
+            </w:pPr>
+          </w:p>
+        </w:tc>
+        <w:tc>
+          <w:tcPr>
+            <w:tcW w:w="4163" w:type="dxa"/>
+            <w:tcBorders>
+              <w:left w:val="single" w:sz="4" w:space="0" w:color="auto"/>
+            </w:tcBorders>
+          </w:tcPr>
+          <w:p>
+            <w:pPr>
+              <w:autoSpaceDE w:val="0"/>
+              <w:autoSpaceDN w:val="0"/>
+              <w:adjustRightInd w:val="0"/>
+              <w:spacing w:before="120"/>
+              <w:ind w:left="180" w:right="232"/>
+              <w:rPr>
+                <w:rFonts w:ascii="Consolas" w:hAnsi="Consolas" w:cs="Consolas"/>
+                <w:color w:val="000000"/>
+                <w:sz w:val="20"/>
+                <w:szCs w:val="20"/>
+              </w:rPr>
+            </w:pPr>
+            <w:proofErr w:type="spellStart"/>
+            <w:r>
+              <w:rPr>
+                <w:rFonts w:ascii="Consolas" w:hAnsi="Consolas" w:cs="Consolas"/>
+                <w:color w:val="0000FF"/>
+                <w:sz w:val="20"/>
+                <w:szCs w:val="20"/>
+              </w:rPr>
+              <w:t>typedef</w:t>
+            </w:r>
+            <w:proofErr w:type="spellEnd"/>
+            <w:r>
+              <w:rPr>
+                <w:rFonts w:ascii="Consolas" w:hAnsi="Consolas" w:cs="Consolas"/>
+                <w:color w:val="000000"/>
+                <w:sz w:val="20"/>
+                <w:szCs w:val="20"/>
+              </w:rPr>
+              <w:t xml:space="preserve"> </w:t>
+            </w:r>
+            <w:proofErr w:type="spellStart"/>
+            <w:r>
+              <w:rPr>
+                <w:rFonts w:ascii="Consolas" w:hAnsi="Consolas" w:cs="Consolas"/>
+                <w:color w:val="0000FF"/>
+                <w:sz w:val="20"/>
+                <w:szCs w:val="20"/>
+              </w:rPr>
+              <w:t>struct</w:t>
+            </w:r>
+            <w:proofErr w:type="spellEnd"/>
+            <w:r>
+              <w:rPr>
+                <w:rFonts w:ascii="Consolas" w:hAnsi="Consolas" w:cs="Consolas"/>
+                <w:color w:val="000000"/>
+                <w:sz w:val="20"/>
+                <w:szCs w:val="20"/>
+              </w:rPr>
+              <w:t xml:space="preserve"> </w:t>
+            </w:r>
+            <w:proofErr w:type="spellStart"/>
+            <w:r>
+              <w:rPr>
+                <w:rFonts w:ascii="Consolas" w:hAnsi="Consolas" w:cs="Consolas"/>
+                <w:color w:val="2B91AF"/>
+                <w:sz w:val="20"/>
+                <w:szCs w:val="20"/>
+              </w:rPr>
+              <w:t>tStack</w:t>
+            </w:r>
+            <w:proofErr w:type="spellEnd"/>
+            <w:r>
+              <w:rPr>
+                <w:rFonts w:ascii="Consolas" w:hAnsi="Consolas" w:cs="Consolas"/>
+                <w:color w:val="000000"/>
+                <w:sz w:val="20"/>
+                <w:szCs w:val="20"/>
+              </w:rPr>
+              <w:t xml:space="preserve"> {</w:t>
+            </w:r>
+          </w:p>
+          <w:p>
+            <w:pPr>
+              <w:autoSpaceDE w:val="0"/>
+              <w:autoSpaceDN w:val="0"/>
+              <w:adjustRightInd w:val="0"/>
+              <w:ind w:left="180" w:right="232"/>
+              <w:rPr>
+                <w:rFonts w:ascii="Consolas" w:hAnsi="Consolas" w:cs="Consolas"/>
+                <w:color w:val="000000"/>
+                <w:sz w:val="20"/>
+                <w:szCs w:val="20"/>
+              </w:rPr>
+            </w:pPr>
+            <w:r>
+              <w:rPr>
+                <w:rFonts w:ascii="Consolas" w:hAnsi="Consolas" w:cs="Consolas"/>
+                <w:color w:val="000000"/>
+                <w:sz w:val="20"/>
+                <w:szCs w:val="20"/>
+              </w:rPr>
+              <w:t xml:space="preserve">    </w:t>
+            </w:r>
+            <w:proofErr w:type="spellStart"/>
+            <w:r>
+              <w:rPr>
+                <w:rFonts w:ascii="Consolas" w:hAnsi="Consolas" w:cs="Consolas"/>
+                <w:color w:val="0000FF"/>
+                <w:sz w:val="20"/>
+                <w:szCs w:val="20"/>
+              </w:rPr>
+              <w:t>struct</w:t>
+            </w:r>
+            <w:proofErr w:type="spellEnd"/>
+            <w:r>
+              <w:rPr>
+                <w:rFonts w:ascii="Consolas" w:hAnsi="Consolas" w:cs="Consolas"/>
+                <w:color w:val="000000"/>
+                <w:sz w:val="20"/>
+                <w:szCs w:val="20"/>
+              </w:rPr>
+              <w:t xml:space="preserve"> </w:t>
+            </w:r>
+            <w:proofErr w:type="spellStart"/>
+            <w:r>
+              <w:rPr>
+                <w:rFonts w:ascii="Consolas" w:hAnsi="Consolas" w:cs="Consolas"/>
+                <w:color w:val="2B91AF"/>
+                <w:sz w:val="20"/>
+                <w:szCs w:val="20"/>
+              </w:rPr>
+              <w:t>tStack_elem</w:t>
+            </w:r>
+            <w:proofErr w:type="spellEnd"/>
+            <w:r>
+              <w:rPr>
+                <w:rFonts w:ascii="Consolas" w:hAnsi="Consolas" w:cs="Consolas"/>
+                <w:color w:val="000000"/>
+                <w:sz w:val="20"/>
+                <w:szCs w:val="20"/>
+              </w:rPr>
+              <w:t>* top;</w:t>
+            </w:r>
+          </w:p>
+          <w:p>
+            <w:pPr>
+              <w:autoSpaceDE w:val="0"/>
+              <w:autoSpaceDN w:val="0"/>
+              <w:adjustRightInd w:val="0"/>
+              <w:ind w:left="180" w:right="232"/>
+              <w:rPr>
+                <w:rFonts w:ascii="Consolas" w:hAnsi="Consolas" w:cs="Consolas"/>
+                <w:color w:val="000000"/>
+                <w:sz w:val="20"/>
+                <w:szCs w:val="20"/>
+              </w:rPr>
+            </w:pPr>
+            <w:r>
+              <w:rPr>
+                <w:rFonts w:ascii="Consolas" w:hAnsi="Consolas" w:cs="Consolas"/>
+                <w:color w:val="000000"/>
+                <w:sz w:val="20"/>
+                <w:szCs w:val="20"/>
+              </w:rPr>
+              <w:t xml:space="preserve">    </w:t>
+            </w:r>
+            <w:proofErr w:type="spellStart"/>
+            <w:r>
+              <w:rPr>
+                <w:rFonts w:ascii="Consolas" w:hAnsi="Consolas" w:cs="Consolas"/>
+                <w:color w:val="0000FF"/>
+                <w:sz w:val="20"/>
+                <w:szCs w:val="20"/>
+              </w:rPr>
+              <w:t>struct</w:t>
+            </w:r>
+            <w:proofErr w:type="spellEnd"/>
+            <w:r>
+              <w:rPr>
+                <w:rFonts w:ascii="Consolas" w:hAnsi="Consolas" w:cs="Consolas"/>
+                <w:color w:val="000000"/>
+                <w:sz w:val="20"/>
+                <w:szCs w:val="20"/>
+              </w:rPr>
+              <w:t xml:space="preserve"> </w:t>
+            </w:r>
+            <w:proofErr w:type="spellStart"/>
+            <w:r>
+              <w:rPr>
+                <w:rFonts w:ascii="Consolas" w:hAnsi="Consolas" w:cs="Consolas"/>
+                <w:color w:val="2B91AF"/>
+                <w:sz w:val="20"/>
+                <w:szCs w:val="20"/>
+              </w:rPr>
+              <w:t>tStack_elem</w:t>
+            </w:r>
+            <w:proofErr w:type="spellEnd"/>
+            <w:r>
+              <w:rPr>
+                <w:rFonts w:ascii="Consolas" w:hAnsi="Consolas" w:cs="Consolas"/>
+                <w:color w:val="000000"/>
+                <w:sz w:val="20"/>
+                <w:szCs w:val="20"/>
+              </w:rPr>
+              <w:t xml:space="preserve">* </w:t>
+            </w:r>
+            <w:proofErr w:type="spellStart"/>
+            <w:r>
+              <w:rPr>
+                <w:rFonts w:ascii="Consolas" w:hAnsi="Consolas" w:cs="Consolas"/>
+                <w:color w:val="000000"/>
+                <w:sz w:val="20"/>
+                <w:szCs w:val="20"/>
+              </w:rPr>
+              <w:t>bottom</w:t>
+            </w:r>
+            <w:proofErr w:type="spellEnd"/>
+            <w:r>
+              <w:rPr>
+                <w:rFonts w:ascii="Consolas" w:hAnsi="Consolas" w:cs="Consolas"/>
+                <w:color w:val="000000"/>
+                <w:sz w:val="20"/>
+                <w:szCs w:val="20"/>
+              </w:rPr>
+              <w:t>;</w:t>
+            </w:r>
+          </w:p>
+          <w:p>
+            <w:pPr>
+              <w:spacing w:after="120" w:line="276" w:lineRule="auto"/>
+              <w:ind w:left="180" w:right="232"/>
+              <w:jc w:val="both"/>
+            </w:pPr>
+            <w:r>
+              <w:rPr>
+                <w:rFonts w:ascii="Consolas" w:hAnsi="Consolas" w:cs="Consolas"/>
+                <w:color w:val="000000"/>
+                <w:sz w:val="20"/>
+                <w:szCs w:val="20"/>
+              </w:rPr>
+              <w:t xml:space="preserve">} </w:t>
+            </w:r>
+            <w:proofErr w:type="spellStart"/>
+            <w:r>
+              <w:rPr>
+                <w:rFonts w:ascii="Consolas" w:hAnsi="Consolas" w:cs="Consolas"/>
+                <w:color w:val="2B91AF"/>
+                <w:sz w:val="20"/>
+                <w:szCs w:val="20"/>
+              </w:rPr>
+              <w:t>TStack</w:t>
+            </w:r>
+            <w:proofErr w:type="spellEnd"/>
+            <w:r>
+              <w:rPr>
+                <w:rFonts w:ascii="Consolas" w:hAnsi="Consolas" w:cs="Consolas"/>
+                <w:color w:val="000000"/>
+                <w:sz w:val="20"/>
+                <w:szCs w:val="20"/>
+              </w:rPr>
+              <w:t>;</w:t>
+            </w:r>
+          </w:p>
+        </w:tc>
+      </w:tr>
+    </w:tbl>
+    <w:p>
+      <w:pPr>
+        <w:spacing w:after="240" w:line="276" w:lineRule="auto"/>
+        <w:jc w:val="both"/>
+      </w:pPr>
+    </w:p>
+    <w:p>
+      <w:pPr>
+        <w:spacing w:after="240" w:line="276" w:lineRule="auto"/>
+      </w:pPr>
+      <w:proofErr w:type="spellStart"/>
+      <w:r>
+        <w:rPr>
+          <w:rFonts w:ascii="Consolas" w:hAnsi="Consolas" w:cs="Consolas"/>
+          <w:color w:val="0000FF"/>
+          <w:sz w:val="20"/>
+          <w:szCs w:val="20"/>
+        </w:rPr>
+        <w:t>struct</w:t>
+      </w:r>
+      <w:proofErr w:type="spellEnd"/>
+      <w:r>
+        <w:rPr>
+          <w:rFonts w:ascii="Consolas" w:hAnsi="Consolas" w:cs="Consolas"/>
+          <w:color w:val="000000"/>
+          <w:sz w:val="20"/>
+          <w:szCs w:val="20"/>
+        </w:rPr>
+        <w:t xml:space="preserve"> </w:t>
+      </w:r>
+      <w:proofErr w:type="spellStart"/>
+      <w:r>
+        <w:rPr>
+          <w:rFonts w:ascii="Consolas" w:hAnsi="Consolas" w:cs="Consolas"/>
+          <w:color w:val="2B91AF"/>
+          <w:sz w:val="20"/>
+          <w:szCs w:val="20"/>
+        </w:rPr>
+        <w:t>tStack_elem</w:t>
+      </w:r>
+      <w:proofErr w:type="spellEnd"/>
+      <w:r>
+        <w:rPr>
+          <w:rFonts w:ascii="Consolas" w:hAnsi="Consolas" w:cs="Consolas"/>
+          <w:color w:val="000000"/>
+          <w:sz w:val="20"/>
+          <w:szCs w:val="20"/>
+        </w:rPr>
+        <w:t>* top:</w:t>
+      </w:r>
+      <w:r>
+        <w:rPr>
+          <w:rFonts w:ascii="Consolas" w:hAnsi="Consolas" w:cs="Consolas"/>
+          <w:color w:val="000000"/>
+          <w:sz w:val="19"/>
+          <w:szCs w:val="19"/>
+        </w:rPr>
+        <w:t xml:space="preserve"> </w:t>
+      </w:r>
+      <w:r>
+        <w:t>Ukazatel na vrchol zásobníku (aktuální rámec).</w:t>
+      </w:r>
+    </w:p>
+    <w:p>
+      <w:pPr>
+        <w:spacing w:after="240" w:line="276" w:lineRule="auto"/>
+      </w:pPr>
+      <w:proofErr w:type="spellStart"/>
+      <w:r>
+        <w:rPr>
+          <w:rFonts w:ascii="Consolas" w:hAnsi="Consolas" w:cs="Consolas"/>
+          <w:color w:val="0000FF"/>
+          <w:sz w:val="20"/>
+          <w:szCs w:val="20"/>
+        </w:rPr>
+        <w:lastRenderedPageBreak/>
+        <w:t>struct</w:t>
+      </w:r>
+      <w:proofErr w:type="spellEnd"/>
+      <w:r>
+        <w:rPr>
+          <w:rFonts w:ascii="Consolas" w:hAnsi="Consolas" w:cs="Consolas"/>
+          <w:color w:val="000000"/>
+          <w:sz w:val="20"/>
+          <w:szCs w:val="20"/>
+        </w:rPr>
+        <w:t xml:space="preserve"> </w:t>
+      </w:r>
+      <w:proofErr w:type="spellStart"/>
+      <w:r>
+        <w:rPr>
+          <w:rFonts w:ascii="Consolas" w:hAnsi="Consolas" w:cs="Consolas"/>
+          <w:color w:val="2B91AF"/>
+          <w:sz w:val="20"/>
+          <w:szCs w:val="20"/>
+        </w:rPr>
+        <w:t>tStack_elem</w:t>
+      </w:r>
+      <w:proofErr w:type="spellEnd"/>
+      <w:r>
+        <w:rPr>
+          <w:rFonts w:ascii="Consolas" w:hAnsi="Consolas" w:cs="Consolas"/>
+          <w:color w:val="000000"/>
+          <w:sz w:val="20"/>
+          <w:szCs w:val="20"/>
+        </w:rPr>
+        <w:t xml:space="preserve">* </w:t>
+      </w:r>
+      <w:proofErr w:type="spellStart"/>
+      <w:r>
+        <w:rPr>
+          <w:rFonts w:ascii="Consolas" w:hAnsi="Consolas" w:cs="Consolas"/>
+          <w:color w:val="000000"/>
+          <w:sz w:val="20"/>
+          <w:szCs w:val="20"/>
+        </w:rPr>
+        <w:t>bottom</w:t>
+      </w:r>
+      <w:proofErr w:type="spellEnd"/>
+      <w:r>
+        <w:rPr>
+          <w:rFonts w:ascii="Consolas" w:hAnsi="Consolas" w:cs="Consolas"/>
+          <w:color w:val="000000"/>
+          <w:sz w:val="20"/>
+          <w:szCs w:val="20"/>
+        </w:rPr>
+        <w:t>:</w:t>
+      </w:r>
+      <w:r>
+        <w:rPr>
+          <w:rFonts w:ascii="Consolas" w:hAnsi="Consolas" w:cs="Consolas"/>
+          <w:color w:val="000000"/>
+          <w:sz w:val="19"/>
+          <w:szCs w:val="19"/>
+        </w:rPr>
+        <w:t xml:space="preserve"> </w:t>
+      </w:r>
+      <w:r>
+        <w:t>Ukazatel na dno zásobníku. Přidali jsme jej z důvodu, abychom si usnadnili přístup k funkcím, které jsou uloženy v tabulce symbolů právě na dně zásobníku.</w:t>
+      </w:r>
+    </w:p>
+    <w:tbl>
+      <w:tblPr>
+        <w:tblStyle w:val="Mkatabulky"/>
+        <w:tblW w:w="0" w:type="auto"/>
+        <w:tblLook w:val="04A0" w:firstRow="1" w:lastRow="0" w:firstColumn="1" w:lastColumn="0" w:noHBand="0" w:noVBand="1"/>
+      </w:tblPr>
+      <w:tblGrid>
+        <w:gridCol w:w="6062"/>
+        <w:gridCol w:w="3738"/>
+      </w:tblGrid>
+      <w:tr>
+        <w:tc>
+          <w:tcPr>
+            <w:tcW w:w="6062" w:type="dxa"/>
+            <w:tcBorders>
+              <w:top w:val="nil"/>
+              <w:left w:val="nil"/>
+              <w:bottom w:val="nil"/>
+              <w:right w:val="single" w:sz="4" w:space="0" w:color="auto"/>
+            </w:tcBorders>
+          </w:tcPr>
+          <w:p>
+            <w:pPr>
+              <w:spacing w:after="240" w:line="276" w:lineRule="auto"/>
+            </w:pPr>
+            <w:r>
+              <w:t xml:space="preserve">Struktura </w:t>
+            </w:r>
+            <w:proofErr w:type="spellStart"/>
+            <w:r>
+              <w:rPr>
+                <w:rFonts w:ascii="Consolas" w:hAnsi="Consolas"/>
+              </w:rPr>
+              <w:t>TStack_Elem</w:t>
+            </w:r>
+            <w:proofErr w:type="spellEnd"/>
+            <w:r>
+              <w:t xml:space="preserve"> reprezentuje prvek zásobníku.</w:t>
+            </w:r>
+          </w:p>
+          <w:p/>
+        </w:tc>
+        <w:tc>
+          <w:tcPr>
+            <w:tcW w:w="3738" w:type="dxa"/>
+            <w:tcBorders>
+              <w:left w:val="single" w:sz="4" w:space="0" w:color="auto"/>
+            </w:tcBorders>
+          </w:tcPr>
+          <w:p>
+            <w:pPr>
+              <w:autoSpaceDE w:val="0"/>
+              <w:autoSpaceDN w:val="0"/>
+              <w:adjustRightInd w:val="0"/>
+              <w:spacing w:before="120"/>
+              <w:ind w:left="176"/>
+              <w:rPr>
+                <w:rFonts w:ascii="Consolas" w:hAnsi="Consolas" w:cs="Consolas"/>
+                <w:color w:val="000000"/>
+                <w:sz w:val="20"/>
+                <w:szCs w:val="20"/>
+              </w:rPr>
+            </w:pPr>
+            <w:proofErr w:type="spellStart"/>
+            <w:r>
+              <w:rPr>
+                <w:rFonts w:ascii="Consolas" w:hAnsi="Consolas" w:cs="Consolas"/>
+                <w:color w:val="0000FF"/>
+                <w:sz w:val="20"/>
+                <w:szCs w:val="20"/>
+              </w:rPr>
+              <w:t>typedef</w:t>
+            </w:r>
+            <w:proofErr w:type="spellEnd"/>
+            <w:r>
+              <w:rPr>
+                <w:rFonts w:ascii="Consolas" w:hAnsi="Consolas" w:cs="Consolas"/>
+                <w:color w:val="000000"/>
+                <w:sz w:val="20"/>
+                <w:szCs w:val="20"/>
+              </w:rPr>
+              <w:t xml:space="preserve"> </w:t>
+            </w:r>
+            <w:proofErr w:type="spellStart"/>
+            <w:r>
+              <w:rPr>
+                <w:rFonts w:ascii="Consolas" w:hAnsi="Consolas" w:cs="Consolas"/>
+                <w:color w:val="0000FF"/>
+                <w:sz w:val="20"/>
+                <w:szCs w:val="20"/>
+              </w:rPr>
+              <w:t>struct</w:t>
+            </w:r>
+            <w:proofErr w:type="spellEnd"/>
+            <w:r>
+              <w:rPr>
+                <w:rFonts w:ascii="Consolas" w:hAnsi="Consolas" w:cs="Consolas"/>
+                <w:color w:val="000000"/>
+                <w:sz w:val="20"/>
+                <w:szCs w:val="20"/>
+              </w:rPr>
+              <w:t xml:space="preserve"> </w:t>
+            </w:r>
+            <w:proofErr w:type="spellStart"/>
+            <w:r>
+              <w:rPr>
+                <w:rFonts w:ascii="Consolas" w:hAnsi="Consolas" w:cs="Consolas"/>
+                <w:color w:val="2B91AF"/>
+                <w:sz w:val="20"/>
+                <w:szCs w:val="20"/>
+              </w:rPr>
+              <w:t>tStack_elem</w:t>
+            </w:r>
+            <w:proofErr w:type="spellEnd"/>
+            <w:r>
+              <w:rPr>
+                <w:rFonts w:ascii="Consolas" w:hAnsi="Consolas" w:cs="Consolas"/>
+                <w:color w:val="000000"/>
+                <w:sz w:val="20"/>
+                <w:szCs w:val="20"/>
+              </w:rPr>
+              <w:t xml:space="preserve"> {</w:t>
+            </w:r>
+          </w:p>
+          <w:p>
+            <w:pPr>
+              <w:autoSpaceDE w:val="0"/>
+              <w:autoSpaceDN w:val="0"/>
+              <w:adjustRightInd w:val="0"/>
+              <w:ind w:left="177"/>
+              <w:rPr>
+                <w:rFonts w:ascii="Consolas" w:hAnsi="Consolas" w:cs="Consolas"/>
+                <w:color w:val="000000"/>
+                <w:sz w:val="20"/>
+                <w:szCs w:val="20"/>
+              </w:rPr>
+            </w:pPr>
+            <w:r>
+              <w:rPr>
+                <w:rFonts w:ascii="Consolas" w:hAnsi="Consolas" w:cs="Consolas"/>
+                <w:color w:val="000000"/>
+                <w:sz w:val="20"/>
+                <w:szCs w:val="20"/>
+              </w:rPr>
+              <w:t xml:space="preserve">    </w:t>
+            </w:r>
+            <w:proofErr w:type="spellStart"/>
+            <w:r>
+              <w:rPr>
+                <w:rFonts w:ascii="Consolas" w:hAnsi="Consolas" w:cs="Consolas"/>
+                <w:color w:val="0000FF"/>
+                <w:sz w:val="20"/>
+                <w:szCs w:val="20"/>
+              </w:rPr>
+              <w:t>int</w:t>
+            </w:r>
+            <w:proofErr w:type="spellEnd"/>
+            <w:r>
+              <w:rPr>
+                <w:rFonts w:ascii="Consolas" w:hAnsi="Consolas" w:cs="Consolas"/>
+                <w:color w:val="000000"/>
+                <w:sz w:val="20"/>
+                <w:szCs w:val="20"/>
+              </w:rPr>
+              <w:t xml:space="preserve"> </w:t>
+            </w:r>
+            <w:proofErr w:type="spellStart"/>
+            <w:r>
+              <w:rPr>
+                <w:rFonts w:ascii="Consolas" w:hAnsi="Consolas" w:cs="Consolas"/>
+                <w:color w:val="000000"/>
+                <w:sz w:val="20"/>
+                <w:szCs w:val="20"/>
+              </w:rPr>
+              <w:t>scope</w:t>
+            </w:r>
+            <w:proofErr w:type="spellEnd"/>
+            <w:r>
+              <w:rPr>
+                <w:rFonts w:ascii="Consolas" w:hAnsi="Consolas" w:cs="Consolas"/>
+                <w:color w:val="000000"/>
+                <w:sz w:val="20"/>
+                <w:szCs w:val="20"/>
+              </w:rPr>
+              <w:t>;</w:t>
+            </w:r>
+          </w:p>
+          <w:p>
+            <w:pPr>
+              <w:autoSpaceDE w:val="0"/>
+              <w:autoSpaceDN w:val="0"/>
+              <w:adjustRightInd w:val="0"/>
+              <w:ind w:left="177"/>
+              <w:rPr>
+                <w:rFonts w:ascii="Consolas" w:hAnsi="Consolas" w:cs="Consolas"/>
+                <w:color w:val="000000"/>
+                <w:sz w:val="20"/>
+                <w:szCs w:val="20"/>
+              </w:rPr>
+            </w:pPr>
+            <w:r>
+              <w:rPr>
+                <w:rFonts w:ascii="Consolas" w:hAnsi="Consolas" w:cs="Consolas"/>
+                <w:color w:val="000000"/>
+                <w:sz w:val="20"/>
+                <w:szCs w:val="20"/>
+              </w:rPr>
+              <w:t xml:space="preserve">    </w:t>
+            </w:r>
+            <w:proofErr w:type="spellStart"/>
+            <w:r>
+              <w:rPr>
+                <w:rFonts w:ascii="Consolas" w:hAnsi="Consolas" w:cs="Consolas"/>
+                <w:color w:val="0000FF"/>
+                <w:sz w:val="20"/>
+                <w:szCs w:val="20"/>
+              </w:rPr>
+              <w:t>struct</w:t>
+            </w:r>
+            <w:proofErr w:type="spellEnd"/>
+            <w:r>
+              <w:rPr>
+                <w:rFonts w:ascii="Consolas" w:hAnsi="Consolas" w:cs="Consolas"/>
+                <w:color w:val="000000"/>
+                <w:sz w:val="20"/>
+                <w:szCs w:val="20"/>
+              </w:rPr>
+              <w:t xml:space="preserve"> </w:t>
+            </w:r>
+            <w:proofErr w:type="spellStart"/>
+            <w:r>
+              <w:rPr>
+                <w:rFonts w:ascii="Consolas" w:hAnsi="Consolas" w:cs="Consolas"/>
+                <w:color w:val="2B91AF"/>
+                <w:sz w:val="20"/>
+                <w:szCs w:val="20"/>
+              </w:rPr>
+              <w:t>tNode</w:t>
+            </w:r>
+            <w:proofErr w:type="spellEnd"/>
+            <w:r>
+              <w:rPr>
+                <w:rFonts w:ascii="Consolas" w:hAnsi="Consolas" w:cs="Consolas"/>
+                <w:color w:val="000000"/>
+                <w:sz w:val="20"/>
+                <w:szCs w:val="20"/>
+              </w:rPr>
+              <w:t>* node;</w:t>
+            </w:r>
+          </w:p>
+          <w:p>
+            <w:pPr>
+              <w:autoSpaceDE w:val="0"/>
+              <w:autoSpaceDN w:val="0"/>
+              <w:adjustRightInd w:val="0"/>
+              <w:ind w:left="177"/>
+              <w:rPr>
+                <w:rFonts w:ascii="Consolas" w:hAnsi="Consolas" w:cs="Consolas"/>
+                <w:color w:val="000000"/>
+                <w:sz w:val="20"/>
+                <w:szCs w:val="20"/>
+              </w:rPr>
+            </w:pPr>
+            <w:r>
+              <w:rPr>
+                <w:rFonts w:ascii="Consolas" w:hAnsi="Consolas" w:cs="Consolas"/>
+                <w:color w:val="000000"/>
+                <w:sz w:val="20"/>
+                <w:szCs w:val="20"/>
+              </w:rPr>
+              <w:t xml:space="preserve">    </w:t>
+            </w:r>
+            <w:proofErr w:type="spellStart"/>
+            <w:r>
+              <w:rPr>
+                <w:rFonts w:ascii="Consolas" w:hAnsi="Consolas" w:cs="Consolas"/>
+                <w:color w:val="0000FF"/>
+                <w:sz w:val="20"/>
+                <w:szCs w:val="20"/>
+              </w:rPr>
+              <w:t>struct</w:t>
+            </w:r>
+            <w:proofErr w:type="spellEnd"/>
+            <w:r>
+              <w:rPr>
+                <w:rFonts w:ascii="Consolas" w:hAnsi="Consolas" w:cs="Consolas"/>
+                <w:color w:val="000000"/>
+                <w:sz w:val="20"/>
+                <w:szCs w:val="20"/>
+              </w:rPr>
+              <w:t xml:space="preserve"> </w:t>
+            </w:r>
+            <w:proofErr w:type="spellStart"/>
+            <w:r>
+              <w:rPr>
+                <w:rFonts w:ascii="Consolas" w:hAnsi="Consolas" w:cs="Consolas"/>
+                <w:color w:val="2B91AF"/>
+                <w:sz w:val="20"/>
+                <w:szCs w:val="20"/>
+              </w:rPr>
+              <w:t>tStack_elem</w:t>
+            </w:r>
+            <w:proofErr w:type="spellEnd"/>
+            <w:r>
+              <w:rPr>
+                <w:rFonts w:ascii="Consolas" w:hAnsi="Consolas" w:cs="Consolas"/>
+                <w:color w:val="000000"/>
+                <w:sz w:val="20"/>
+                <w:szCs w:val="20"/>
+              </w:rPr>
+              <w:t xml:space="preserve">* </w:t>
+            </w:r>
+            <w:proofErr w:type="spellStart"/>
+            <w:r>
+              <w:rPr>
+                <w:rFonts w:ascii="Consolas" w:hAnsi="Consolas" w:cs="Consolas"/>
+                <w:color w:val="000000"/>
+                <w:sz w:val="20"/>
+                <w:szCs w:val="20"/>
+              </w:rPr>
+              <w:t>next</w:t>
+            </w:r>
+            <w:proofErr w:type="spellEnd"/>
+            <w:r>
+              <w:rPr>
+                <w:rFonts w:ascii="Consolas" w:hAnsi="Consolas" w:cs="Consolas"/>
+                <w:color w:val="000000"/>
+                <w:sz w:val="20"/>
+                <w:szCs w:val="20"/>
+              </w:rPr>
+              <w:t>;</w:t>
+            </w:r>
+          </w:p>
+          <w:p>
+            <w:pPr>
+              <w:autoSpaceDE w:val="0"/>
+              <w:autoSpaceDN w:val="0"/>
+              <w:adjustRightInd w:val="0"/>
+              <w:spacing w:after="120"/>
+              <w:ind w:left="176"/>
+              <w:rPr>
+                <w:rFonts w:ascii="Consolas" w:hAnsi="Consolas" w:cs="Consolas"/>
+                <w:color w:val="000000"/>
+                <w:sz w:val="20"/>
+                <w:szCs w:val="20"/>
+              </w:rPr>
+            </w:pPr>
+            <w:r>
+              <w:rPr>
+                <w:rFonts w:ascii="Consolas" w:hAnsi="Consolas" w:cs="Consolas"/>
+                <w:color w:val="000000"/>
+                <w:sz w:val="20"/>
+                <w:szCs w:val="20"/>
+              </w:rPr>
+              <w:t xml:space="preserve">} </w:t>
+            </w:r>
+            <w:proofErr w:type="spellStart"/>
+            <w:r>
+              <w:rPr>
+                <w:rFonts w:ascii="Consolas" w:hAnsi="Consolas" w:cs="Consolas"/>
+                <w:color w:val="2B91AF"/>
+                <w:sz w:val="20"/>
+                <w:szCs w:val="20"/>
+              </w:rPr>
+              <w:t>TStack_Elem</w:t>
+            </w:r>
+            <w:proofErr w:type="spellEnd"/>
+            <w:r>
+              <w:rPr>
+                <w:rFonts w:ascii="Consolas" w:hAnsi="Consolas" w:cs="Consolas"/>
+                <w:color w:val="000000"/>
+                <w:sz w:val="20"/>
+                <w:szCs w:val="20"/>
+              </w:rPr>
+              <w:t>;</w:t>
+            </w:r>
+          </w:p>
+        </w:tc>
+      </w:tr>
+    </w:tbl>
+    <w:p/>
+    <w:p/>
+    <w:p>
+      <w:pPr>
+        <w:spacing w:line="276" w:lineRule="auto"/>
+      </w:pPr>
+      <w:proofErr w:type="spellStart"/>
+      <w:r>
+        <w:rPr>
+          <w:rFonts w:ascii="Consolas" w:hAnsi="Consolas" w:cs="Consolas"/>
+          <w:color w:val="0000FF"/>
+        </w:rPr>
+        <w:t>int</w:t>
+      </w:r>
+      <w:proofErr w:type="spellEnd"/>
+      <w:r>
+        <w:rPr>
+          <w:rFonts w:ascii="Consolas" w:hAnsi="Consolas" w:cs="Consolas"/>
+          <w:color w:val="000000"/>
+        </w:rPr>
+        <w:t xml:space="preserve"> </w:t>
+      </w:r>
+      <w:proofErr w:type="spellStart"/>
+      <w:r>
+        <w:rPr>
+          <w:rFonts w:ascii="Consolas" w:hAnsi="Consolas" w:cs="Consolas"/>
+          <w:color w:val="000000"/>
+        </w:rPr>
+        <w:t>scope</w:t>
+      </w:r>
+      <w:proofErr w:type="spellEnd"/>
+      <w:r>
+        <w:rPr>
+          <w:rFonts w:ascii="Consolas" w:hAnsi="Consolas" w:cs="Consolas"/>
+          <w:color w:val="000000"/>
+        </w:rPr>
+        <w:t>:</w:t>
+      </w:r>
+      <w:r>
+        <w:rPr>
+          <w:rFonts w:ascii="Consolas" w:hAnsi="Consolas" w:cs="Consolas"/>
+          <w:color w:val="000000"/>
+          <w:sz w:val="19"/>
+          <w:szCs w:val="19"/>
+        </w:rPr>
+        <w:t xml:space="preserve"> </w:t>
+      </w:r>
+      <w:r>
+        <w:t>Číslo rámce (0 pro první rámec – dno zásobníku).</w:t>
+      </w:r>
+    </w:p>
+    <w:p>
+      <w:pPr>
+        <w:spacing w:line="276" w:lineRule="auto"/>
+      </w:pPr>
+      <w:proofErr w:type="spellStart"/>
+      <w:r>
+        <w:rPr>
+          <w:rFonts w:ascii="Consolas" w:hAnsi="Consolas" w:cs="Consolas"/>
+          <w:color w:val="0000FF"/>
+        </w:rPr>
+        <w:t>struct</w:t>
+      </w:r>
+      <w:proofErr w:type="spellEnd"/>
+      <w:r>
+        <w:rPr>
+          <w:rFonts w:ascii="Consolas" w:hAnsi="Consolas" w:cs="Consolas"/>
+          <w:color w:val="000000"/>
+        </w:rPr>
+        <w:t xml:space="preserve"> </w:t>
+      </w:r>
+      <w:proofErr w:type="spellStart"/>
+      <w:r>
+        <w:rPr>
+          <w:rFonts w:ascii="Consolas" w:hAnsi="Consolas" w:cs="Consolas"/>
+          <w:color w:val="2B91AF"/>
+        </w:rPr>
+        <w:t>tNode</w:t>
+      </w:r>
+      <w:proofErr w:type="spellEnd"/>
+      <w:r>
+        <w:rPr>
+          <w:rFonts w:ascii="Consolas" w:hAnsi="Consolas" w:cs="Consolas"/>
+          <w:color w:val="000000"/>
+        </w:rPr>
+        <w:t>* node:</w:t>
+      </w:r>
+      <w:r>
+        <w:rPr>
+          <w:rFonts w:ascii="Consolas" w:hAnsi="Consolas" w:cs="Consolas"/>
+          <w:color w:val="000000"/>
+          <w:sz w:val="19"/>
+          <w:szCs w:val="19"/>
+        </w:rPr>
+        <w:t xml:space="preserve"> </w:t>
+      </w:r>
+      <w:r>
+        <w:t>Ukazatel na tabulku symbolů daného rámce.</w:t>
+      </w:r>
+    </w:p>
+    <w:p>
+      <w:pPr>
+        <w:autoSpaceDE w:val="0"/>
+        <w:autoSpaceDN w:val="0"/>
+        <w:adjustRightInd w:val="0"/>
+        <w:spacing w:line="276" w:lineRule="auto"/>
+        <w:rPr>
+          <w:rFonts w:ascii="Consolas" w:hAnsi="Consolas" w:cs="Consolas"/>
+          <w:color w:val="000000"/>
+          <w:sz w:val="19"/>
+          <w:szCs w:val="19"/>
+        </w:rPr>
+      </w:pPr>
+      <w:proofErr w:type="spellStart"/>
+      <w:r>
+        <w:rPr>
+          <w:rFonts w:ascii="Consolas" w:hAnsi="Consolas" w:cs="Consolas"/>
+          <w:color w:val="0000FF"/>
+        </w:rPr>
+        <w:t>struct</w:t>
+      </w:r>
+      <w:proofErr w:type="spellEnd"/>
+      <w:r>
+        <w:rPr>
+          <w:rFonts w:ascii="Consolas" w:hAnsi="Consolas" w:cs="Consolas"/>
+          <w:color w:val="000000"/>
+        </w:rPr>
+        <w:t xml:space="preserve"> </w:t>
+      </w:r>
+      <w:proofErr w:type="spellStart"/>
+      <w:r>
+        <w:rPr>
+          <w:rFonts w:ascii="Consolas" w:hAnsi="Consolas" w:cs="Consolas"/>
+          <w:color w:val="2B91AF"/>
+        </w:rPr>
+        <w:t>tStack_elem</w:t>
+      </w:r>
+      <w:proofErr w:type="spellEnd"/>
+      <w:r>
+        <w:rPr>
+          <w:rFonts w:ascii="Consolas" w:hAnsi="Consolas" w:cs="Consolas"/>
+          <w:color w:val="000000"/>
+        </w:rPr>
+        <w:t xml:space="preserve">* </w:t>
+      </w:r>
+      <w:proofErr w:type="spellStart"/>
+      <w:r>
+        <w:rPr>
+          <w:rFonts w:ascii="Consolas" w:hAnsi="Consolas" w:cs="Consolas"/>
+          <w:color w:val="000000"/>
+        </w:rPr>
+        <w:t>next</w:t>
+      </w:r>
+      <w:proofErr w:type="spellEnd"/>
+      <w:r>
+        <w:rPr>
+          <w:rFonts w:ascii="Consolas" w:hAnsi="Consolas" w:cs="Consolas"/>
+          <w:color w:val="000000"/>
+        </w:rPr>
+        <w:t>:</w:t>
+      </w:r>
+      <w:r>
+        <w:rPr>
+          <w:rFonts w:ascii="Consolas" w:hAnsi="Consolas" w:cs="Consolas"/>
+          <w:color w:val="000000"/>
+          <w:sz w:val="19"/>
+          <w:szCs w:val="19"/>
+        </w:rPr>
+        <w:t xml:space="preserve"> </w:t>
+      </w:r>
+      <w:r>
+        <w:t>Ukazatel na předcházející rámec.</w:t>
+      </w:r>
+    </w:p>
+    <w:p>
+      <w:pPr>
+        <w:spacing w:line="276" w:lineRule="auto"/>
+      </w:pPr>
+    </w:p>
+    <w:p>
+      <w:pPr>
+        <w:pStyle w:val="Nadpis3"/>
+      </w:pPr>
+      <w:bookmarkStart w:id="21" w:name="_Toc58186702"/>
+      <w:r>
+        <w:t>Lineární</w:t>
+      </w:r>
+      <w:r>
+        <w:t xml:space="preserve"> seznam</w:t>
+      </w:r>
+      <w:bookmarkEnd w:id="21"/>
+    </w:p>
+    <w:p>
+      <w:pPr>
+        <w:spacing w:line="276" w:lineRule="auto"/>
+        <w:jc w:val="both"/>
+      </w:pPr>
+      <w:r>
+        <w:t xml:space="preserve">Lineární seznam jsme využili pro dvě struktury. </w:t>
+      </w:r>
+      <w:r>
+        <w:t>První z nich je struktura</w:t>
+      </w:r>
+      <w:r>
+        <w:t xml:space="preserve"> </w:t>
+      </w:r>
+      <w:proofErr w:type="spellStart"/>
+      <w:r>
+        <w:rPr>
+          <w:rFonts w:ascii="Consolas" w:hAnsi="Consolas"/>
+        </w:rPr>
+        <w:t>RetType</w:t>
+      </w:r>
+      <w:proofErr w:type="spellEnd"/>
+      <w:r>
+        <w:t xml:space="preserve">, která </w:t>
+      </w:r>
+      <w:r>
+        <w:t>slouží k uložení návratových typů funkce</w:t>
+      </w:r>
+      <w:r>
+        <w:t xml:space="preserve">. Druhá struktura </w:t>
+      </w:r>
+      <w:proofErr w:type="spellStart"/>
+      <w:r>
+        <w:rPr>
+          <w:rFonts w:ascii="Consolas" w:hAnsi="Consolas"/>
+        </w:rPr>
+        <w:t>IsUsedList</w:t>
+      </w:r>
+      <w:proofErr w:type="spellEnd"/>
+      <w:r>
+        <w:t xml:space="preserve"> slouží k určení přiřazovaných hodnot, které se mají zahodit (při použití _ na levé straně přiřazení) a také ke kontrole datových typů při přiřazování hodnot. </w:t>
+      </w:r>
+    </w:p>
+    <w:p>
+      <w:pPr>
         <w:pStyle w:val="Nadpis1"/>
       </w:pPr>
-      <w:bookmarkStart w:id="14" w:name="_Toc57930234"/>
+      <w:bookmarkStart w:id="22" w:name="_Toc58186703"/>
       <w:r>
         <w:t>Závěr</w:t>
       </w:r>
-      <w:bookmarkEnd w:id="14"/>
+      <w:bookmarkEnd w:id="22"/>
+    </w:p>
+    <w:p>
+      <w:pPr>
+        <w:spacing w:line="276" w:lineRule="auto"/>
+        <w:jc w:val="both"/>
+      </w:pPr>
+      <w:r>
+        <w:t xml:space="preserve">Projekt byl pro nás ve výsledku zajímavý a přínosný, ačkoli jsme ze začátku měli potíž </w:t>
+      </w:r>
+      <w:r>
+        <w:t>na něm začít pracovat, kvůli jeho velkému rozsahu.</w:t>
+      </w:r>
+      <w:r>
+        <w:t xml:space="preserve"> </w:t>
+      </w:r>
+      <w:r>
+        <w:rPr>
+          <w:color w:val="C00000"/>
+        </w:rPr>
+        <w:t>Ještě něco dopsat</w:t>
+      </w:r>
+    </w:p>
+    <w:p>
+      <w:pPr>
+        <w:pStyle w:val="Nadpis1"/>
+      </w:pPr>
+      <w:bookmarkStart w:id="23" w:name="_Toc58186704"/>
+      <w:r>
+        <w:t>Použitá literatura</w:t>
+      </w:r>
+      <w:r>
+        <w:t xml:space="preserve"> a reference</w:t>
+      </w:r>
+      <w:bookmarkEnd w:id="23"/>
+    </w:p>
+    <w:p>
+      <w:pPr>
+        <w:rPr>
+          <w:color w:val="C00000"/>
+        </w:rPr>
+      </w:pPr>
+      <w:r>
+        <w:rPr>
+          <w:color w:val="C00000"/>
+        </w:rPr>
+        <w:t>IAL, něco z </w:t>
+      </w:r>
+      <w:proofErr w:type="spellStart"/>
+      <w:r>
+        <w:rPr>
+          <w:color w:val="C00000"/>
+        </w:rPr>
+        <w:t>ifj</w:t>
+      </w:r>
+      <w:proofErr w:type="spellEnd"/>
+      <w:r>
+        <w:rPr>
+          <w:color w:val="C00000"/>
+        </w:rPr>
+        <w:t xml:space="preserve">, a </w:t>
+      </w:r>
+      <w:proofErr w:type="spellStart"/>
+      <w:r>
+        <w:rPr>
+          <w:color w:val="C00000"/>
+        </w:rPr>
+        <w:t>str.h</w:t>
+      </w:r>
+      <w:proofErr w:type="spellEnd"/>
+      <w:r>
+        <w:rPr>
+          <w:color w:val="C00000"/>
+        </w:rPr>
+        <w:t>/</w:t>
+      </w:r>
+      <w:proofErr w:type="spellStart"/>
+      <w:r>
+        <w:rPr>
+          <w:color w:val="C00000"/>
+        </w:rPr>
+        <w:t>str.c</w:t>
+      </w:r>
+      <w:proofErr w:type="spellEnd"/>
     </w:p>
     <w:sectPr>
       <w:footerReference w:type="default" r:id="rId10"/>
@@ -2157,6 +6065,7 @@
         <w:docPartUnique/>
       </w:docPartObj>
     </w:sdtPr>
+    <w:sdtEndPr/>
     <w:sdtContent>
       <w:p>
         <w:pPr>
@@ -2219,7 +6128,7 @@
   <w:abstractNum w:abstractNumId="0" w15:restartNumberingAfterBreak="0">
     <w:nsid w:val="16160BA5"/>
     <w:multiLevelType w:val="multilevel"/>
-    <w:tmpl w:val="CF905610"/>
+    <w:tmpl w:val="122EEAD2"/>
     <w:lvl w:ilvl="0">
       <w:start w:val="1"/>
       <w:numFmt w:val="decimal"/>
@@ -2249,6 +6158,12 @@
       <w:pPr>
         <w:ind w:left="720" w:hanging="720"/>
       </w:pPr>
+      <w:rPr>
+        <w:rFonts w:ascii="Arial" w:hAnsi="Arial" w:cs="Arial" w:hint="default"/>
+        <w:color w:val="404040" w:themeColor="text1" w:themeTint="BF"/>
+        <w:sz w:val="26"/>
+        <w:szCs w:val="26"/>
+      </w:rPr>
     </w:lvl>
     <w:lvl w:ilvl="3">
       <w:start w:val="1"/>
@@ -2483,6 +6398,234 @@
       </w:pPr>
     </w:lvl>
   </w:abstractNum>
+  <w:abstractNum w:abstractNumId="3" w15:restartNumberingAfterBreak="0">
+    <w:nsid w:val="60974697"/>
+    <w:multiLevelType w:val="hybridMultilevel"/>
+    <w:tmpl w:val="ECAADA0A"/>
+    <w:lvl w:ilvl="0" w:tplc="E138B6D0">
+      <w:start w:val="5"/>
+      <w:numFmt w:val="bullet"/>
+      <w:lvlText w:val="-"/>
+      <w:lvlJc w:val="left"/>
+      <w:pPr>
+        <w:ind w:left="720" w:hanging="360"/>
+      </w:pPr>
+      <w:rPr>
+        <w:rFonts w:ascii="Arial" w:eastAsiaTheme="minorEastAsia" w:hAnsi="Arial" w:cs="Arial" w:hint="default"/>
+      </w:rPr>
+    </w:lvl>
+    <w:lvl w:ilvl="1" w:tplc="04050003" w:tentative="1">
+      <w:start w:val="1"/>
+      <w:numFmt w:val="bullet"/>
+      <w:lvlText w:val="o"/>
+      <w:lvlJc w:val="left"/>
+      <w:pPr>
+        <w:ind w:left="1440" w:hanging="360"/>
+      </w:pPr>
+      <w:rPr>
+        <w:rFonts w:ascii="Courier New" w:hAnsi="Courier New" w:cs="Courier New" w:hint="default"/>
+      </w:rPr>
+    </w:lvl>
+    <w:lvl w:ilvl="2" w:tplc="04050005" w:tentative="1">
+      <w:start w:val="1"/>
+      <w:numFmt w:val="bullet"/>
+      <w:lvlText w:val=""/>
+      <w:lvlJc w:val="left"/>
+      <w:pPr>
+        <w:ind w:left="2160" w:hanging="360"/>
+      </w:pPr>
+      <w:rPr>
+        <w:rFonts w:ascii="Wingdings" w:hAnsi="Wingdings" w:hint="default"/>
+      </w:rPr>
+    </w:lvl>
+    <w:lvl w:ilvl="3" w:tplc="04050001" w:tentative="1">
+      <w:start w:val="1"/>
+      <w:numFmt w:val="bullet"/>
+      <w:lvlText w:val=""/>
+      <w:lvlJc w:val="left"/>
+      <w:pPr>
+        <w:ind w:left="2880" w:hanging="360"/>
+      </w:pPr>
+      <w:rPr>
+        <w:rFonts w:ascii="Symbol" w:hAnsi="Symbol" w:hint="default"/>
+      </w:rPr>
+    </w:lvl>
+    <w:lvl w:ilvl="4" w:tplc="04050003" w:tentative="1">
+      <w:start w:val="1"/>
+      <w:numFmt w:val="bullet"/>
+      <w:lvlText w:val="o"/>
+      <w:lvlJc w:val="left"/>
+      <w:pPr>
+        <w:ind w:left="3600" w:hanging="360"/>
+      </w:pPr>
+      <w:rPr>
+        <w:rFonts w:ascii="Courier New" w:hAnsi="Courier New" w:cs="Courier New" w:hint="default"/>
+      </w:rPr>
+    </w:lvl>
+    <w:lvl w:ilvl="5" w:tplc="04050005" w:tentative="1">
+      <w:start w:val="1"/>
+      <w:numFmt w:val="bullet"/>
+      <w:lvlText w:val=""/>
+      <w:lvlJc w:val="left"/>
+      <w:pPr>
+        <w:ind w:left="4320" w:hanging="360"/>
+      </w:pPr>
+      <w:rPr>
+        <w:rFonts w:ascii="Wingdings" w:hAnsi="Wingdings" w:hint="default"/>
+      </w:rPr>
+    </w:lvl>
+    <w:lvl w:ilvl="6" w:tplc="04050001" w:tentative="1">
+      <w:start w:val="1"/>
+      <w:numFmt w:val="bullet"/>
+      <w:lvlText w:val=""/>
+      <w:lvlJc w:val="left"/>
+      <w:pPr>
+        <w:ind w:left="5040" w:hanging="360"/>
+      </w:pPr>
+      <w:rPr>
+        <w:rFonts w:ascii="Symbol" w:hAnsi="Symbol" w:hint="default"/>
+      </w:rPr>
+    </w:lvl>
+    <w:lvl w:ilvl="7" w:tplc="04050003" w:tentative="1">
+      <w:start w:val="1"/>
+      <w:numFmt w:val="bullet"/>
+      <w:lvlText w:val="o"/>
+      <w:lvlJc w:val="left"/>
+      <w:pPr>
+        <w:ind w:left="5760" w:hanging="360"/>
+      </w:pPr>
+      <w:rPr>
+        <w:rFonts w:ascii="Courier New" w:hAnsi="Courier New" w:cs="Courier New" w:hint="default"/>
+      </w:rPr>
+    </w:lvl>
+    <w:lvl w:ilvl="8" w:tplc="04050005" w:tentative="1">
+      <w:start w:val="1"/>
+      <w:numFmt w:val="bullet"/>
+      <w:lvlText w:val=""/>
+      <w:lvlJc w:val="left"/>
+      <w:pPr>
+        <w:ind w:left="6480" w:hanging="360"/>
+      </w:pPr>
+      <w:rPr>
+        <w:rFonts w:ascii="Wingdings" w:hAnsi="Wingdings" w:hint="default"/>
+      </w:rPr>
+    </w:lvl>
+  </w:abstractNum>
+  <w:abstractNum w:abstractNumId="4" w15:restartNumberingAfterBreak="0">
+    <w:nsid w:val="64FB48AD"/>
+    <w:multiLevelType w:val="hybridMultilevel"/>
+    <w:tmpl w:val="5464F50C"/>
+    <w:lvl w:ilvl="0" w:tplc="BEE4E94A">
+      <w:start w:val="5"/>
+      <w:numFmt w:val="bullet"/>
+      <w:lvlText w:val="-"/>
+      <w:lvlJc w:val="left"/>
+      <w:pPr>
+        <w:ind w:left="720" w:hanging="360"/>
+      </w:pPr>
+      <w:rPr>
+        <w:rFonts w:ascii="Arial" w:eastAsiaTheme="minorEastAsia" w:hAnsi="Arial" w:cs="Arial" w:hint="default"/>
+        <w:color w:val="auto"/>
+        <w:sz w:val="22"/>
+      </w:rPr>
+    </w:lvl>
+    <w:lvl w:ilvl="1" w:tplc="04050003" w:tentative="1">
+      <w:start w:val="1"/>
+      <w:numFmt w:val="bullet"/>
+      <w:lvlText w:val="o"/>
+      <w:lvlJc w:val="left"/>
+      <w:pPr>
+        <w:ind w:left="1440" w:hanging="360"/>
+      </w:pPr>
+      <w:rPr>
+        <w:rFonts w:ascii="Courier New" w:hAnsi="Courier New" w:cs="Courier New" w:hint="default"/>
+      </w:rPr>
+    </w:lvl>
+    <w:lvl w:ilvl="2" w:tplc="04050005" w:tentative="1">
+      <w:start w:val="1"/>
+      <w:numFmt w:val="bullet"/>
+      <w:lvlText w:val=""/>
+      <w:lvlJc w:val="left"/>
+      <w:pPr>
+        <w:ind w:left="2160" w:hanging="360"/>
+      </w:pPr>
+      <w:rPr>
+        <w:rFonts w:ascii="Wingdings" w:hAnsi="Wingdings" w:hint="default"/>
+      </w:rPr>
+    </w:lvl>
+    <w:lvl w:ilvl="3" w:tplc="04050001" w:tentative="1">
+      <w:start w:val="1"/>
+      <w:numFmt w:val="bullet"/>
+      <w:lvlText w:val=""/>
+      <w:lvlJc w:val="left"/>
+      <w:pPr>
+        <w:ind w:left="2880" w:hanging="360"/>
+      </w:pPr>
+      <w:rPr>
+        <w:rFonts w:ascii="Symbol" w:hAnsi="Symbol" w:hint="default"/>
+      </w:rPr>
+    </w:lvl>
+    <w:lvl w:ilvl="4" w:tplc="04050003" w:tentative="1">
+      <w:start w:val="1"/>
+      <w:numFmt w:val="bullet"/>
+      <w:lvlText w:val="o"/>
+      <w:lvlJc w:val="left"/>
+      <w:pPr>
+        <w:ind w:left="3600" w:hanging="360"/>
+      </w:pPr>
+      <w:rPr>
+        <w:rFonts w:ascii="Courier New" w:hAnsi="Courier New" w:cs="Courier New" w:hint="default"/>
+      </w:rPr>
+    </w:lvl>
+    <w:lvl w:ilvl="5" w:tplc="04050005" w:tentative="1">
+      <w:start w:val="1"/>
+      <w:numFmt w:val="bullet"/>
+      <w:lvlText w:val=""/>
+      <w:lvlJc w:val="left"/>
+      <w:pPr>
+        <w:ind w:left="4320" w:hanging="360"/>
+      </w:pPr>
+      <w:rPr>
+        <w:rFonts w:ascii="Wingdings" w:hAnsi="Wingdings" w:hint="default"/>
+      </w:rPr>
+    </w:lvl>
+    <w:lvl w:ilvl="6" w:tplc="04050001" w:tentative="1">
+      <w:start w:val="1"/>
+      <w:numFmt w:val="bullet"/>
+      <w:lvlText w:val=""/>
+      <w:lvlJc w:val="left"/>
+      <w:pPr>
+        <w:ind w:left="5040" w:hanging="360"/>
+      </w:pPr>
+      <w:rPr>
+        <w:rFonts w:ascii="Symbol" w:hAnsi="Symbol" w:hint="default"/>
+      </w:rPr>
+    </w:lvl>
+    <w:lvl w:ilvl="7" w:tplc="04050003" w:tentative="1">
+      <w:start w:val="1"/>
+      <w:numFmt w:val="bullet"/>
+      <w:lvlText w:val="o"/>
+      <w:lvlJc w:val="left"/>
+      <w:pPr>
+        <w:ind w:left="5760" w:hanging="360"/>
+      </w:pPr>
+      <w:rPr>
+        <w:rFonts w:ascii="Courier New" w:hAnsi="Courier New" w:cs="Courier New" w:hint="default"/>
+      </w:rPr>
+    </w:lvl>
+    <w:lvl w:ilvl="8" w:tplc="04050005" w:tentative="1">
+      <w:start w:val="1"/>
+      <w:numFmt w:val="bullet"/>
+      <w:lvlText w:val=""/>
+      <w:lvlJc w:val="left"/>
+      <w:pPr>
+        <w:ind w:left="6480" w:hanging="360"/>
+      </w:pPr>
+      <w:rPr>
+        <w:rFonts w:ascii="Wingdings" w:hAnsi="Wingdings" w:hint="default"/>
+      </w:rPr>
+    </w:lvl>
+  </w:abstractNum>
   <w:num w:numId="1">
     <w:abstractNumId w:val="1"/>
   </w:num>
@@ -2491,6 +6634,12 @@
   </w:num>
   <w:num w:numId="3">
     <w:abstractNumId w:val="0"/>
+  </w:num>
+  <w:num w:numId="4">
+    <w:abstractNumId w:val="3"/>
+  </w:num>
+  <w:num w:numId="5">
+    <w:abstractNumId w:val="4"/>
   </w:num>
 </w:numbering>
 </file>
@@ -2663,7 +6812,7 @@
     <w:lsdException w:name="Table Web 2" w:semiHidden="1" w:unhideWhenUsed="1"/>
     <w:lsdException w:name="Table Web 3" w:semiHidden="1" w:unhideWhenUsed="1"/>
     <w:lsdException w:name="Balloon Text" w:semiHidden="1" w:unhideWhenUsed="1"/>
-    <w:lsdException w:name="Table Grid" w:semiHidden="1" w:uiPriority="59" w:unhideWhenUsed="1"/>
+    <w:lsdException w:name="Table Grid" w:uiPriority="59"/>
     <w:lsdException w:name="Table Theme" w:semiHidden="1" w:unhideWhenUsed="1"/>
     <w:lsdException w:name="Placeholder Text" w:semiHidden="1"/>
     <w:lsdException w:name="No Spacing" w:uiPriority="1" w:qFormat="1"/>
@@ -2901,7 +7050,7 @@
     <w:link w:val="Nadpis1Char"/>
     <w:uiPriority w:val="9"/>
     <w:qFormat/>
-    <w:rsid w:val="00D00851"/>
+    <w:rsid w:val="00BF7936"/>
     <w:pPr>
       <w:keepNext/>
       <w:keepLines/>
@@ -2913,8 +7062,8 @@
     </w:pPr>
     <w:rPr>
       <w:rFonts w:eastAsia="Arial"/>
-      <w:sz w:val="32"/>
-      <w:szCs w:val="32"/>
+      <w:sz w:val="36"/>
+      <w:szCs w:val="36"/>
     </w:rPr>
   </w:style>
   <w:style w:type="paragraph" w:styleId="Nadpis2">
@@ -2925,7 +7074,7 @@
     <w:uiPriority w:val="9"/>
     <w:unhideWhenUsed/>
     <w:qFormat/>
-    <w:rsid w:val="001C2F63"/>
+    <w:rsid w:val="004C3A9D"/>
     <w:pPr>
       <w:keepNext/>
       <w:keepLines/>
@@ -2938,9 +7087,9 @@
     </w:pPr>
     <w:rPr>
       <w:rFonts w:eastAsiaTheme="majorEastAsia"/>
-      <w:color w:val="3B3838" w:themeColor="background2" w:themeShade="40"/>
-      <w:sz w:val="28"/>
-      <w:szCs w:val="28"/>
+      <w:color w:val="262626" w:themeColor="text1" w:themeTint="D9"/>
+      <w:sz w:val="29"/>
+      <w:szCs w:val="29"/>
     </w:rPr>
   </w:style>
   <w:style w:type="paragraph" w:styleId="Nadpis3">
@@ -2949,10 +7098,9 @@
     <w:next w:val="Normln"/>
     <w:link w:val="Nadpis3Char"/>
     <w:uiPriority w:val="9"/>
-    <w:semiHidden/>
     <w:unhideWhenUsed/>
     <w:qFormat/>
-    <w:rsid w:val="008504FA"/>
+    <w:rsid w:val="008072A9"/>
     <w:pPr>
       <w:keepNext/>
       <w:keepLines/>
@@ -2960,14 +7108,14 @@
         <w:ilvl w:val="2"/>
         <w:numId w:val="3"/>
       </w:numPr>
-      <w:spacing w:before="40"/>
+      <w:spacing w:before="40" w:after="240"/>
       <w:outlineLvl w:val="2"/>
     </w:pPr>
     <w:rPr>
-      <w:rFonts w:asciiTheme="majorHAnsi" w:eastAsiaTheme="majorEastAsia" w:hAnsiTheme="majorHAnsi" w:cstheme="majorBidi"/>
-      <w:color w:val="1F3763" w:themeColor="accent1" w:themeShade="7F"/>
-      <w:sz w:val="24"/>
-      <w:szCs w:val="24"/>
+      <w:rFonts w:eastAsiaTheme="majorEastAsia"/>
+      <w:color w:val="404040" w:themeColor="text1" w:themeTint="BF"/>
+      <w:sz w:val="25"/>
+      <w:szCs w:val="25"/>
     </w:rPr>
   </w:style>
   <w:style w:type="paragraph" w:styleId="Nadpis4">
@@ -3239,11 +7387,11 @@
     <w:basedOn w:val="Standardnpsmoodstavce"/>
     <w:link w:val="Nadpis1"/>
     <w:uiPriority w:val="9"/>
-    <w:rsid w:val="00D00851"/>
+    <w:rsid w:val="00BF7936"/>
     <w:rPr>
       <w:rFonts w:ascii="Arial" w:eastAsia="Arial" w:hAnsi="Arial" w:cs="Arial"/>
-      <w:sz w:val="32"/>
-      <w:szCs w:val="32"/>
+      <w:sz w:val="36"/>
+      <w:szCs w:val="36"/>
     </w:rPr>
   </w:style>
   <w:style w:type="paragraph" w:styleId="Nadpisobsahu">
@@ -3274,12 +7422,12 @@
     <w:basedOn w:val="Standardnpsmoodstavce"/>
     <w:link w:val="Nadpis2"/>
     <w:uiPriority w:val="9"/>
-    <w:rsid w:val="001C2F63"/>
+    <w:rsid w:val="004C3A9D"/>
     <w:rPr>
       <w:rFonts w:ascii="Arial" w:eastAsiaTheme="majorEastAsia" w:hAnsi="Arial" w:cs="Arial"/>
-      <w:color w:val="3B3838" w:themeColor="background2" w:themeShade="40"/>
-      <w:sz w:val="28"/>
-      <w:szCs w:val="28"/>
+      <w:color w:val="262626" w:themeColor="text1" w:themeTint="D9"/>
+      <w:sz w:val="29"/>
+      <w:szCs w:val="29"/>
     </w:rPr>
   </w:style>
   <w:style w:type="character" w:customStyle="1" w:styleId="Nadpis3Char">
@@ -3287,13 +7435,12 @@
     <w:basedOn w:val="Standardnpsmoodstavce"/>
     <w:link w:val="Nadpis3"/>
     <w:uiPriority w:val="9"/>
-    <w:semiHidden/>
-    <w:rsid w:val="008504FA"/>
+    <w:rsid w:val="008072A9"/>
     <w:rPr>
-      <w:rFonts w:asciiTheme="majorHAnsi" w:eastAsiaTheme="majorEastAsia" w:hAnsiTheme="majorHAnsi" w:cstheme="majorBidi"/>
-      <w:color w:val="1F3763" w:themeColor="accent1" w:themeShade="7F"/>
-      <w:sz w:val="24"/>
-      <w:szCs w:val="24"/>
+      <w:rFonts w:ascii="Arial" w:eastAsiaTheme="majorEastAsia" w:hAnsi="Arial" w:cs="Arial"/>
+      <w:color w:val="404040" w:themeColor="text1" w:themeTint="BF"/>
+      <w:sz w:val="25"/>
+      <w:szCs w:val="25"/>
     </w:rPr>
   </w:style>
   <w:style w:type="character" w:customStyle="1" w:styleId="Nadpis4Char">
@@ -3508,6 +7655,19 @@
       <w:color w:val="0563C1" w:themeColor="hyperlink"/>
       <w:u w:val="single"/>
     </w:rPr>
+  </w:style>
+  <w:style w:type="paragraph" w:styleId="Obsah3">
+    <w:name w:val="toc 3"/>
+    <w:basedOn w:val="Normln"/>
+    <w:next w:val="Normln"/>
+    <w:autoRedefine/>
+    <w:uiPriority w:val="39"/>
+    <w:unhideWhenUsed/>
+    <w:rsid w:val="005A2027"/>
+    <w:pPr>
+      <w:spacing w:after="100"/>
+      <w:ind w:left="440"/>
+    </w:pPr>
   </w:style>
 </w:styles>
 </file>

</xml_diff>

<commit_message>
Add comments, LL grammar update
</commit_message>
<xml_diff>
--- a/doc/Dokumentace.docx
+++ b/doc/Dokumentace.docx
@@ -2545,7 +2545,13 @@
           </w:tcPr>
           <w:p>
             <w:r>
-              <w:t>lexikální analýza, syntaktická a sémantická analýza pro výrazy, generování kódu</w:t>
+              <w:t xml:space="preserve">lexikální analýza, </w:t>
+            </w:r>
+            <w:r>
+              <w:t xml:space="preserve">zásobník tabulek symbolů, </w:t>
+            </w:r>
+            <w:r>
+              <w:t>syntaktická a sémantická analýza pro výrazy, generování kódu</w:t>
             </w:r>
           </w:p>
         </w:tc>
@@ -3483,13 +3489,7 @@
               <w:spacing w:line="276" w:lineRule="auto"/>
             </w:pPr>
             <w:r>
-              <w:t>Token je struktura, která slouží k uchovávání informací o</w:t>
-            </w:r>
-            <w:r>
-              <w:t> </w:t>
-            </w:r>
-            <w:r>
-              <w:t>aktuálním načteném tokenu.</w:t>
+              <w:t>Token je struktura, která slouží k uchovávání informací o aktuálním načteném tokenu.</w:t>
             </w:r>
           </w:p>
           <w:p>
@@ -6002,6 +6002,34 @@
       </w:r>
       <w:proofErr w:type="spellEnd"/>
     </w:p>
+    <w:p>
+      <w:pPr>
+        <w:rPr>
+          <w:color w:val="C00000"/>
+        </w:rPr>
+      </w:pPr>
+      <w:r>
+        <w:rPr>
+          <w:color w:val="C00000"/>
+        </w:rPr>
+        <w:br w:type="page"/>
+      </w:r>
+    </w:p>
+    <w:p>
+      <w:pPr>
+        <w:pStyle w:val="Nadpis1"/>
+        <w:numPr>
+          <w:ilvl w:val="0"/>
+          <w:numId w:val="0"/>
+        </w:numPr>
+        <w:ind w:left="432" w:hanging="432"/>
+      </w:pPr>
+      <w:r>
+        <w:lastRenderedPageBreak/>
+        <w:t>LL gramatika</w:t>
+      </w:r>
+    </w:p>
+    <w:p/>
     <w:sectPr>
       <w:footerReference w:type="default" r:id="rId10"/>
       <w:type w:val="continuous"/>
@@ -6126,6 +6154,95 @@
 <file path=word/numbering.xml><?xml version="1.0" encoding="utf-8"?>
 <w:numbering xmlns:wpc="http://schemas.microsoft.com/office/word/2010/wordprocessingCanvas" xmlns:cx="http://schemas.microsoft.com/office/drawing/2014/chartex" xmlns:cx1="http://schemas.microsoft.com/office/drawing/2015/9/8/chartex" xmlns:cx2="http://schemas.microsoft.com/office/drawing/2015/10/21/chartex" xmlns:cx3="http://schemas.microsoft.com/office/drawing/2016/5/9/chartex" xmlns:cx4="http://schemas.microsoft.com/office/drawing/2016/5/10/chartex" xmlns:cx5="http://schemas.microsoft.com/office/drawing/2016/5/11/chartex" xmlns:cx6="http://schemas.microsoft.com/office/drawing/2016/5/12/chartex" xmlns:cx7="http://schemas.microsoft.com/office/drawing/2016/5/13/chartex" xmlns:cx8="http://schemas.microsoft.com/office/drawing/2016/5/14/chartex" xmlns:mc="http://schemas.openxmlformats.org/markup-compatibility/2006" xmlns:aink="http://schemas.microsoft.com/office/drawing/2016/ink" xmlns:am3d="http://schemas.microsoft.com/office/drawing/2017/model3d" xmlns:o="urn:schemas-microsoft-com:office:office" xmlns:r="http://schemas.openxmlformats.org/officeDocument/2006/relationships" xmlns:m="http://schemas.openxmlformats.org/officeDocument/2006/math" xmlns:v="urn:schemas-microsoft-com:vml" xmlns:wp14="http://schemas.microsoft.com/office/word/2010/wordprocessingDrawing" xmlns:wp="http://schemas.openxmlformats.org/drawingml/2006/wordprocessingDrawing" xmlns:w10="urn:schemas-microsoft-com:office:word" xmlns:w="http://schemas.openxmlformats.org/wordprocessingml/2006/main" xmlns:w14="http://schemas.microsoft.com/office/word/2010/wordml" xmlns:w15="http://schemas.microsoft.com/office/word/2012/wordml" xmlns:w16cex="http://schemas.microsoft.com/office/word/2018/wordml/cex" xmlns:w16cid="http://schemas.microsoft.com/office/word/2016/wordml/cid" xmlns:w16="http://schemas.microsoft.com/office/word/2018/wordml" xmlns:w16se="http://schemas.microsoft.com/office/word/2015/wordml/symex" xmlns:wpg="http://schemas.microsoft.com/office/word/2010/wordprocessingGroup" xmlns:wpi="http://schemas.microsoft.com/office/word/2010/wordprocessingInk" xmlns:wne="http://schemas.microsoft.com/office/word/2006/wordml" xmlns:wps="http://schemas.microsoft.com/office/word/2010/wordprocessingShape" mc:Ignorable="w14 w15 w16se w16cid w16 w16cex wp14">
   <w:abstractNum w:abstractNumId="0" w15:restartNumberingAfterBreak="0">
+    <w:nsid w:val="01F535F1"/>
+    <w:multiLevelType w:val="hybridMultilevel"/>
+    <w:tmpl w:val="1570C6B4"/>
+    <w:lvl w:ilvl="0" w:tplc="82A435E8">
+      <w:start w:val="1"/>
+      <w:numFmt w:val="decimal"/>
+      <w:lvlText w:val="%1."/>
+      <w:lvlJc w:val="left"/>
+      <w:pPr>
+        <w:ind w:left="720" w:hanging="360"/>
+      </w:pPr>
+      <w:rPr>
+        <w:rFonts w:ascii="Consolas" w:hAnsi="Consolas" w:hint="default"/>
+      </w:rPr>
+    </w:lvl>
+    <w:lvl w:ilvl="1" w:tplc="04050019" w:tentative="1">
+      <w:start w:val="1"/>
+      <w:numFmt w:val="lowerLetter"/>
+      <w:lvlText w:val="%2."/>
+      <w:lvlJc w:val="left"/>
+      <w:pPr>
+        <w:ind w:left="1440" w:hanging="360"/>
+      </w:pPr>
+    </w:lvl>
+    <w:lvl w:ilvl="2" w:tplc="0405001B" w:tentative="1">
+      <w:start w:val="1"/>
+      <w:numFmt w:val="lowerRoman"/>
+      <w:lvlText w:val="%3."/>
+      <w:lvlJc w:val="right"/>
+      <w:pPr>
+        <w:ind w:left="2160" w:hanging="180"/>
+      </w:pPr>
+    </w:lvl>
+    <w:lvl w:ilvl="3" w:tplc="0405000F" w:tentative="1">
+      <w:start w:val="1"/>
+      <w:numFmt w:val="decimal"/>
+      <w:lvlText w:val="%4."/>
+      <w:lvlJc w:val="left"/>
+      <w:pPr>
+        <w:ind w:left="2880" w:hanging="360"/>
+      </w:pPr>
+    </w:lvl>
+    <w:lvl w:ilvl="4" w:tplc="04050019" w:tentative="1">
+      <w:start w:val="1"/>
+      <w:numFmt w:val="lowerLetter"/>
+      <w:lvlText w:val="%5."/>
+      <w:lvlJc w:val="left"/>
+      <w:pPr>
+        <w:ind w:left="3600" w:hanging="360"/>
+      </w:pPr>
+    </w:lvl>
+    <w:lvl w:ilvl="5" w:tplc="0405001B" w:tentative="1">
+      <w:start w:val="1"/>
+      <w:numFmt w:val="lowerRoman"/>
+      <w:lvlText w:val="%6."/>
+      <w:lvlJc w:val="right"/>
+      <w:pPr>
+        <w:ind w:left="4320" w:hanging="180"/>
+      </w:pPr>
+    </w:lvl>
+    <w:lvl w:ilvl="6" w:tplc="0405000F" w:tentative="1">
+      <w:start w:val="1"/>
+      <w:numFmt w:val="decimal"/>
+      <w:lvlText w:val="%7."/>
+      <w:lvlJc w:val="left"/>
+      <w:pPr>
+        <w:ind w:left="5040" w:hanging="360"/>
+      </w:pPr>
+    </w:lvl>
+    <w:lvl w:ilvl="7" w:tplc="04050019" w:tentative="1">
+      <w:start w:val="1"/>
+      <w:numFmt w:val="lowerLetter"/>
+      <w:lvlText w:val="%8."/>
+      <w:lvlJc w:val="left"/>
+      <w:pPr>
+        <w:ind w:left="5760" w:hanging="360"/>
+      </w:pPr>
+    </w:lvl>
+    <w:lvl w:ilvl="8" w:tplc="0405001B" w:tentative="1">
+      <w:start w:val="1"/>
+      <w:numFmt w:val="lowerRoman"/>
+      <w:lvlText w:val="%9."/>
+      <w:lvlJc w:val="right"/>
+      <w:pPr>
+        <w:ind w:left="6480" w:hanging="180"/>
+      </w:pPr>
+    </w:lvl>
+  </w:abstractNum>
+  <w:abstractNum w:abstractNumId="1" w15:restartNumberingAfterBreak="0">
     <w:nsid w:val="16160BA5"/>
     <w:multiLevelType w:val="multilevel"/>
     <w:tmpl w:val="122EEAD2"/>
@@ -6226,7 +6343,7 @@
       </w:pPr>
     </w:lvl>
   </w:abstractNum>
-  <w:abstractNum w:abstractNumId="1" w15:restartNumberingAfterBreak="0">
+  <w:abstractNum w:abstractNumId="2" w15:restartNumberingAfterBreak="0">
     <w:nsid w:val="373C348A"/>
     <w:multiLevelType w:val="hybridMultilevel"/>
     <w:tmpl w:val="99CE2086"/>
@@ -6312,7 +6429,7 @@
       </w:pPr>
     </w:lvl>
   </w:abstractNum>
-  <w:abstractNum w:abstractNumId="2" w15:restartNumberingAfterBreak="0">
+  <w:abstractNum w:abstractNumId="3" w15:restartNumberingAfterBreak="0">
     <w:nsid w:val="427B1B85"/>
     <w:multiLevelType w:val="hybridMultilevel"/>
     <w:tmpl w:val="E4BCBB4E"/>
@@ -6398,7 +6515,96 @@
       </w:pPr>
     </w:lvl>
   </w:abstractNum>
-  <w:abstractNum w:abstractNumId="3" w15:restartNumberingAfterBreak="0">
+  <w:abstractNum w:abstractNumId="4" w15:restartNumberingAfterBreak="0">
+    <w:nsid w:val="48DA1587"/>
+    <w:multiLevelType w:val="hybridMultilevel"/>
+    <w:tmpl w:val="329E5BDE"/>
+    <w:lvl w:ilvl="0" w:tplc="82A435E8">
+      <w:start w:val="1"/>
+      <w:numFmt w:val="decimal"/>
+      <w:lvlText w:val="%1."/>
+      <w:lvlJc w:val="left"/>
+      <w:pPr>
+        <w:ind w:left="928" w:hanging="360"/>
+      </w:pPr>
+      <w:rPr>
+        <w:rFonts w:ascii="Consolas" w:hAnsi="Consolas" w:hint="default"/>
+      </w:rPr>
+    </w:lvl>
+    <w:lvl w:ilvl="1" w:tplc="04050019" w:tentative="1">
+      <w:start w:val="1"/>
+      <w:numFmt w:val="lowerLetter"/>
+      <w:lvlText w:val="%2."/>
+      <w:lvlJc w:val="left"/>
+      <w:pPr>
+        <w:ind w:left="1440" w:hanging="360"/>
+      </w:pPr>
+    </w:lvl>
+    <w:lvl w:ilvl="2" w:tplc="0405001B" w:tentative="1">
+      <w:start w:val="1"/>
+      <w:numFmt w:val="lowerRoman"/>
+      <w:lvlText w:val="%3."/>
+      <w:lvlJc w:val="right"/>
+      <w:pPr>
+        <w:ind w:left="2160" w:hanging="180"/>
+      </w:pPr>
+    </w:lvl>
+    <w:lvl w:ilvl="3" w:tplc="0405000F" w:tentative="1">
+      <w:start w:val="1"/>
+      <w:numFmt w:val="decimal"/>
+      <w:lvlText w:val="%4."/>
+      <w:lvlJc w:val="left"/>
+      <w:pPr>
+        <w:ind w:left="2880" w:hanging="360"/>
+      </w:pPr>
+    </w:lvl>
+    <w:lvl w:ilvl="4" w:tplc="04050019" w:tentative="1">
+      <w:start w:val="1"/>
+      <w:numFmt w:val="lowerLetter"/>
+      <w:lvlText w:val="%5."/>
+      <w:lvlJc w:val="left"/>
+      <w:pPr>
+        <w:ind w:left="3600" w:hanging="360"/>
+      </w:pPr>
+    </w:lvl>
+    <w:lvl w:ilvl="5" w:tplc="0405001B" w:tentative="1">
+      <w:start w:val="1"/>
+      <w:numFmt w:val="lowerRoman"/>
+      <w:lvlText w:val="%6."/>
+      <w:lvlJc w:val="right"/>
+      <w:pPr>
+        <w:ind w:left="4320" w:hanging="180"/>
+      </w:pPr>
+    </w:lvl>
+    <w:lvl w:ilvl="6" w:tplc="0405000F" w:tentative="1">
+      <w:start w:val="1"/>
+      <w:numFmt w:val="decimal"/>
+      <w:lvlText w:val="%7."/>
+      <w:lvlJc w:val="left"/>
+      <w:pPr>
+        <w:ind w:left="5040" w:hanging="360"/>
+      </w:pPr>
+    </w:lvl>
+    <w:lvl w:ilvl="7" w:tplc="04050019" w:tentative="1">
+      <w:start w:val="1"/>
+      <w:numFmt w:val="lowerLetter"/>
+      <w:lvlText w:val="%8."/>
+      <w:lvlJc w:val="left"/>
+      <w:pPr>
+        <w:ind w:left="5760" w:hanging="360"/>
+      </w:pPr>
+    </w:lvl>
+    <w:lvl w:ilvl="8" w:tplc="0405001B" w:tentative="1">
+      <w:start w:val="1"/>
+      <w:numFmt w:val="lowerRoman"/>
+      <w:lvlText w:val="%9."/>
+      <w:lvlJc w:val="right"/>
+      <w:pPr>
+        <w:ind w:left="6480" w:hanging="180"/>
+      </w:pPr>
+    </w:lvl>
+  </w:abstractNum>
+  <w:abstractNum w:abstractNumId="5" w15:restartNumberingAfterBreak="0">
     <w:nsid w:val="60974697"/>
     <w:multiLevelType w:val="hybridMultilevel"/>
     <w:tmpl w:val="ECAADA0A"/>
@@ -6511,7 +6717,7 @@
       </w:rPr>
     </w:lvl>
   </w:abstractNum>
-  <w:abstractNum w:abstractNumId="4" w15:restartNumberingAfterBreak="0">
+  <w:abstractNum w:abstractNumId="6" w15:restartNumberingAfterBreak="0">
     <w:nsid w:val="64FB48AD"/>
     <w:multiLevelType w:val="hybridMultilevel"/>
     <w:tmpl w:val="5464F50C"/>
@@ -6627,19 +6833,25 @@
     </w:lvl>
   </w:abstractNum>
   <w:num w:numId="1">
+    <w:abstractNumId w:val="2"/>
+  </w:num>
+  <w:num w:numId="2">
+    <w:abstractNumId w:val="3"/>
+  </w:num>
+  <w:num w:numId="3">
     <w:abstractNumId w:val="1"/>
   </w:num>
-  <w:num w:numId="2">
-    <w:abstractNumId w:val="2"/>
-  </w:num>
-  <w:num w:numId="3">
-    <w:abstractNumId w:val="0"/>
-  </w:num>
   <w:num w:numId="4">
-    <w:abstractNumId w:val="3"/>
+    <w:abstractNumId w:val="5"/>
   </w:num>
   <w:num w:numId="5">
+    <w:abstractNumId w:val="6"/>
+  </w:num>
+  <w:num w:numId="6">
     <w:abstractNumId w:val="4"/>
+  </w:num>
+  <w:num w:numId="7">
+    <w:abstractNumId w:val="0"/>
   </w:num>
 </w:numbering>
 </file>

</xml_diff>

<commit_message>
Grammar and documentation update
</commit_message>
<xml_diff>
--- a/doc/Dokumentace.docx
+++ b/doc/Dokumentace.docx
@@ -319,6 +319,13 @@
                 <w:szCs w:val="25"/>
               </w:rPr>
             </w:pPr>
+            <w:r>
+              <w:rPr>
+                <w:sz w:val="25"/>
+                <w:szCs w:val="25"/>
+              </w:rPr>
+              <w:t>40 %</w:t>
+            </w:r>
           </w:p>
         </w:tc>
       </w:tr>
@@ -380,6 +387,13 @@
                 <w:szCs w:val="25"/>
               </w:rPr>
             </w:pPr>
+            <w:r>
+              <w:rPr>
+                <w:sz w:val="25"/>
+                <w:szCs w:val="25"/>
+              </w:rPr>
+              <w:t>40 %</w:t>
+            </w:r>
           </w:p>
         </w:tc>
       </w:tr>
@@ -434,6 +448,13 @@
                 <w:szCs w:val="25"/>
               </w:rPr>
             </w:pPr>
+            <w:r>
+              <w:rPr>
+                <w:sz w:val="25"/>
+                <w:szCs w:val="25"/>
+              </w:rPr>
+              <w:t>20 %</w:t>
+            </w:r>
           </w:p>
         </w:tc>
       </w:tr>
@@ -488,15 +509,34 @@
                 <w:szCs w:val="25"/>
               </w:rPr>
             </w:pPr>
-            <w:proofErr w:type="gramStart"/>
             <w:r>
               <w:rPr>
                 <w:sz w:val="25"/>
                 <w:szCs w:val="25"/>
               </w:rPr>
-              <w:t>0%</w:t>
-            </w:r>
-            <w:proofErr w:type="gramEnd"/>
+              <w:t xml:space="preserve">  </w:t>
+            </w:r>
+            <w:r>
+              <w:rPr>
+                <w:sz w:val="25"/>
+                <w:szCs w:val="25"/>
+              </w:rPr>
+              <w:t>0</w:t>
+            </w:r>
+            <w:r>
+              <w:rPr>
+                <w:sz w:val="25"/>
+                <w:szCs w:val="25"/>
+              </w:rPr>
+              <w:t xml:space="preserve"> </w:t>
+            </w:r>
+            <w:r>
+              <w:rPr>
+                <w:sz w:val="25"/>
+                <w:szCs w:val="25"/>
+              </w:rPr>
+              <w:t>%</w:t>
+            </w:r>
           </w:p>
         </w:tc>
       </w:tr>
@@ -546,7 +586,6 @@
             <w:rPr>
               <w:rFonts w:asciiTheme="minorHAnsi" w:hAnsiTheme="minorHAnsi" w:cstheme="minorBidi"/>
               <w:noProof/>
-              <w:lang w:eastAsia="cs-CZ"/>
             </w:rPr>
           </w:pPr>
           <w:r>
@@ -558,7 +597,7 @@
           <w:r>
             <w:fldChar w:fldCharType="separate"/>
           </w:r>
-          <w:hyperlink w:anchor="_Toc58197798" w:history="1">
+          <w:hyperlink w:anchor="_Toc58270357" w:history="1">
             <w:r>
               <w:rPr>
                 <w:rStyle w:val="Hypertextovodkaz"/>
@@ -570,7 +609,6 @@
               <w:rPr>
                 <w:rFonts w:asciiTheme="minorHAnsi" w:hAnsiTheme="minorHAnsi" w:cstheme="minorBidi"/>
                 <w:noProof/>
-                <w:lang w:eastAsia="cs-CZ"/>
               </w:rPr>
               <w:tab/>
             </w:r>
@@ -600,7 +638,7 @@
                 <w:noProof/>
                 <w:webHidden/>
               </w:rPr>
-              <w:instrText xml:space="preserve"> PAGEREF _Toc58197798 \h </w:instrText>
+              <w:instrText xml:space="preserve"> PAGEREF _Toc58270357 \h </w:instrText>
             </w:r>
             <w:r>
               <w:rPr>
@@ -641,10 +679,9 @@
             <w:rPr>
               <w:rFonts w:asciiTheme="minorHAnsi" w:hAnsiTheme="minorHAnsi" w:cstheme="minorBidi"/>
               <w:noProof/>
-              <w:lang w:eastAsia="cs-CZ"/>
             </w:rPr>
           </w:pPr>
-          <w:hyperlink w:anchor="_Toc58197799" w:history="1">
+          <w:hyperlink w:anchor="_Toc58270358" w:history="1">
             <w:r>
               <w:rPr>
                 <w:rStyle w:val="Hypertextovodkaz"/>
@@ -656,7 +693,6 @@
               <w:rPr>
                 <w:rFonts w:asciiTheme="minorHAnsi" w:hAnsiTheme="minorHAnsi" w:cstheme="minorBidi"/>
                 <w:noProof/>
-                <w:lang w:eastAsia="cs-CZ"/>
               </w:rPr>
               <w:tab/>
             </w:r>
@@ -686,7 +722,7 @@
                 <w:noProof/>
                 <w:webHidden/>
               </w:rPr>
-              <w:instrText xml:space="preserve"> PAGEREF _Toc58197799 \h </w:instrText>
+              <w:instrText xml:space="preserve"> PAGEREF _Toc58270358 \h </w:instrText>
             </w:r>
             <w:r>
               <w:rPr>
@@ -727,10 +763,9 @@
             <w:rPr>
               <w:rFonts w:asciiTheme="minorHAnsi" w:hAnsiTheme="minorHAnsi" w:cstheme="minorBidi"/>
               <w:noProof/>
-              <w:lang w:eastAsia="cs-CZ"/>
             </w:rPr>
           </w:pPr>
-          <w:hyperlink w:anchor="_Toc58197800" w:history="1">
+          <w:hyperlink w:anchor="_Toc58270359" w:history="1">
             <w:r>
               <w:rPr>
                 <w:rStyle w:val="Hypertextovodkaz"/>
@@ -742,7 +777,6 @@
               <w:rPr>
                 <w:rFonts w:asciiTheme="minorHAnsi" w:hAnsiTheme="minorHAnsi" w:cstheme="minorBidi"/>
                 <w:noProof/>
-                <w:lang w:eastAsia="cs-CZ"/>
               </w:rPr>
               <w:tab/>
             </w:r>
@@ -772,7 +806,7 @@
                 <w:noProof/>
                 <w:webHidden/>
               </w:rPr>
-              <w:instrText xml:space="preserve"> PAGEREF _Toc58197800 \h </w:instrText>
+              <w:instrText xml:space="preserve"> PAGEREF _Toc58270359 \h </w:instrText>
             </w:r>
             <w:r>
               <w:rPr>
@@ -813,10 +847,9 @@
             <w:rPr>
               <w:rFonts w:asciiTheme="minorHAnsi" w:hAnsiTheme="minorHAnsi" w:cstheme="minorBidi"/>
               <w:noProof/>
-              <w:lang w:eastAsia="cs-CZ"/>
             </w:rPr>
           </w:pPr>
-          <w:hyperlink w:anchor="_Toc58197801" w:history="1">
+          <w:hyperlink w:anchor="_Toc58270360" w:history="1">
             <w:r>
               <w:rPr>
                 <w:rStyle w:val="Hypertextovodkaz"/>
@@ -828,7 +861,6 @@
               <w:rPr>
                 <w:rFonts w:asciiTheme="minorHAnsi" w:hAnsiTheme="minorHAnsi" w:cstheme="minorBidi"/>
                 <w:noProof/>
-                <w:lang w:eastAsia="cs-CZ"/>
               </w:rPr>
               <w:tab/>
             </w:r>
@@ -858,7 +890,7 @@
                 <w:noProof/>
                 <w:webHidden/>
               </w:rPr>
-              <w:instrText xml:space="preserve"> PAGEREF _Toc58197801 \h </w:instrText>
+              <w:instrText xml:space="preserve"> PAGEREF _Toc58270360 \h </w:instrText>
             </w:r>
             <w:r>
               <w:rPr>
@@ -899,10 +931,9 @@
             <w:rPr>
               <w:rFonts w:asciiTheme="minorHAnsi" w:hAnsiTheme="minorHAnsi" w:cstheme="minorBidi"/>
               <w:noProof/>
-              <w:lang w:eastAsia="cs-CZ"/>
             </w:rPr>
           </w:pPr>
-          <w:hyperlink w:anchor="_Toc58197802" w:history="1">
+          <w:hyperlink w:anchor="_Toc58270361" w:history="1">
             <w:r>
               <w:rPr>
                 <w:rStyle w:val="Hypertextovodkaz"/>
@@ -914,7 +945,6 @@
               <w:rPr>
                 <w:rFonts w:asciiTheme="minorHAnsi" w:hAnsiTheme="minorHAnsi" w:cstheme="minorBidi"/>
                 <w:noProof/>
-                <w:lang w:eastAsia="cs-CZ"/>
               </w:rPr>
               <w:tab/>
             </w:r>
@@ -944,7 +974,7 @@
                 <w:noProof/>
                 <w:webHidden/>
               </w:rPr>
-              <w:instrText xml:space="preserve"> PAGEREF _Toc58197802 \h </w:instrText>
+              <w:instrText xml:space="preserve"> PAGEREF _Toc58270361 \h </w:instrText>
             </w:r>
             <w:r>
               <w:rPr>
@@ -985,10 +1015,9 @@
             <w:rPr>
               <w:rFonts w:asciiTheme="minorHAnsi" w:hAnsiTheme="minorHAnsi" w:cstheme="minorBidi"/>
               <w:noProof/>
-              <w:lang w:eastAsia="cs-CZ"/>
             </w:rPr>
           </w:pPr>
-          <w:hyperlink w:anchor="_Toc58197803" w:history="1">
+          <w:hyperlink w:anchor="_Toc58270362" w:history="1">
             <w:r>
               <w:rPr>
                 <w:rStyle w:val="Hypertextovodkaz"/>
@@ -1000,7 +1029,6 @@
               <w:rPr>
                 <w:rFonts w:asciiTheme="minorHAnsi" w:hAnsiTheme="minorHAnsi" w:cstheme="minorBidi"/>
                 <w:noProof/>
-                <w:lang w:eastAsia="cs-CZ"/>
               </w:rPr>
               <w:tab/>
             </w:r>
@@ -1030,7 +1058,7 @@
                 <w:noProof/>
                 <w:webHidden/>
               </w:rPr>
-              <w:instrText xml:space="preserve"> PAGEREF _Toc58197803 \h </w:instrText>
+              <w:instrText xml:space="preserve"> PAGEREF _Toc58270362 \h </w:instrText>
             </w:r>
             <w:r>
               <w:rPr>
@@ -1071,10 +1099,9 @@
             <w:rPr>
               <w:rFonts w:asciiTheme="minorHAnsi" w:hAnsiTheme="minorHAnsi" w:cstheme="minorBidi"/>
               <w:noProof/>
-              <w:lang w:eastAsia="cs-CZ"/>
             </w:rPr>
           </w:pPr>
-          <w:hyperlink w:anchor="_Toc58197804" w:history="1">
+          <w:hyperlink w:anchor="_Toc58270363" w:history="1">
             <w:r>
               <w:rPr>
                 <w:rStyle w:val="Hypertextovodkaz"/>
@@ -1086,7 +1113,6 @@
               <w:rPr>
                 <w:rFonts w:asciiTheme="minorHAnsi" w:hAnsiTheme="minorHAnsi" w:cstheme="minorBidi"/>
                 <w:noProof/>
-                <w:lang w:eastAsia="cs-CZ"/>
               </w:rPr>
               <w:tab/>
             </w:r>
@@ -1116,7 +1142,7 @@
                 <w:noProof/>
                 <w:webHidden/>
               </w:rPr>
-              <w:instrText xml:space="preserve"> PAGEREF _Toc58197804 \h </w:instrText>
+              <w:instrText xml:space="preserve"> PAGEREF _Toc58270363 \h </w:instrText>
             </w:r>
             <w:r>
               <w:rPr>
@@ -1136,7 +1162,7 @@
                 <w:noProof/>
                 <w:webHidden/>
               </w:rPr>
-              <w:t>3</w:t>
+              <w:t>4</w:t>
             </w:r>
             <w:r>
               <w:rPr>
@@ -1157,10 +1183,9 @@
             <w:rPr>
               <w:rFonts w:asciiTheme="minorHAnsi" w:hAnsiTheme="minorHAnsi" w:cstheme="minorBidi"/>
               <w:noProof/>
-              <w:lang w:eastAsia="cs-CZ"/>
             </w:rPr>
           </w:pPr>
-          <w:hyperlink w:anchor="_Toc58197805" w:history="1">
+          <w:hyperlink w:anchor="_Toc58270364" w:history="1">
             <w:r>
               <w:rPr>
                 <w:rStyle w:val="Hypertextovodkaz"/>
@@ -1172,7 +1197,6 @@
               <w:rPr>
                 <w:rFonts w:asciiTheme="minorHAnsi" w:hAnsiTheme="minorHAnsi" w:cstheme="minorBidi"/>
                 <w:noProof/>
-                <w:lang w:eastAsia="cs-CZ"/>
               </w:rPr>
               <w:tab/>
             </w:r>
@@ -1202,7 +1226,7 @@
                 <w:noProof/>
                 <w:webHidden/>
               </w:rPr>
-              <w:instrText xml:space="preserve"> PAGEREF _Toc58197805 \h </w:instrText>
+              <w:instrText xml:space="preserve"> PAGEREF _Toc58270364 \h </w:instrText>
             </w:r>
             <w:r>
               <w:rPr>
@@ -1222,7 +1246,7 @@
                 <w:noProof/>
                 <w:webHidden/>
               </w:rPr>
-              <w:t>3</w:t>
+              <w:t>4</w:t>
             </w:r>
             <w:r>
               <w:rPr>
@@ -1243,10 +1267,9 @@
             <w:rPr>
               <w:rFonts w:asciiTheme="minorHAnsi" w:hAnsiTheme="minorHAnsi" w:cstheme="minorBidi"/>
               <w:noProof/>
-              <w:lang w:eastAsia="cs-CZ"/>
             </w:rPr>
           </w:pPr>
-          <w:hyperlink w:anchor="_Toc58197806" w:history="1">
+          <w:hyperlink w:anchor="_Toc58270365" w:history="1">
             <w:r>
               <w:rPr>
                 <w:rStyle w:val="Hypertextovodkaz"/>
@@ -1258,7 +1281,6 @@
               <w:rPr>
                 <w:rFonts w:asciiTheme="minorHAnsi" w:hAnsiTheme="minorHAnsi" w:cstheme="minorBidi"/>
                 <w:noProof/>
-                <w:lang w:eastAsia="cs-CZ"/>
               </w:rPr>
               <w:tab/>
             </w:r>
@@ -1288,7 +1310,7 @@
                 <w:noProof/>
                 <w:webHidden/>
               </w:rPr>
-              <w:instrText xml:space="preserve"> PAGEREF _Toc58197806 \h </w:instrText>
+              <w:instrText xml:space="preserve"> PAGEREF _Toc58270365 \h </w:instrText>
             </w:r>
             <w:r>
               <w:rPr>
@@ -1308,7 +1330,7 @@
                 <w:noProof/>
                 <w:webHidden/>
               </w:rPr>
-              <w:t>5</w:t>
+              <w:t>6</w:t>
             </w:r>
             <w:r>
               <w:rPr>
@@ -1329,10 +1351,9 @@
             <w:rPr>
               <w:rFonts w:asciiTheme="minorHAnsi" w:hAnsiTheme="minorHAnsi" w:cstheme="minorBidi"/>
               <w:noProof/>
-              <w:lang w:eastAsia="cs-CZ"/>
             </w:rPr>
           </w:pPr>
-          <w:hyperlink w:anchor="_Toc58197807" w:history="1">
+          <w:hyperlink w:anchor="_Toc58270366" w:history="1">
             <w:r>
               <w:rPr>
                 <w:rStyle w:val="Hypertextovodkaz"/>
@@ -1344,7 +1365,6 @@
               <w:rPr>
                 <w:rFonts w:asciiTheme="minorHAnsi" w:hAnsiTheme="minorHAnsi" w:cstheme="minorBidi"/>
                 <w:noProof/>
-                <w:lang w:eastAsia="cs-CZ"/>
               </w:rPr>
               <w:tab/>
             </w:r>
@@ -1374,7 +1394,7 @@
                 <w:noProof/>
                 <w:webHidden/>
               </w:rPr>
-              <w:instrText xml:space="preserve"> PAGEREF _Toc58197807 \h </w:instrText>
+              <w:instrText xml:space="preserve"> PAGEREF _Toc58270366 \h </w:instrText>
             </w:r>
             <w:r>
               <w:rPr>
@@ -1394,7 +1414,7 @@
                 <w:noProof/>
                 <w:webHidden/>
               </w:rPr>
-              <w:t>5</w:t>
+              <w:t>6</w:t>
             </w:r>
             <w:r>
               <w:rPr>
@@ -1415,10 +1435,9 @@
             <w:rPr>
               <w:rFonts w:asciiTheme="minorHAnsi" w:hAnsiTheme="minorHAnsi" w:cstheme="minorBidi"/>
               <w:noProof/>
-              <w:lang w:eastAsia="cs-CZ"/>
             </w:rPr>
           </w:pPr>
-          <w:hyperlink w:anchor="_Toc58197808" w:history="1">
+          <w:hyperlink w:anchor="_Toc58270367" w:history="1">
             <w:r>
               <w:rPr>
                 <w:rStyle w:val="Hypertextovodkaz"/>
@@ -1430,7 +1449,6 @@
               <w:rPr>
                 <w:rFonts w:asciiTheme="minorHAnsi" w:hAnsiTheme="minorHAnsi" w:cstheme="minorBidi"/>
                 <w:noProof/>
-                <w:lang w:eastAsia="cs-CZ"/>
               </w:rPr>
               <w:tab/>
             </w:r>
@@ -1460,7 +1478,7 @@
                 <w:noProof/>
                 <w:webHidden/>
               </w:rPr>
-              <w:instrText xml:space="preserve"> PAGEREF _Toc58197808 \h </w:instrText>
+              <w:instrText xml:space="preserve"> PAGEREF _Toc58270367 \h </w:instrText>
             </w:r>
             <w:r>
               <w:rPr>
@@ -1480,7 +1498,7 @@
                 <w:noProof/>
                 <w:webHidden/>
               </w:rPr>
-              <w:t>5</w:t>
+              <w:t>6</w:t>
             </w:r>
             <w:r>
               <w:rPr>
@@ -1501,10 +1519,9 @@
             <w:rPr>
               <w:rFonts w:asciiTheme="minorHAnsi" w:hAnsiTheme="minorHAnsi" w:cstheme="minorBidi"/>
               <w:noProof/>
-              <w:lang w:eastAsia="cs-CZ"/>
             </w:rPr>
           </w:pPr>
-          <w:hyperlink w:anchor="_Toc58197809" w:history="1">
+          <w:hyperlink w:anchor="_Toc58270368" w:history="1">
             <w:r>
               <w:rPr>
                 <w:rStyle w:val="Hypertextovodkaz"/>
@@ -1516,7 +1533,6 @@
               <w:rPr>
                 <w:rFonts w:asciiTheme="minorHAnsi" w:hAnsiTheme="minorHAnsi" w:cstheme="minorBidi"/>
                 <w:noProof/>
-                <w:lang w:eastAsia="cs-CZ"/>
               </w:rPr>
               <w:tab/>
             </w:r>
@@ -1546,7 +1562,7 @@
                 <w:noProof/>
                 <w:webHidden/>
               </w:rPr>
-              <w:instrText xml:space="preserve"> PAGEREF _Toc58197809 \h </w:instrText>
+              <w:instrText xml:space="preserve"> PAGEREF _Toc58270368 \h </w:instrText>
             </w:r>
             <w:r>
               <w:rPr>
@@ -1566,7 +1582,7 @@
                 <w:noProof/>
                 <w:webHidden/>
               </w:rPr>
-              <w:t>5</w:t>
+              <w:t>7</w:t>
             </w:r>
             <w:r>
               <w:rPr>
@@ -1587,10 +1603,9 @@
             <w:rPr>
               <w:rFonts w:asciiTheme="minorHAnsi" w:hAnsiTheme="minorHAnsi" w:cstheme="minorBidi"/>
               <w:noProof/>
-              <w:lang w:eastAsia="cs-CZ"/>
             </w:rPr>
           </w:pPr>
-          <w:hyperlink w:anchor="_Toc58197810" w:history="1">
+          <w:hyperlink w:anchor="_Toc58270369" w:history="1">
             <w:r>
               <w:rPr>
                 <w:rStyle w:val="Hypertextovodkaz"/>
@@ -1602,7 +1617,6 @@
               <w:rPr>
                 <w:rFonts w:asciiTheme="minorHAnsi" w:hAnsiTheme="minorHAnsi" w:cstheme="minorBidi"/>
                 <w:noProof/>
-                <w:lang w:eastAsia="cs-CZ"/>
               </w:rPr>
               <w:tab/>
             </w:r>
@@ -1632,7 +1646,7 @@
                 <w:noProof/>
                 <w:webHidden/>
               </w:rPr>
-              <w:instrText xml:space="preserve"> PAGEREF _Toc58197810 \h </w:instrText>
+              <w:instrText xml:space="preserve"> PAGEREF _Toc58270369 \h </w:instrText>
             </w:r>
             <w:r>
               <w:rPr>
@@ -1652,7 +1666,7 @@
                 <w:noProof/>
                 <w:webHidden/>
               </w:rPr>
-              <w:t>6</w:t>
+              <w:t>7</w:t>
             </w:r>
             <w:r>
               <w:rPr>
@@ -1673,10 +1687,9 @@
             <w:rPr>
               <w:rFonts w:asciiTheme="minorHAnsi" w:hAnsiTheme="minorHAnsi" w:cstheme="minorBidi"/>
               <w:noProof/>
-              <w:lang w:eastAsia="cs-CZ"/>
             </w:rPr>
           </w:pPr>
-          <w:hyperlink w:anchor="_Toc58197811" w:history="1">
+          <w:hyperlink w:anchor="_Toc58270370" w:history="1">
             <w:r>
               <w:rPr>
                 <w:rStyle w:val="Hypertextovodkaz"/>
@@ -1688,7 +1701,6 @@
               <w:rPr>
                 <w:rFonts w:asciiTheme="minorHAnsi" w:hAnsiTheme="minorHAnsi" w:cstheme="minorBidi"/>
                 <w:noProof/>
-                <w:lang w:eastAsia="cs-CZ"/>
               </w:rPr>
               <w:tab/>
             </w:r>
@@ -1718,7 +1730,7 @@
                 <w:noProof/>
                 <w:webHidden/>
               </w:rPr>
-              <w:instrText xml:space="preserve"> PAGEREF _Toc58197811 \h </w:instrText>
+              <w:instrText xml:space="preserve"> PAGEREF _Toc58270370 \h </w:instrText>
             </w:r>
             <w:r>
               <w:rPr>
@@ -1738,7 +1750,7 @@
                 <w:noProof/>
                 <w:webHidden/>
               </w:rPr>
-              <w:t>6</w:t>
+              <w:t>7</w:t>
             </w:r>
             <w:r>
               <w:rPr>
@@ -1759,10 +1771,9 @@
             <w:rPr>
               <w:rFonts w:asciiTheme="minorHAnsi" w:hAnsiTheme="minorHAnsi" w:cstheme="minorBidi"/>
               <w:noProof/>
-              <w:lang w:eastAsia="cs-CZ"/>
             </w:rPr>
           </w:pPr>
-          <w:hyperlink w:anchor="_Toc58197812" w:history="1">
+          <w:hyperlink w:anchor="_Toc58270371" w:history="1">
             <w:r>
               <w:rPr>
                 <w:rStyle w:val="Hypertextovodkaz"/>
@@ -1774,7 +1785,6 @@
               <w:rPr>
                 <w:rFonts w:asciiTheme="minorHAnsi" w:hAnsiTheme="minorHAnsi" w:cstheme="minorBidi"/>
                 <w:noProof/>
-                <w:lang w:eastAsia="cs-CZ"/>
               </w:rPr>
               <w:tab/>
             </w:r>
@@ -1804,7 +1814,7 @@
                 <w:noProof/>
                 <w:webHidden/>
               </w:rPr>
-              <w:instrText xml:space="preserve"> PAGEREF _Toc58197812 \h </w:instrText>
+              <w:instrText xml:space="preserve"> PAGEREF _Toc58270371 \h </w:instrText>
             </w:r>
             <w:r>
               <w:rPr>
@@ -1824,7 +1834,7 @@
                 <w:noProof/>
                 <w:webHidden/>
               </w:rPr>
-              <w:t>6</w:t>
+              <w:t>7</w:t>
             </w:r>
             <w:r>
               <w:rPr>
@@ -1845,10 +1855,9 @@
             <w:rPr>
               <w:rFonts w:asciiTheme="minorHAnsi" w:hAnsiTheme="minorHAnsi" w:cstheme="minorBidi"/>
               <w:noProof/>
-              <w:lang w:eastAsia="cs-CZ"/>
             </w:rPr>
           </w:pPr>
-          <w:hyperlink w:anchor="_Toc58197813" w:history="1">
+          <w:hyperlink w:anchor="_Toc58270372" w:history="1">
             <w:r>
               <w:rPr>
                 <w:rStyle w:val="Hypertextovodkaz"/>
@@ -1860,7 +1869,6 @@
               <w:rPr>
                 <w:rFonts w:asciiTheme="minorHAnsi" w:hAnsiTheme="minorHAnsi" w:cstheme="minorBidi"/>
                 <w:noProof/>
-                <w:lang w:eastAsia="cs-CZ"/>
               </w:rPr>
               <w:tab/>
             </w:r>
@@ -1890,7 +1898,7 @@
                 <w:noProof/>
                 <w:webHidden/>
               </w:rPr>
-              <w:instrText xml:space="preserve"> PAGEREF _Toc58197813 \h </w:instrText>
+              <w:instrText xml:space="preserve"> PAGEREF _Toc58270372 \h </w:instrText>
             </w:r>
             <w:r>
               <w:rPr>
@@ -1910,7 +1918,7 @@
                 <w:noProof/>
                 <w:webHidden/>
               </w:rPr>
-              <w:t>6</w:t>
+              <w:t>7</w:t>
             </w:r>
             <w:r>
               <w:rPr>
@@ -1931,10 +1939,9 @@
             <w:rPr>
               <w:rFonts w:asciiTheme="minorHAnsi" w:hAnsiTheme="minorHAnsi" w:cstheme="minorBidi"/>
               <w:noProof/>
-              <w:lang w:eastAsia="cs-CZ"/>
             </w:rPr>
           </w:pPr>
-          <w:hyperlink w:anchor="_Toc58197814" w:history="1">
+          <w:hyperlink w:anchor="_Toc58270373" w:history="1">
             <w:r>
               <w:rPr>
                 <w:rStyle w:val="Hypertextovodkaz"/>
@@ -1946,7 +1953,6 @@
               <w:rPr>
                 <w:rFonts w:asciiTheme="minorHAnsi" w:hAnsiTheme="minorHAnsi" w:cstheme="minorBidi"/>
                 <w:noProof/>
-                <w:lang w:eastAsia="cs-CZ"/>
               </w:rPr>
               <w:tab/>
             </w:r>
@@ -1976,7 +1982,7 @@
                 <w:noProof/>
                 <w:webHidden/>
               </w:rPr>
-              <w:instrText xml:space="preserve"> PAGEREF _Toc58197814 \h </w:instrText>
+              <w:instrText xml:space="preserve"> PAGEREF _Toc58270373 \h </w:instrText>
             </w:r>
             <w:r>
               <w:rPr>
@@ -1996,7 +2002,7 @@
                 <w:noProof/>
                 <w:webHidden/>
               </w:rPr>
-              <w:t>6</w:t>
+              <w:t>8</w:t>
             </w:r>
             <w:r>
               <w:rPr>
@@ -2017,10 +2023,9 @@
             <w:rPr>
               <w:rFonts w:asciiTheme="minorHAnsi" w:hAnsiTheme="minorHAnsi" w:cstheme="minorBidi"/>
               <w:noProof/>
-              <w:lang w:eastAsia="cs-CZ"/>
             </w:rPr>
           </w:pPr>
-          <w:hyperlink w:anchor="_Toc58197815" w:history="1">
+          <w:hyperlink w:anchor="_Toc58270374" w:history="1">
             <w:r>
               <w:rPr>
                 <w:rStyle w:val="Hypertextovodkaz"/>
@@ -2032,7 +2037,6 @@
               <w:rPr>
                 <w:rFonts w:asciiTheme="minorHAnsi" w:hAnsiTheme="minorHAnsi" w:cstheme="minorBidi"/>
                 <w:noProof/>
-                <w:lang w:eastAsia="cs-CZ"/>
               </w:rPr>
               <w:tab/>
             </w:r>
@@ -2062,7 +2066,7 @@
                 <w:noProof/>
                 <w:webHidden/>
               </w:rPr>
-              <w:instrText xml:space="preserve"> PAGEREF _Toc58197815 \h </w:instrText>
+              <w:instrText xml:space="preserve"> PAGEREF _Toc58270374 \h </w:instrText>
             </w:r>
             <w:r>
               <w:rPr>
@@ -2082,7 +2086,7 @@
                 <w:noProof/>
                 <w:webHidden/>
               </w:rPr>
-              <w:t>7</w:t>
+              <w:t>8</w:t>
             </w:r>
             <w:r>
               <w:rPr>
@@ -2103,10 +2107,9 @@
             <w:rPr>
               <w:rFonts w:asciiTheme="minorHAnsi" w:hAnsiTheme="minorHAnsi" w:cstheme="minorBidi"/>
               <w:noProof/>
-              <w:lang w:eastAsia="cs-CZ"/>
             </w:rPr>
           </w:pPr>
-          <w:hyperlink w:anchor="_Toc58197816" w:history="1">
+          <w:hyperlink w:anchor="_Toc58270375" w:history="1">
             <w:r>
               <w:rPr>
                 <w:rStyle w:val="Hypertextovodkaz"/>
@@ -2118,7 +2121,6 @@
               <w:rPr>
                 <w:rFonts w:asciiTheme="minorHAnsi" w:hAnsiTheme="minorHAnsi" w:cstheme="minorBidi"/>
                 <w:noProof/>
-                <w:lang w:eastAsia="cs-CZ"/>
               </w:rPr>
               <w:tab/>
             </w:r>
@@ -2148,7 +2150,7 @@
                 <w:noProof/>
                 <w:webHidden/>
               </w:rPr>
-              <w:instrText xml:space="preserve"> PAGEREF _Toc58197816 \h </w:instrText>
+              <w:instrText xml:space="preserve"> PAGEREF _Toc58270375 \h </w:instrText>
             </w:r>
             <w:r>
               <w:rPr>
@@ -2168,7 +2170,7 @@
                 <w:noProof/>
                 <w:webHidden/>
               </w:rPr>
-              <w:t>8</w:t>
+              <w:t>9</w:t>
             </w:r>
             <w:r>
               <w:rPr>
@@ -2189,10 +2191,9 @@
             <w:rPr>
               <w:rFonts w:asciiTheme="minorHAnsi" w:hAnsiTheme="minorHAnsi" w:cstheme="minorBidi"/>
               <w:noProof/>
-              <w:lang w:eastAsia="cs-CZ"/>
             </w:rPr>
           </w:pPr>
-          <w:hyperlink w:anchor="_Toc58197817" w:history="1">
+          <w:hyperlink w:anchor="_Toc58270376" w:history="1">
             <w:r>
               <w:rPr>
                 <w:rStyle w:val="Hypertextovodkaz"/>
@@ -2204,7 +2205,6 @@
               <w:rPr>
                 <w:rFonts w:asciiTheme="minorHAnsi" w:hAnsiTheme="minorHAnsi" w:cstheme="minorBidi"/>
                 <w:noProof/>
-                <w:lang w:eastAsia="cs-CZ"/>
               </w:rPr>
               <w:tab/>
             </w:r>
@@ -2234,7 +2234,7 @@
                 <w:noProof/>
                 <w:webHidden/>
               </w:rPr>
-              <w:instrText xml:space="preserve"> PAGEREF _Toc58197817 \h </w:instrText>
+              <w:instrText xml:space="preserve"> PAGEREF _Toc58270376 \h </w:instrText>
             </w:r>
             <w:r>
               <w:rPr>
@@ -2254,7 +2254,7 @@
                 <w:noProof/>
                 <w:webHidden/>
               </w:rPr>
-              <w:t>8</w:t>
+              <w:t>9</w:t>
             </w:r>
             <w:r>
               <w:rPr>
@@ -2275,10 +2275,9 @@
             <w:rPr>
               <w:rFonts w:asciiTheme="minorHAnsi" w:hAnsiTheme="minorHAnsi" w:cstheme="minorBidi"/>
               <w:noProof/>
-              <w:lang w:eastAsia="cs-CZ"/>
             </w:rPr>
           </w:pPr>
-          <w:hyperlink w:anchor="_Toc58197818" w:history="1">
+          <w:hyperlink w:anchor="_Toc58270377" w:history="1">
             <w:r>
               <w:rPr>
                 <w:rStyle w:val="Hypertextovodkaz"/>
@@ -2290,7 +2289,6 @@
               <w:rPr>
                 <w:rFonts w:asciiTheme="minorHAnsi" w:hAnsiTheme="minorHAnsi" w:cstheme="minorBidi"/>
                 <w:noProof/>
-                <w:lang w:eastAsia="cs-CZ"/>
               </w:rPr>
               <w:tab/>
             </w:r>
@@ -2320,7 +2318,7 @@
                 <w:noProof/>
                 <w:webHidden/>
               </w:rPr>
-              <w:instrText xml:space="preserve"> PAGEREF _Toc58197818 \h </w:instrText>
+              <w:instrText xml:space="preserve"> PAGEREF _Toc58270377 \h </w:instrText>
             </w:r>
             <w:r>
               <w:rPr>
@@ -2340,7 +2338,7 @@
                 <w:noProof/>
                 <w:webHidden/>
               </w:rPr>
-              <w:t>8</w:t>
+              <w:t>9</w:t>
             </w:r>
             <w:r>
               <w:rPr>
@@ -2367,7 +2365,7 @@
       <w:pPr>
         <w:pStyle w:val="Nadpis1"/>
       </w:pPr>
-      <w:bookmarkStart w:id="1" w:name="_Toc58197798"/>
+      <w:bookmarkStart w:id="1" w:name="_Toc58270357"/>
       <w:r>
         <w:lastRenderedPageBreak/>
         <w:t>Úvod</w:t>
@@ -2388,7 +2386,7 @@
         <w:pStyle w:val="Nadpis1"/>
         <w:spacing w:after="240"/>
       </w:pPr>
-      <w:bookmarkStart w:id="2" w:name="_Toc58197799"/>
+      <w:bookmarkStart w:id="2" w:name="_Toc58270358"/>
       <w:r>
         <w:t>Práce v</w:t>
       </w:r>
@@ -2413,7 +2411,7 @@
       <w:pPr>
         <w:pStyle w:val="Nadpis2"/>
       </w:pPr>
-      <w:bookmarkStart w:id="3" w:name="_Toc58197800"/>
+      <w:bookmarkStart w:id="3" w:name="_Toc58270359"/>
       <w:r>
         <w:t>Verzovací systém</w:t>
       </w:r>
@@ -2424,13 +2422,8 @@
         <w:spacing w:after="240" w:line="276" w:lineRule="auto"/>
       </w:pPr>
       <w:r>
-        <w:t xml:space="preserve">Jako verzovací systém jsme použili </w:t>
-      </w:r>
-      <w:proofErr w:type="spellStart"/>
-      <w:r>
-        <w:t>git</w:t>
-      </w:r>
-      <w:proofErr w:type="spellEnd"/>
+        <w:t>Jako verzovací systém jsme použili git</w:t>
+      </w:r>
       <w:r>
         <w:t>,</w:t>
       </w:r>
@@ -2451,7 +2444,7 @@
       <w:pPr>
         <w:pStyle w:val="Nadpis2"/>
       </w:pPr>
-      <w:bookmarkStart w:id="4" w:name="_Toc58197801"/>
+      <w:bookmarkStart w:id="4" w:name="_Toc58270360"/>
       <w:r>
         <w:t>Komunikace</w:t>
       </w:r>
@@ -2508,7 +2501,7 @@
       <w:pPr>
         <w:pStyle w:val="Nadpis2"/>
       </w:pPr>
-      <w:bookmarkStart w:id="5" w:name="_Toc58197802"/>
+      <w:bookmarkStart w:id="5" w:name="_Toc58270361"/>
       <w:r>
         <w:t>Rozdělení</w:t>
       </w:r>
@@ -2702,7 +2695,7 @@
       <w:pPr>
         <w:pStyle w:val="Nadpis2"/>
       </w:pPr>
-      <w:bookmarkStart w:id="8" w:name="_Toc58197803"/>
+      <w:bookmarkStart w:id="8" w:name="_Toc58270362"/>
       <w:r>
         <w:t>Zdůvodnění odchylek od rovnoměrného rozdělení bodů</w:t>
       </w:r>
@@ -2806,7 +2799,7 @@
       <w:pPr>
         <w:pStyle w:val="Nadpis1"/>
       </w:pPr>
-      <w:bookmarkStart w:id="9" w:name="_Toc58197804"/>
+      <w:bookmarkStart w:id="9" w:name="_Toc58270363"/>
       <w:r>
         <w:lastRenderedPageBreak/>
         <w:t>Řešení projektu</w:t>
@@ -2818,7 +2811,7 @@
         <w:pStyle w:val="Nadpis2"/>
       </w:pPr>
       <w:bookmarkStart w:id="10" w:name="_Lexikální_analýza"/>
-      <w:bookmarkStart w:id="11" w:name="_Toc58197805"/>
+      <w:bookmarkStart w:id="11" w:name="_Toc58270364"/>
       <w:bookmarkEnd w:id="10"/>
       <w:r>
         <w:t>Lexikální analýza</w:t>
@@ -3038,39 +3031,71 @@
       <w:pPr>
         <w:pStyle w:val="Titulek"/>
         <w:jc w:val="center"/>
+        <w:rPr>
+          <w:i w:val="0"/>
+          <w:iCs w:val="0"/>
+        </w:rPr>
       </w:pPr>
       <w:bookmarkStart w:id="12" w:name="_Ref58266877"/>
       <w:bookmarkStart w:id="13" w:name="_Ref58266870"/>
       <w:r>
+        <w:rPr>
+          <w:i w:val="0"/>
+          <w:iCs w:val="0"/>
+        </w:rPr>
         <w:t xml:space="preserve">Obrázek </w:t>
       </w:r>
       <w:r>
+        <w:rPr>
+          <w:i w:val="0"/>
+          <w:iCs w:val="0"/>
+        </w:rPr>
         <w:fldChar w:fldCharType="begin"/>
       </w:r>
       <w:r>
+        <w:rPr>
+          <w:i w:val="0"/>
+          <w:iCs w:val="0"/>
+        </w:rPr>
         <w:instrText xml:space="preserve"> SEQ Obrázek \* ARABIC </w:instrText>
       </w:r>
       <w:r>
+        <w:rPr>
+          <w:i w:val="0"/>
+          <w:iCs w:val="0"/>
+        </w:rPr>
         <w:fldChar w:fldCharType="separate"/>
       </w:r>
       <w:r>
         <w:rPr>
+          <w:i w:val="0"/>
+          <w:iCs w:val="0"/>
           <w:noProof/>
         </w:rPr>
         <w:t>1</w:t>
       </w:r>
       <w:r>
         <w:rPr>
+          <w:i w:val="0"/>
+          <w:iCs w:val="0"/>
           <w:noProof/>
         </w:rPr>
         <w:fldChar w:fldCharType="end"/>
       </w:r>
       <w:bookmarkEnd w:id="12"/>
       <w:r>
+        <w:rPr>
+          <w:i w:val="0"/>
+          <w:iCs w:val="0"/>
+        </w:rPr>
         <w:t xml:space="preserve">: </w:t>
       </w:r>
       <w:bookmarkStart w:id="14" w:name="_Ref58266886"/>
       <w:r>
+        <w:rPr>
+          <w:i w:val="0"/>
+          <w:iCs w:val="0"/>
+        </w:rPr>
         <w:t>Diagram konečného stavového automatu</w:t>
       </w:r>
       <w:bookmarkEnd w:id="13"/>
@@ -6018,28 +6043,11 @@
     </w:p>
     <w:p>
       <w:pPr>
-        <w:spacing w:after="240" w:line="276" w:lineRule="auto"/>
-        <w:jc w:val="both"/>
-      </w:pPr>
-    </w:p>
-    <w:p>
-      <w:pPr>
-        <w:spacing w:after="240" w:line="276" w:lineRule="auto"/>
-        <w:jc w:val="both"/>
-      </w:pPr>
-    </w:p>
-    <w:p>
-      <w:pPr>
-        <w:spacing w:after="240" w:line="276" w:lineRule="auto"/>
-        <w:jc w:val="both"/>
-      </w:pPr>
-    </w:p>
-    <w:p>
-      <w:pPr>
         <w:pStyle w:val="Nadpis2"/>
       </w:pPr>
-      <w:bookmarkStart w:id="15" w:name="_Toc58197806"/>
-      <w:r>
+      <w:bookmarkStart w:id="15" w:name="_Toc58270365"/>
+      <w:r>
+        <w:lastRenderedPageBreak/>
         <w:t>Syntaktická analýza</w:t>
       </w:r>
       <w:bookmarkEnd w:id="15"/>
@@ -6066,7 +6074,7 @@
       <w:pPr>
         <w:pStyle w:val="Nadpis3"/>
       </w:pPr>
-      <w:bookmarkStart w:id="16" w:name="_Toc58197807"/>
+      <w:bookmarkStart w:id="16" w:name="_Toc58270366"/>
       <w:r>
         <w:t>Syntaktická analýza založená na rekurzivním sestupu</w:t>
       </w:r>
@@ -6074,94 +6082,497 @@
     </w:p>
     <w:p>
       <w:pPr>
-        <w:spacing w:after="240" w:line="276" w:lineRule="auto"/>
+        <w:pStyle w:val="Normlnweb"/>
+        <w:spacing w:before="0" w:beforeAutospacing="0" w:after="240" w:afterAutospacing="0" w:line="276" w:lineRule="auto"/>
         <w:jc w:val="both"/>
-      </w:pPr>
-      <w:r>
+        <w:rPr>
+          <w:rFonts w:ascii="Arial" w:hAnsi="Arial" w:cs="Arial"/>
+          <w:sz w:val="22"/>
+          <w:szCs w:val="22"/>
+        </w:rPr>
+      </w:pPr>
+      <w:r>
+        <w:rPr>
+          <w:rFonts w:ascii="Arial" w:hAnsi="Arial" w:cs="Arial"/>
+          <w:sz w:val="22"/>
+          <w:szCs w:val="22"/>
+        </w:rPr>
         <w:t xml:space="preserve">Syntaktická analýza se řídí LL gramatikou </w:t>
       </w:r>
       <w:r>
         <w:rPr>
+          <w:rFonts w:ascii="Arial" w:hAnsi="Arial" w:cs="Arial"/>
           <w:color w:val="C00000"/>
+          <w:sz w:val="22"/>
+          <w:szCs w:val="22"/>
         </w:rPr>
         <w:t>(odkaz</w:t>
       </w:r>
       <w:r>
-        <w:t xml:space="preserve">). Ke každému </w:t>
+        <w:rPr>
+          <w:rFonts w:ascii="Arial" w:hAnsi="Arial" w:cs="Arial"/>
+          <w:sz w:val="22"/>
+          <w:szCs w:val="22"/>
+        </w:rPr>
+        <w:t xml:space="preserve">). K většině </w:t>
       </w:r>
       <w:proofErr w:type="spellStart"/>
       <w:r>
-        <w:t>neterminálu</w:t>
+        <w:rPr>
+          <w:rFonts w:ascii="Arial" w:hAnsi="Arial" w:cs="Arial"/>
+          <w:sz w:val="22"/>
+          <w:szCs w:val="22"/>
+        </w:rPr>
+        <w:t>neterminálů</w:t>
       </w:r>
       <w:proofErr w:type="spellEnd"/>
       <w:r>
-        <w:t xml:space="preserve"> patří funkce, která kontroluje syntaxi a sémantiku a dle gramatiky postupně volá další funkce. Jako první je ze syntaktického analyzátoru volána funkce </w:t>
-      </w:r>
-      <w:r>
-        <w:rPr>
-          <w:rFonts w:ascii="Consolas" w:hAnsi="Consolas"/>
-        </w:rPr>
-        <w:t>program</w:t>
-      </w:r>
-      <w:r>
-        <w:t>.</w:t>
-      </w:r>
-      <w:r>
-        <w:t xml:space="preserve"> </w:t>
-      </w:r>
-      <w:r>
-        <w:t xml:space="preserve">V místech, kde se očekává výraz, je zavolána funkce </w:t>
-      </w:r>
-      <w:r>
-        <w:rPr>
-          <w:rFonts w:ascii="Consolas" w:hAnsi="Consolas"/>
-        </w:rPr>
-        <w:t>psa</w:t>
-      </w:r>
-      <w:r>
-        <w:t xml:space="preserve">, která provádí syntaktickou analýzu pro výrazy. V případě, kdy se na daném místě může nacházet kromě výrazu i volání funkce, je volána opět funkce </w:t>
-      </w:r>
-      <w:r>
-        <w:rPr>
-          <w:rFonts w:ascii="Consolas" w:hAnsi="Consolas"/>
-        </w:rPr>
-        <w:t>psa</w:t>
-      </w:r>
-      <w:r>
-        <w:t xml:space="preserve">, která rozpozná, </w:t>
-      </w:r>
-      <w:proofErr w:type="gramStart"/>
-      <w:r>
-        <w:t>zda-</w:t>
-      </w:r>
-      <w:proofErr w:type="spellStart"/>
-      <w:r>
-        <w:t>li</w:t>
-      </w:r>
-      <w:proofErr w:type="spellEnd"/>
-      <w:proofErr w:type="gramEnd"/>
-      <w:r>
-        <w:t xml:space="preserve"> se o volání funkce </w:t>
-      </w:r>
-      <w:r>
-        <w:t xml:space="preserve">jedná </w:t>
-      </w:r>
-      <w:r>
-        <w:t>a případě, že tomu tak je, pokračuje</w:t>
-      </w:r>
-      <w:r>
-        <w:t xml:space="preserve"> se rekurzivním sestupem.</w:t>
+        <w:rPr>
+          <w:rFonts w:ascii="Arial" w:hAnsi="Arial" w:cs="Arial"/>
+          <w:sz w:val="22"/>
+          <w:szCs w:val="22"/>
+        </w:rPr>
+        <w:t xml:space="preserve"> patří funkce, která kontroluje syntaxi a sémantiku a dle gramatiky postupně volá další funkce. Jako první je ze syntaktického analyzátoru volána funkce program. V místech, kde se očekává výraz, je zavolána funkce psa, která provádí syntaktickou analýzu pro výrazy.</w:t>
       </w:r>
     </w:p>
     <w:p>
       <w:pPr>
+        <w:pStyle w:val="Normlnweb"/>
+        <w:spacing w:before="0" w:beforeAutospacing="0" w:after="240" w:afterAutospacing="0" w:line="276" w:lineRule="auto"/>
+        <w:jc w:val="both"/>
+        <w:rPr>
+          <w:rFonts w:ascii="Calibri" w:hAnsi="Calibri" w:cs="Calibri"/>
+          <w:sz w:val="22"/>
+          <w:szCs w:val="22"/>
+        </w:rPr>
+      </w:pPr>
+      <w:r>
+        <w:rPr>
+          <w:rFonts w:ascii="Arial" w:hAnsi="Arial" w:cs="Arial"/>
+          <w:sz w:val="22"/>
+          <w:szCs w:val="22"/>
+        </w:rPr>
+        <w:t xml:space="preserve">Kvůli ne zcela správnému původnímu návrhu LL gramatiky neodpovídají gramatická pravidla 22 a 23 našemu řešení. Zpracování </w:t>
+      </w:r>
+      <w:proofErr w:type="spellStart"/>
+      <w:r>
+        <w:rPr>
+          <w:rFonts w:ascii="Arial" w:hAnsi="Arial" w:cs="Arial"/>
+          <w:sz w:val="22"/>
+          <w:szCs w:val="22"/>
+        </w:rPr>
+        <w:t>neterminálu</w:t>
+      </w:r>
+      <w:proofErr w:type="spellEnd"/>
+      <w:r>
+        <w:rPr>
+          <w:rFonts w:ascii="Arial" w:hAnsi="Arial" w:cs="Arial"/>
+          <w:sz w:val="22"/>
+          <w:szCs w:val="22"/>
+        </w:rPr>
+        <w:t xml:space="preserve"> </w:t>
+      </w:r>
+      <w:r>
+        <w:rPr>
+          <w:rFonts w:ascii="Consolas" w:hAnsi="Consolas" w:cs="Calibri"/>
+          <w:sz w:val="22"/>
+          <w:szCs w:val="22"/>
+        </w:rPr>
+        <w:t>&lt;</w:t>
+      </w:r>
+      <w:proofErr w:type="spellStart"/>
+      <w:r>
+        <w:rPr>
+          <w:rFonts w:ascii="Consolas" w:hAnsi="Consolas" w:cs="Calibri"/>
+          <w:sz w:val="22"/>
+          <w:szCs w:val="22"/>
+        </w:rPr>
+        <w:t>assign_r</w:t>
+      </w:r>
+      <w:proofErr w:type="spellEnd"/>
+      <w:r>
+        <w:rPr>
+          <w:rFonts w:ascii="Consolas" w:hAnsi="Consolas" w:cs="Calibri"/>
+          <w:sz w:val="22"/>
+          <w:szCs w:val="22"/>
+        </w:rPr>
+        <w:t>&gt;</w:t>
+      </w:r>
+      <w:r>
+        <w:rPr>
+          <w:rFonts w:ascii="Arial" w:hAnsi="Arial" w:cs="Arial"/>
+          <w:sz w:val="22"/>
+          <w:szCs w:val="22"/>
+        </w:rPr>
+        <w:t xml:space="preserve"> označujícího pravou stranu přiřazení máme provedeno následovně: Na začátku funkce </w:t>
+      </w:r>
+      <w:proofErr w:type="spellStart"/>
+      <w:r>
+        <w:rPr>
+          <w:rFonts w:ascii="Consolas" w:hAnsi="Consolas" w:cs="Calibri"/>
+          <w:sz w:val="22"/>
+          <w:szCs w:val="22"/>
+        </w:rPr>
+        <w:t>assign_r</w:t>
+      </w:r>
+      <w:proofErr w:type="spellEnd"/>
+      <w:r>
+        <w:rPr>
+          <w:rFonts w:ascii="Arial" w:hAnsi="Arial" w:cs="Arial"/>
+          <w:sz w:val="22"/>
+          <w:szCs w:val="22"/>
+        </w:rPr>
+        <w:t xml:space="preserve"> je volána funkce </w:t>
+      </w:r>
+      <w:r>
+        <w:rPr>
+          <w:rFonts w:ascii="Consolas" w:hAnsi="Consolas" w:cs="Arial"/>
+          <w:sz w:val="22"/>
+          <w:szCs w:val="22"/>
+        </w:rPr>
+        <w:t>psa</w:t>
+      </w:r>
+      <w:r>
+        <w:rPr>
+          <w:rFonts w:ascii="Arial" w:hAnsi="Arial" w:cs="Arial"/>
+          <w:sz w:val="22"/>
+          <w:szCs w:val="22"/>
+        </w:rPr>
+        <w:t>,</w:t>
+      </w:r>
+      <w:r>
+        <w:rPr>
+          <w:rFonts w:ascii="Arial" w:hAnsi="Arial" w:cs="Arial"/>
+          <w:sz w:val="22"/>
+          <w:szCs w:val="22"/>
+        </w:rPr>
+        <w:t xml:space="preserve"> </w:t>
+      </w:r>
+      <w:r>
+        <w:rPr>
+          <w:rFonts w:ascii="Arial" w:hAnsi="Arial" w:cs="Arial"/>
+          <w:sz w:val="22"/>
+          <w:szCs w:val="22"/>
+        </w:rPr>
+        <w:t>která zpracuje případný výraz</w:t>
+      </w:r>
+      <w:r>
+        <w:rPr>
+          <w:rFonts w:ascii="Arial" w:hAnsi="Arial" w:cs="Arial"/>
+          <w:sz w:val="22"/>
+          <w:szCs w:val="22"/>
+        </w:rPr>
+        <w:t xml:space="preserve">, </w:t>
+      </w:r>
+      <w:proofErr w:type="spellStart"/>
+      <w:r>
+        <w:rPr>
+          <w:rFonts w:ascii="Arial" w:hAnsi="Arial" w:cs="Arial"/>
+          <w:sz w:val="22"/>
+          <w:szCs w:val="22"/>
+        </w:rPr>
+        <w:t>literál</w:t>
+      </w:r>
+      <w:proofErr w:type="spellEnd"/>
+      <w:r>
+        <w:rPr>
+          <w:rFonts w:ascii="Arial" w:hAnsi="Arial" w:cs="Arial"/>
+          <w:sz w:val="22"/>
+          <w:szCs w:val="22"/>
+        </w:rPr>
+        <w:t xml:space="preserve">, či identifikátor </w:t>
+      </w:r>
+      <w:r>
+        <w:rPr>
+          <w:rFonts w:ascii="Arial" w:hAnsi="Arial" w:cs="Arial"/>
+          <w:sz w:val="22"/>
+          <w:szCs w:val="22"/>
+        </w:rPr>
+        <w:t xml:space="preserve">a v případě volání funkce nechá zpracovat </w:t>
+      </w:r>
+      <w:proofErr w:type="spellStart"/>
+      <w:r>
+        <w:rPr>
+          <w:rFonts w:ascii="Arial" w:hAnsi="Arial" w:cs="Arial"/>
+          <w:sz w:val="22"/>
+          <w:szCs w:val="22"/>
+        </w:rPr>
+        <w:t>neterminál</w:t>
+      </w:r>
+      <w:proofErr w:type="spellEnd"/>
+      <w:r>
+        <w:rPr>
+          <w:rFonts w:ascii="Arial" w:hAnsi="Arial" w:cs="Arial"/>
+          <w:sz w:val="22"/>
+          <w:szCs w:val="22"/>
+        </w:rPr>
+        <w:t xml:space="preserve"> </w:t>
+      </w:r>
+      <w:r>
+        <w:rPr>
+          <w:rFonts w:ascii="Consolas" w:hAnsi="Consolas" w:cs="Calibri"/>
+          <w:sz w:val="22"/>
+          <w:szCs w:val="22"/>
+        </w:rPr>
+        <w:t>&lt;</w:t>
+      </w:r>
+      <w:proofErr w:type="spellStart"/>
+      <w:r>
+        <w:rPr>
+          <w:rFonts w:ascii="Consolas" w:hAnsi="Consolas" w:cs="Calibri"/>
+          <w:sz w:val="22"/>
+          <w:szCs w:val="22"/>
+        </w:rPr>
+        <w:t>func</w:t>
+      </w:r>
+      <w:proofErr w:type="spellEnd"/>
+      <w:r>
+        <w:rPr>
+          <w:rFonts w:ascii="Consolas" w:hAnsi="Consolas" w:cs="Calibri"/>
+          <w:sz w:val="22"/>
+          <w:szCs w:val="22"/>
+        </w:rPr>
+        <w:t>&gt;</w:t>
+      </w:r>
+      <w:r>
+        <w:rPr>
+          <w:rFonts w:ascii="Arial" w:hAnsi="Arial" w:cs="Arial"/>
+          <w:sz w:val="22"/>
+          <w:szCs w:val="22"/>
+        </w:rPr>
+        <w:t xml:space="preserve"> zavoláním funkce </w:t>
+      </w:r>
+      <w:proofErr w:type="spellStart"/>
+      <w:r>
+        <w:rPr>
+          <w:rFonts w:ascii="Consolas" w:hAnsi="Consolas" w:cs="Calibri"/>
+          <w:sz w:val="22"/>
+          <w:szCs w:val="22"/>
+        </w:rPr>
+        <w:t>func</w:t>
+      </w:r>
+      <w:proofErr w:type="spellEnd"/>
+      <w:r>
+        <w:rPr>
+          <w:rFonts w:ascii="Arial" w:hAnsi="Arial" w:cs="Arial"/>
+          <w:sz w:val="22"/>
+          <w:szCs w:val="22"/>
+        </w:rPr>
+        <w:t xml:space="preserve">. Po skončení funkce </w:t>
+      </w:r>
+      <w:r>
+        <w:rPr>
+          <w:rFonts w:ascii="Consolas" w:hAnsi="Consolas" w:cs="Calibri"/>
+          <w:sz w:val="22"/>
+          <w:szCs w:val="22"/>
+        </w:rPr>
+        <w:t>psa</w:t>
+      </w:r>
+      <w:r>
+        <w:rPr>
+          <w:rFonts w:ascii="Arial" w:hAnsi="Arial" w:cs="Arial"/>
+          <w:sz w:val="22"/>
+          <w:szCs w:val="22"/>
+        </w:rPr>
+        <w:t xml:space="preserve"> se dále pokračuje v rekurzivním sestupu.</w:t>
+      </w:r>
+    </w:p>
+    <w:p>
+      <w:pPr>
+        <w:pStyle w:val="Normlnweb"/>
+        <w:spacing w:before="0" w:beforeAutospacing="0" w:after="240" w:afterAutospacing="0" w:line="276" w:lineRule="auto"/>
+        <w:jc w:val="both"/>
+        <w:rPr>
+          <w:rFonts w:ascii="Calibri" w:hAnsi="Calibri" w:cs="Calibri"/>
+          <w:sz w:val="22"/>
+          <w:szCs w:val="22"/>
+        </w:rPr>
+      </w:pPr>
+      <w:r>
+        <w:rPr>
+          <w:rFonts w:ascii="Arial" w:hAnsi="Arial" w:cs="Arial"/>
+          <w:sz w:val="22"/>
+          <w:szCs w:val="22"/>
+        </w:rPr>
+        <w:t xml:space="preserve">V našem řešení se vyskytují ještě další </w:t>
+      </w:r>
+      <w:proofErr w:type="spellStart"/>
+      <w:r>
+        <w:rPr>
+          <w:rFonts w:ascii="Arial" w:hAnsi="Arial" w:cs="Arial"/>
+          <w:sz w:val="22"/>
+          <w:szCs w:val="22"/>
+        </w:rPr>
+        <w:t>neterminály</w:t>
+      </w:r>
+      <w:proofErr w:type="spellEnd"/>
+      <w:r>
+        <w:rPr>
+          <w:rFonts w:ascii="Arial" w:hAnsi="Arial" w:cs="Arial"/>
+          <w:sz w:val="22"/>
+          <w:szCs w:val="22"/>
+        </w:rPr>
+        <w:t xml:space="preserve">, například </w:t>
+      </w:r>
+      <w:r>
+        <w:rPr>
+          <w:rFonts w:ascii="Consolas" w:hAnsi="Consolas" w:cs="Calibri"/>
+          <w:sz w:val="22"/>
+          <w:szCs w:val="22"/>
+        </w:rPr>
+        <w:t>&lt;</w:t>
+      </w:r>
+      <w:proofErr w:type="spellStart"/>
+      <w:r>
+        <w:rPr>
+          <w:rFonts w:ascii="Consolas" w:hAnsi="Consolas" w:cs="Calibri"/>
+          <w:sz w:val="22"/>
+          <w:szCs w:val="22"/>
+        </w:rPr>
+        <w:t>literal</w:t>
+      </w:r>
+      <w:proofErr w:type="spellEnd"/>
+      <w:r>
+        <w:rPr>
+          <w:rFonts w:ascii="Consolas" w:hAnsi="Consolas" w:cs="Calibri"/>
+          <w:sz w:val="22"/>
+          <w:szCs w:val="22"/>
+        </w:rPr>
+        <w:t>&gt;</w:t>
+      </w:r>
+      <w:r>
+        <w:rPr>
+          <w:rFonts w:ascii="Arial" w:hAnsi="Arial" w:cs="Arial"/>
+          <w:sz w:val="22"/>
+          <w:szCs w:val="22"/>
+        </w:rPr>
+        <w:t xml:space="preserve"> nebo </w:t>
+      </w:r>
+      <w:r>
+        <w:rPr>
+          <w:rFonts w:ascii="Consolas" w:hAnsi="Consolas" w:cs="Calibri"/>
+          <w:sz w:val="22"/>
+          <w:szCs w:val="22"/>
+        </w:rPr>
+        <w:t>&lt;</w:t>
+      </w:r>
+      <w:proofErr w:type="spellStart"/>
+      <w:r>
+        <w:rPr>
+          <w:rFonts w:ascii="Consolas" w:hAnsi="Consolas" w:cs="Calibri"/>
+          <w:sz w:val="22"/>
+          <w:szCs w:val="22"/>
+        </w:rPr>
+        <w:t>id_literal</w:t>
+      </w:r>
+      <w:proofErr w:type="spellEnd"/>
+      <w:r>
+        <w:rPr>
+          <w:rFonts w:ascii="Consolas" w:hAnsi="Consolas" w:cs="Calibri"/>
+          <w:sz w:val="22"/>
+          <w:szCs w:val="22"/>
+        </w:rPr>
+        <w:t>&gt;</w:t>
+      </w:r>
+      <w:r>
+        <w:rPr>
+          <w:rFonts w:ascii="Arial" w:hAnsi="Arial" w:cs="Arial"/>
+          <w:sz w:val="22"/>
+          <w:szCs w:val="22"/>
+        </w:rPr>
+        <w:t xml:space="preserve">, které nemají pro své zpracování vlastní funkci. </w:t>
+      </w:r>
+      <w:r>
+        <w:rPr>
+          <w:rFonts w:ascii="Arial" w:hAnsi="Arial" w:cs="Arial"/>
+          <w:sz w:val="22"/>
+          <w:szCs w:val="22"/>
+        </w:rPr>
+        <w:t>Podrobněji</w:t>
+      </w:r>
+      <w:r>
+        <w:rPr>
+          <w:rFonts w:ascii="Arial" w:hAnsi="Arial" w:cs="Arial"/>
+          <w:sz w:val="22"/>
+          <w:szCs w:val="22"/>
+        </w:rPr>
+        <w:t xml:space="preserve"> v kapitole </w:t>
+      </w:r>
+      <w:r>
+        <w:rPr>
+          <w:rFonts w:ascii="Arial" w:hAnsi="Arial" w:cs="Arial"/>
+          <w:sz w:val="22"/>
+          <w:szCs w:val="22"/>
+        </w:rPr>
+        <w:fldChar w:fldCharType="begin"/>
+      </w:r>
+      <w:r>
+        <w:rPr>
+          <w:rFonts w:ascii="Arial" w:hAnsi="Arial" w:cs="Arial"/>
+          <w:sz w:val="22"/>
+          <w:szCs w:val="22"/>
+        </w:rPr>
+        <w:instrText xml:space="preserve"> REF _Ref58269789 \r \h </w:instrText>
+      </w:r>
+      <w:r>
+        <w:rPr>
+          <w:rFonts w:ascii="Arial" w:hAnsi="Arial" w:cs="Arial"/>
+          <w:sz w:val="22"/>
+          <w:szCs w:val="22"/>
+        </w:rPr>
+      </w:r>
+      <w:r>
+        <w:rPr>
+          <w:rFonts w:ascii="Arial" w:hAnsi="Arial" w:cs="Arial"/>
+          <w:sz w:val="22"/>
+          <w:szCs w:val="22"/>
+        </w:rPr>
+        <w:instrText xml:space="preserve"> \* MERGEFORMAT </w:instrText>
+      </w:r>
+      <w:r>
+        <w:rPr>
+          <w:rFonts w:ascii="Arial" w:hAnsi="Arial" w:cs="Arial"/>
+          <w:sz w:val="22"/>
+          <w:szCs w:val="22"/>
+        </w:rPr>
+        <w:fldChar w:fldCharType="separate"/>
+      </w:r>
+      <w:r>
+        <w:rPr>
+          <w:rFonts w:ascii="Arial" w:hAnsi="Arial" w:cs="Arial"/>
+          <w:sz w:val="22"/>
+          <w:szCs w:val="22"/>
+        </w:rPr>
+        <w:t>3.2.2</w:t>
+      </w:r>
+      <w:r>
+        <w:rPr>
+          <w:rFonts w:ascii="Arial" w:hAnsi="Arial" w:cs="Arial"/>
+          <w:sz w:val="22"/>
+          <w:szCs w:val="22"/>
+        </w:rPr>
+        <w:fldChar w:fldCharType="end"/>
+      </w:r>
+      <w:r>
+        <w:rPr>
+          <w:rFonts w:ascii="Arial" w:hAnsi="Arial" w:cs="Arial"/>
+          <w:sz w:val="22"/>
+          <w:szCs w:val="22"/>
+        </w:rPr>
+        <w:t>.</w:t>
+      </w:r>
+    </w:p>
+    <w:p>
+      <w:pPr>
         <w:pStyle w:val="Nadpis3"/>
       </w:pPr>
-      <w:bookmarkStart w:id="17" w:name="_Toc58197808"/>
+      <w:bookmarkStart w:id="17" w:name="_Ref58269789"/>
+      <w:bookmarkStart w:id="18" w:name="_Toc58270367"/>
       <w:r>
         <w:t>Precedenční syntaktická analýza</w:t>
       </w:r>
       <w:bookmarkEnd w:id="17"/>
+      <w:bookmarkEnd w:id="18"/>
     </w:p>
     <w:p>
       <w:pPr>
@@ -6332,94 +6743,317 @@
     </w:p>
     <w:p>
       <w:pPr>
-        <w:pStyle w:val="Nadpis2"/>
-      </w:pPr>
-      <w:bookmarkStart w:id="18" w:name="_Toc58197809"/>
-      <w:r>
-        <w:t>Sémantická analýza</w:t>
-      </w:r>
-      <w:bookmarkEnd w:id="18"/>
+        <w:pStyle w:val="Normlnweb"/>
+        <w:spacing w:before="0" w:beforeAutospacing="0" w:after="240" w:afterAutospacing="0" w:line="276" w:lineRule="auto"/>
+        <w:jc w:val="both"/>
+        <w:rPr>
+          <w:rFonts w:ascii="Arial" w:hAnsi="Arial" w:cs="Arial"/>
+          <w:color w:val="000000"/>
+          <w:sz w:val="22"/>
+          <w:szCs w:val="22"/>
+        </w:rPr>
+      </w:pPr>
+      <w:r>
+        <w:rPr>
+          <w:rFonts w:ascii="Arial" w:hAnsi="Arial" w:cs="Arial"/>
+          <w:color w:val="000000"/>
+          <w:sz w:val="22"/>
+          <w:szCs w:val="22"/>
+        </w:rPr>
+        <w:t xml:space="preserve">V souboru </w:t>
+      </w:r>
+      <w:proofErr w:type="spellStart"/>
+      <w:r>
+        <w:rPr>
+          <w:rFonts w:ascii="Consolas" w:hAnsi="Consolas" w:cs="Arial"/>
+          <w:color w:val="000000"/>
+          <w:sz w:val="22"/>
+          <w:szCs w:val="22"/>
+        </w:rPr>
+        <w:t>psa.c</w:t>
+      </w:r>
+      <w:proofErr w:type="spellEnd"/>
+      <w:r>
+        <w:rPr>
+          <w:rFonts w:ascii="Arial" w:hAnsi="Arial" w:cs="Arial"/>
+          <w:color w:val="000000"/>
+          <w:sz w:val="22"/>
+          <w:szCs w:val="22"/>
+        </w:rPr>
+        <w:t xml:space="preserve"> kromě samotného provádění precedenční syntaktické analýzy probíhá i rozlišení, zda je v načítaném vstupním kódu použit identifikátor, anebo se jedná o volání funkce (jméno funkce následované </w:t>
+      </w:r>
+      <w:proofErr w:type="gramStart"/>
+      <w:r>
+        <w:rPr>
+          <w:rFonts w:ascii="Arial" w:hAnsi="Arial" w:cs="Arial"/>
+          <w:color w:val="000000"/>
+          <w:sz w:val="22"/>
+          <w:szCs w:val="22"/>
+        </w:rPr>
+        <w:t>znakem ‘</w:t>
+      </w:r>
+      <w:proofErr w:type="gramEnd"/>
+      <w:r>
+        <w:rPr>
+          <w:rFonts w:ascii="Arial" w:hAnsi="Arial" w:cs="Arial"/>
+          <w:color w:val="000000"/>
+          <w:sz w:val="22"/>
+          <w:szCs w:val="22"/>
+        </w:rPr>
+        <w:t>(‘ ).</w:t>
+      </w:r>
     </w:p>
     <w:p>
       <w:pPr>
-        <w:spacing w:after="240" w:line="276" w:lineRule="auto"/>
+        <w:pStyle w:val="Normlnweb"/>
+        <w:spacing w:before="0" w:beforeAutospacing="0" w:after="240" w:afterAutospacing="0" w:line="276" w:lineRule="auto"/>
         <w:jc w:val="both"/>
-      </w:pPr>
-      <w:r>
-        <w:t xml:space="preserve">V průběhu rekurzivního sestupu se kontroluje, </w:t>
-      </w:r>
-      <w:r>
-        <w:t>zdali</w:t>
-      </w:r>
-      <w:r>
-        <w:t xml:space="preserve"> jsou používané funkce proměnné definované. Tato kontrola probíhá za pomoci tabulky symbolů. </w:t>
-      </w:r>
-      <w:r>
-        <w:t xml:space="preserve">Pokud se narazí na funkci, která doposud nebyla definována, tak se do tabulky symbolů uloží její název, očekávané typy parametrů a návratové typy, které jsou zjištěny z levé části přiřazení. Zároveň je nastaven atribut </w:t>
+        <w:rPr>
+          <w:rFonts w:ascii="Calibri" w:hAnsi="Calibri" w:cs="Calibri"/>
+          <w:color w:val="000000"/>
+          <w:sz w:val="22"/>
+          <w:szCs w:val="22"/>
+        </w:rPr>
+      </w:pPr>
+      <w:r>
+        <w:rPr>
+          <w:rFonts w:ascii="Arial" w:hAnsi="Arial" w:cs="Arial"/>
+          <w:color w:val="000000"/>
+          <w:sz w:val="22"/>
+          <w:szCs w:val="22"/>
+        </w:rPr>
+        <w:t xml:space="preserve">Funkce psa dále zpracovává </w:t>
       </w:r>
       <w:proofErr w:type="spellStart"/>
       <w:r>
         <w:rPr>
-          <w:rFonts w:ascii="Consolas" w:hAnsi="Consolas"/>
-        </w:rPr>
-        <w:t>isDefined</w:t>
+          <w:rFonts w:ascii="Arial" w:hAnsi="Arial" w:cs="Arial"/>
+          <w:color w:val="000000"/>
+          <w:sz w:val="22"/>
+          <w:szCs w:val="22"/>
+        </w:rPr>
+        <w:t>literály</w:t>
       </w:r>
       <w:proofErr w:type="spellEnd"/>
       <w:r>
-        <w:t xml:space="preserve"> na hodnotu 0, která značí, že funkce zatím nebyla definována. </w:t>
+        <w:rPr>
+          <w:rFonts w:ascii="Arial" w:hAnsi="Arial" w:cs="Arial"/>
+          <w:color w:val="000000"/>
+          <w:sz w:val="22"/>
+          <w:szCs w:val="22"/>
+        </w:rPr>
+        <w:t>, výrazy a identifikátory, které jsou zahrnuty v </w:t>
+      </w:r>
+      <w:proofErr w:type="spellStart"/>
+      <w:r>
+        <w:rPr>
+          <w:rFonts w:ascii="Arial" w:hAnsi="Arial" w:cs="Arial"/>
+          <w:color w:val="000000"/>
+          <w:sz w:val="22"/>
+          <w:szCs w:val="22"/>
+        </w:rPr>
+        <w:t>neterminálech</w:t>
+      </w:r>
+      <w:proofErr w:type="spellEnd"/>
+      <w:r>
+        <w:rPr>
+          <w:rFonts w:ascii="Arial" w:hAnsi="Arial" w:cs="Arial"/>
+          <w:color w:val="000000"/>
+          <w:sz w:val="22"/>
+          <w:szCs w:val="22"/>
+        </w:rPr>
+        <w:t xml:space="preserve">, které nejsou zpracovávány rekurzivním sestupem. Jmenovitě se jedná o </w:t>
+      </w:r>
+      <w:proofErr w:type="spellStart"/>
+      <w:r>
+        <w:rPr>
+          <w:rFonts w:ascii="Arial" w:hAnsi="Arial" w:cs="Arial"/>
+          <w:color w:val="000000"/>
+          <w:sz w:val="22"/>
+          <w:szCs w:val="22"/>
+        </w:rPr>
+        <w:t>neterminály</w:t>
+      </w:r>
+      <w:proofErr w:type="spellEnd"/>
+      <w:r>
+        <w:rPr>
+          <w:rFonts w:ascii="Arial" w:hAnsi="Arial" w:cs="Arial"/>
+          <w:color w:val="000000"/>
+          <w:sz w:val="22"/>
+          <w:szCs w:val="22"/>
+        </w:rPr>
+        <w:t xml:space="preserve"> </w:t>
+      </w:r>
+      <w:r>
+        <w:rPr>
+          <w:rFonts w:ascii="Consolas" w:hAnsi="Consolas" w:cs="Calibri"/>
+          <w:color w:val="000000"/>
+          <w:sz w:val="22"/>
+          <w:szCs w:val="22"/>
+        </w:rPr>
+        <w:t>&lt;</w:t>
+      </w:r>
+      <w:proofErr w:type="spellStart"/>
+      <w:r>
+        <w:rPr>
+          <w:rFonts w:ascii="Consolas" w:hAnsi="Consolas" w:cs="Calibri"/>
+          <w:color w:val="000000"/>
+          <w:sz w:val="22"/>
+          <w:szCs w:val="22"/>
+        </w:rPr>
+        <w:t>literal</w:t>
+      </w:r>
+      <w:proofErr w:type="spellEnd"/>
+      <w:r>
+        <w:rPr>
+          <w:rFonts w:ascii="Consolas" w:hAnsi="Consolas" w:cs="Calibri"/>
+          <w:color w:val="000000"/>
+          <w:sz w:val="22"/>
+          <w:szCs w:val="22"/>
+        </w:rPr>
+        <w:t>&gt;</w:t>
+      </w:r>
+      <w:r>
+        <w:rPr>
+          <w:rFonts w:ascii="Arial" w:hAnsi="Arial" w:cs="Arial"/>
+          <w:color w:val="000000"/>
+          <w:sz w:val="22"/>
+          <w:szCs w:val="22"/>
+        </w:rPr>
+        <w:t xml:space="preserve">, </w:t>
+      </w:r>
+      <w:r>
+        <w:rPr>
+          <w:rFonts w:ascii="Consolas" w:hAnsi="Consolas" w:cs="Calibri"/>
+          <w:color w:val="000000"/>
+          <w:sz w:val="22"/>
+          <w:szCs w:val="22"/>
+        </w:rPr>
+        <w:t>&lt;</w:t>
+      </w:r>
+      <w:proofErr w:type="spellStart"/>
+      <w:r>
+        <w:rPr>
+          <w:rFonts w:ascii="Consolas" w:hAnsi="Consolas" w:cs="Calibri"/>
+          <w:color w:val="000000"/>
+          <w:sz w:val="22"/>
+          <w:szCs w:val="22"/>
+        </w:rPr>
+        <w:t>expr_literal</w:t>
+      </w:r>
+      <w:proofErr w:type="spellEnd"/>
+      <w:r>
+        <w:rPr>
+          <w:rFonts w:ascii="Consolas" w:hAnsi="Consolas" w:cs="Calibri"/>
+          <w:color w:val="000000"/>
+          <w:sz w:val="22"/>
+          <w:szCs w:val="22"/>
+        </w:rPr>
+        <w:t>&gt;</w:t>
+      </w:r>
+      <w:r>
+        <w:rPr>
+          <w:rFonts w:ascii="Arial" w:hAnsi="Arial" w:cs="Arial"/>
+          <w:color w:val="000000"/>
+          <w:sz w:val="22"/>
+          <w:szCs w:val="22"/>
+        </w:rPr>
+        <w:t xml:space="preserve">, </w:t>
+      </w:r>
+      <w:r>
+        <w:rPr>
+          <w:rFonts w:ascii="Consolas" w:hAnsi="Consolas" w:cs="Calibri"/>
+          <w:color w:val="000000"/>
+          <w:sz w:val="22"/>
+          <w:szCs w:val="22"/>
+        </w:rPr>
+        <w:t>&lt;</w:t>
+      </w:r>
+      <w:proofErr w:type="spellStart"/>
+      <w:r>
+        <w:rPr>
+          <w:rFonts w:ascii="Consolas" w:hAnsi="Consolas" w:cs="Calibri"/>
+          <w:color w:val="000000"/>
+          <w:sz w:val="22"/>
+          <w:szCs w:val="22"/>
+        </w:rPr>
+        <w:t>id_literal</w:t>
+      </w:r>
+      <w:proofErr w:type="spellEnd"/>
+      <w:r>
+        <w:rPr>
+          <w:rFonts w:ascii="Consolas" w:hAnsi="Consolas" w:cs="Calibri"/>
+          <w:color w:val="000000"/>
+          <w:sz w:val="22"/>
+          <w:szCs w:val="22"/>
+        </w:rPr>
+        <w:t>&gt;</w:t>
+      </w:r>
+      <w:r>
+        <w:rPr>
+          <w:rFonts w:ascii="Arial" w:hAnsi="Arial" w:cs="Arial"/>
+          <w:color w:val="000000"/>
+          <w:sz w:val="22"/>
+          <w:szCs w:val="22"/>
+        </w:rPr>
+        <w:t xml:space="preserve">, </w:t>
+      </w:r>
+      <w:r>
+        <w:rPr>
+          <w:rFonts w:ascii="Consolas" w:hAnsi="Consolas" w:cs="Calibri"/>
+          <w:color w:val="000000"/>
+          <w:sz w:val="22"/>
+          <w:szCs w:val="22"/>
+        </w:rPr>
+        <w:t>&lt;</w:t>
+      </w:r>
+      <w:proofErr w:type="spellStart"/>
+      <w:r>
+        <w:rPr>
+          <w:rFonts w:ascii="Consolas" w:hAnsi="Consolas" w:cs="Calibri"/>
+          <w:color w:val="000000"/>
+          <w:sz w:val="22"/>
+          <w:szCs w:val="22"/>
+        </w:rPr>
+        <w:t>id_expr</w:t>
+      </w:r>
+      <w:proofErr w:type="spellEnd"/>
+      <w:r>
+        <w:rPr>
+          <w:rFonts w:ascii="Consolas" w:hAnsi="Consolas" w:cs="Calibri"/>
+          <w:color w:val="000000"/>
+          <w:sz w:val="22"/>
+          <w:szCs w:val="22"/>
+        </w:rPr>
+        <w:t>&gt;</w:t>
+      </w:r>
+      <w:r>
+        <w:rPr>
+          <w:rFonts w:ascii="Arial" w:hAnsi="Arial" w:cs="Arial"/>
+          <w:color w:val="000000"/>
+          <w:sz w:val="22"/>
+          <w:szCs w:val="22"/>
+        </w:rPr>
+        <w:t>.</w:t>
+      </w:r>
+      <w:r>
+        <w:rPr>
+          <w:rFonts w:ascii="Arial" w:hAnsi="Arial" w:cs="Arial"/>
+          <w:color w:val="000000"/>
+          <w:sz w:val="22"/>
+          <w:szCs w:val="22"/>
+        </w:rPr>
+        <w:t xml:space="preserve"> Je tomu tak opět z důvodu pozdních změn gramatiky, které jsme již neměli čas přímo reflektovat v kódu.</w:t>
       </w:r>
     </w:p>
     <w:p>
       <w:pPr>
-        <w:spacing w:after="240" w:line="276" w:lineRule="auto"/>
-        <w:jc w:val="both"/>
-      </w:pPr>
-      <w:r>
-        <w:t>Po skončení syntaktické analýzy se provede kontrola, jestli jsou všechny volané funkce definované a</w:t>
-      </w:r>
-      <w:r>
-        <w:t xml:space="preserve"> jestli byla definována funkce </w:t>
-      </w:r>
-      <w:proofErr w:type="spellStart"/>
-      <w:r>
-        <w:rPr>
-          <w:rFonts w:ascii="Consolas" w:hAnsi="Consolas"/>
-        </w:rPr>
-        <w:t>main</w:t>
-      </w:r>
-      <w:proofErr w:type="spellEnd"/>
-      <w:r>
-        <w:t>, jejíž použití je v jazyce IFJ20 povinné.</w:t>
-      </w:r>
-    </w:p>
-    <w:p>
-      <w:pPr>
-        <w:spacing w:after="240" w:line="276" w:lineRule="auto"/>
-        <w:jc w:val="both"/>
-      </w:pPr>
+        <w:pStyle w:val="Nadpis2"/>
+      </w:pPr>
+      <w:bookmarkStart w:id="19" w:name="_Toc58270368"/>
       <w:r>
         <w:lastRenderedPageBreak/>
-        <w:t xml:space="preserve">Dále se kontroluje například zda počet parametrů v levé části přiřazení odpovídá počtu parametrů v pravé části a zda odpovídají i datové typy. K této kontrole využíváme strukturu </w:t>
-      </w:r>
-      <w:proofErr w:type="spellStart"/>
-      <w:r>
-        <w:rPr>
-          <w:rFonts w:ascii="Consolas" w:hAnsi="Consolas"/>
-        </w:rPr>
-        <w:t>IsUsedList</w:t>
-      </w:r>
-      <w:proofErr w:type="spellEnd"/>
-      <w:r>
-        <w:t>.</w:t>
-      </w:r>
-    </w:p>
-    <w:p>
-      <w:pPr>
-        <w:pStyle w:val="Nadpis2"/>
-      </w:pPr>
-      <w:bookmarkStart w:id="19" w:name="_Toc58197810"/>
-      <w:r>
-        <w:t>Generování kódu</w:t>
+        <w:t>Sémantická analýza</w:t>
       </w:r>
       <w:bookmarkEnd w:id="19"/>
     </w:p>
@@ -6429,7 +7063,27 @@
         <w:jc w:val="both"/>
       </w:pPr>
       <w:r>
-        <w:t>Před započetím syntaktické analýzy se vygenerují vestavěné funkce a dále se již potřebný kód generuje současně se syntaktickou a sémantickou analýzou.</w:t>
+        <w:t xml:space="preserve">V průběhu rekurzivního sestupu se kontroluje, </w:t>
+      </w:r>
+      <w:r>
+        <w:t>zdali</w:t>
+      </w:r>
+      <w:r>
+        <w:t xml:space="preserve"> jsou používané funkce proměnné definované. Tato kontrola probíhá za pomoci tabulky symbolů. </w:t>
+      </w:r>
+      <w:r>
+        <w:t xml:space="preserve">Pokud se narazí na funkci, která doposud nebyla definována, tak se do tabulky symbolů uloží její název, očekávané typy parametrů a návratové typy, které jsou zjištěny z levé části přiřazení. Zároveň je nastaven atribut </w:t>
+      </w:r>
+      <w:proofErr w:type="spellStart"/>
+      <w:r>
+        <w:rPr>
+          <w:rFonts w:ascii="Consolas" w:hAnsi="Consolas"/>
+        </w:rPr>
+        <w:t>isDefined</w:t>
+      </w:r>
+      <w:proofErr w:type="spellEnd"/>
+      <w:r>
+        <w:t xml:space="preserve"> na hodnotu 0, která značí, že funkce zatím nebyla definována. </w:t>
       </w:r>
     </w:p>
     <w:p>
@@ -6438,99 +7092,50 @@
         <w:jc w:val="both"/>
       </w:pPr>
       <w:r>
-        <w:t xml:space="preserve">Pravděpodobně nejobtížnější částí generování kódu byl </w:t>
+        <w:t>Po skončení syntaktické analýzy se provede kontrola, jestli jsou všechny volané funkce definované a</w:t>
+      </w:r>
+      <w:r>
+        <w:t xml:space="preserve"> jestli byla definována funkce </w:t>
       </w:r>
       <w:proofErr w:type="spellStart"/>
       <w:r>
-        <w:t>for</w:t>
+        <w:rPr>
+          <w:rFonts w:ascii="Consolas" w:hAnsi="Consolas"/>
+        </w:rPr>
+        <w:t>main</w:t>
       </w:r>
       <w:proofErr w:type="spellEnd"/>
       <w:r>
-        <w:t xml:space="preserve"> cyklus, kde jsme </w:t>
-      </w:r>
-      <w:r>
-        <w:t>při skončení jedné iterace a začátku druh</w:t>
-      </w:r>
-      <w:r>
-        <w:t>é,</w:t>
-      </w:r>
-      <w:r>
-        <w:t xml:space="preserve"> </w:t>
-      </w:r>
-      <w:r>
-        <w:t>naráželi na problém opětovné definice proměnných</w:t>
-      </w:r>
-      <w:r>
-        <w:t xml:space="preserve"> v hlavičce a těle cyklu</w:t>
-      </w:r>
-      <w:r>
-        <w:t>. Tento problém jsme vyřešili vytvořením dočasného rámce, ve kterém jsme</w:t>
-      </w:r>
-      <w:r>
-        <w:t xml:space="preserve"> znovu</w:t>
-      </w:r>
-      <w:r>
-        <w:t xml:space="preserve"> definovali všechny </w:t>
-      </w:r>
-      <w:r>
-        <w:t xml:space="preserve">dříve definované </w:t>
-      </w:r>
-      <w:r>
-        <w:t>proměnné</w:t>
-      </w:r>
-      <w:r>
-        <w:t xml:space="preserve"> z lokálního rámce. P</w:t>
-      </w:r>
-      <w:r>
-        <w:t xml:space="preserve">omocí instrukce </w:t>
-      </w:r>
-      <w:r>
-        <w:rPr>
-          <w:rFonts w:ascii="Consolas" w:hAnsi="Consolas"/>
-        </w:rPr>
-        <w:t>PUSHFRAME</w:t>
-      </w:r>
-      <w:r>
-        <w:t xml:space="preserve"> jsme </w:t>
-      </w:r>
-      <w:r>
-        <w:t xml:space="preserve">je </w:t>
-      </w:r>
-      <w:r>
-        <w:t xml:space="preserve">pak </w:t>
-      </w:r>
-      <w:r>
-        <w:t xml:space="preserve">přesunuli do </w:t>
-      </w:r>
-      <w:r>
-        <w:t xml:space="preserve">nového </w:t>
-      </w:r>
-      <w:r>
-        <w:t>lokálního rámce. Po každé iteraci jsme z lokálního rámce opět</w:t>
-      </w:r>
-      <w:r>
-        <w:t xml:space="preserve"> vytvořili</w:t>
-      </w:r>
-      <w:r>
-        <w:t xml:space="preserve"> dočasný rámec instrukcí </w:t>
-      </w:r>
-      <w:r>
-        <w:rPr>
-          <w:rFonts w:ascii="Consolas" w:hAnsi="Consolas"/>
-        </w:rPr>
-        <w:t>POPFRAME</w:t>
-      </w:r>
-      <w:r>
-        <w:t xml:space="preserve"> a následně jsme aktualizovali hodnotu všech dříve definovaných proměnných.</w:t>
+        <w:t>, jejíž použití je v jazyce IFJ20 povinné.</w:t>
       </w:r>
     </w:p>
     <w:p>
       <w:pPr>
-        <w:pStyle w:val="Nadpis3"/>
-      </w:pPr>
-      <w:bookmarkStart w:id="20" w:name="_Toc58197811"/>
-      <w:r>
-        <w:t>Generování jmen proměnných</w:t>
+        <w:spacing w:after="240" w:line="276" w:lineRule="auto"/>
+        <w:jc w:val="both"/>
+      </w:pPr>
+      <w:r>
+        <w:t xml:space="preserve">Dále se kontroluje například zda počet parametrů v levé části přiřazení odpovídá počtu parametrů v pravé části a zda odpovídají i datové typy. K této kontrole využíváme strukturu </w:t>
+      </w:r>
+      <w:proofErr w:type="spellStart"/>
+      <w:r>
+        <w:rPr>
+          <w:rFonts w:ascii="Consolas" w:hAnsi="Consolas"/>
+        </w:rPr>
+        <w:t>IsUsedList</w:t>
+      </w:r>
+      <w:proofErr w:type="spellEnd"/>
+      <w:r>
+        <w:t>.</w:t>
+      </w:r>
+    </w:p>
+    <w:p>
+      <w:pPr>
+        <w:pStyle w:val="Nadpis2"/>
+      </w:pPr>
+      <w:bookmarkStart w:id="20" w:name="_Toc58270369"/>
+      <w:r>
+        <w:t>Generování kódu</w:t>
       </w:r>
       <w:bookmarkEnd w:id="20"/>
     </w:p>
@@ -6540,31 +7145,142 @@
         <w:jc w:val="both"/>
       </w:pPr>
       <w:r>
-        <w:t>Vzhledem k tomu, že se proměnné mohou překrývat, jsme se rozhodli jejich názvy generovat s příponou čísla rámce, ve kterém je definována.</w:t>
+        <w:t>Před započetím syntaktické analýzy se vygenerují vestavěné funkce a dále se již potřebný kód generuje současně se syntaktickou a sémantickou analýzou.</w:t>
       </w:r>
     </w:p>
     <w:p>
       <w:pPr>
-        <w:pStyle w:val="Nadpis2"/>
-      </w:pPr>
-      <w:bookmarkStart w:id="21" w:name="_Toc58197812"/>
-      <w:r>
-        <w:t>Použité</w:t>
-      </w:r>
-      <w:r>
-        <w:t xml:space="preserve"> datové struktury</w:t>
+        <w:spacing w:after="240" w:line="276" w:lineRule="auto"/>
+        <w:jc w:val="both"/>
+      </w:pPr>
+      <w:r>
+        <w:t xml:space="preserve">Pravděpodobně nejobtížnější částí generování kódu byl </w:t>
+      </w:r>
+      <w:proofErr w:type="spellStart"/>
+      <w:r>
+        <w:t>for</w:t>
+      </w:r>
+      <w:proofErr w:type="spellEnd"/>
+      <w:r>
+        <w:t xml:space="preserve"> cyklus, kde jsme </w:t>
+      </w:r>
+      <w:r>
+        <w:t>při skončení jedné iterace a začátku druh</w:t>
+      </w:r>
+      <w:r>
+        <w:t>é,</w:t>
+      </w:r>
+      <w:r>
+        <w:t xml:space="preserve"> </w:t>
+      </w:r>
+      <w:r>
+        <w:t>naráželi na problém opětovné definice proměnných</w:t>
+      </w:r>
+      <w:r>
+        <w:t xml:space="preserve"> v hlavičce a těle cyklu</w:t>
+      </w:r>
+      <w:r>
+        <w:t>. Tento problém jsme vyřešili vytvořením dočasného rámce, ve kterém jsme</w:t>
+      </w:r>
+      <w:r>
+        <w:t xml:space="preserve"> znovu</w:t>
+      </w:r>
+      <w:r>
+        <w:t xml:space="preserve"> definovali všechny </w:t>
+      </w:r>
+      <w:r>
+        <w:t xml:space="preserve">dříve definované </w:t>
+      </w:r>
+      <w:r>
+        <w:t>proměnné</w:t>
+      </w:r>
+      <w:r>
+        <w:t xml:space="preserve"> z lokálního rámce. P</w:t>
+      </w:r>
+      <w:r>
+        <w:t xml:space="preserve">omocí instrukce </w:t>
+      </w:r>
+      <w:r>
+        <w:rPr>
+          <w:rFonts w:ascii="Consolas" w:hAnsi="Consolas"/>
+        </w:rPr>
+        <w:t>PUSHFRAME</w:t>
+      </w:r>
+      <w:r>
+        <w:t xml:space="preserve"> jsme </w:t>
+      </w:r>
+      <w:r>
+        <w:t xml:space="preserve">je </w:t>
+      </w:r>
+      <w:r>
+        <w:t xml:space="preserve">pak </w:t>
+      </w:r>
+      <w:r>
+        <w:t xml:space="preserve">přesunuli do </w:t>
+      </w:r>
+      <w:r>
+        <w:t xml:space="preserve">nového </w:t>
+      </w:r>
+      <w:r>
+        <w:t>lokálního rámce. Po každé iteraci jsme z lokálního rámce opět</w:t>
+      </w:r>
+      <w:r>
+        <w:t xml:space="preserve"> vytvořili</w:t>
+      </w:r>
+      <w:r>
+        <w:t xml:space="preserve"> dočasný rámec instrukcí </w:t>
+      </w:r>
+      <w:r>
+        <w:rPr>
+          <w:rFonts w:ascii="Consolas" w:hAnsi="Consolas"/>
+        </w:rPr>
+        <w:t>POPFRAME</w:t>
+      </w:r>
+      <w:r>
+        <w:t xml:space="preserve"> a následně jsme aktualizovali hodnotu všech dříve definovaných proměnných.</w:t>
+      </w:r>
+    </w:p>
+    <w:p>
+      <w:pPr>
+        <w:pStyle w:val="Nadpis3"/>
+      </w:pPr>
+      <w:bookmarkStart w:id="21" w:name="_Toc58270370"/>
+      <w:r>
+        <w:t>Generování jmen proměnných</w:t>
       </w:r>
       <w:bookmarkEnd w:id="21"/>
     </w:p>
     <w:p>
       <w:pPr>
+        <w:spacing w:after="240" w:line="276" w:lineRule="auto"/>
+        <w:jc w:val="both"/>
+      </w:pPr>
+      <w:r>
+        <w:t>Vzhledem k tomu, že se proměnné mohou překrývat, jsme se rozhodli jejich názvy generovat s příponou čísla rámce, ve kterém je definována.</w:t>
+      </w:r>
+    </w:p>
+    <w:p>
+      <w:pPr>
+        <w:pStyle w:val="Nadpis2"/>
+      </w:pPr>
+      <w:bookmarkStart w:id="22" w:name="_Toc58270371"/>
+      <w:r>
+        <w:t>Použité</w:t>
+      </w:r>
+      <w:r>
+        <w:t xml:space="preserve"> datové struktury</w:t>
+      </w:r>
+      <w:bookmarkEnd w:id="22"/>
+    </w:p>
+    <w:p>
+      <w:pPr>
         <w:pStyle w:val="Nadpis3"/>
       </w:pPr>
-      <w:bookmarkStart w:id="22" w:name="_Toc58197813"/>
+      <w:bookmarkStart w:id="23" w:name="_Toc58270372"/>
       <w:r>
         <w:t>Token</w:t>
       </w:r>
-      <w:bookmarkEnd w:id="22"/>
+      <w:bookmarkEnd w:id="23"/>
     </w:p>
     <w:tbl>
       <w:tblPr>
@@ -6936,14 +7652,15 @@
       <w:pPr>
         <w:pStyle w:val="Nadpis3"/>
       </w:pPr>
-      <w:bookmarkStart w:id="23" w:name="_Toc58197814"/>
-      <w:r>
+      <w:bookmarkStart w:id="24" w:name="_Toc58270373"/>
+      <w:r>
+        <w:lastRenderedPageBreak/>
         <w:t>Tabulka</w:t>
       </w:r>
       <w:r>
         <w:t xml:space="preserve"> symbolů</w:t>
       </w:r>
-      <w:bookmarkEnd w:id="23"/>
+      <w:bookmarkEnd w:id="24"/>
     </w:p>
     <w:tbl>
       <w:tblPr>
@@ -7617,7 +8334,6 @@
           <w:noProof/>
           <w:color w:val="2B91AF"/>
         </w:rPr>
-        <w:lastRenderedPageBreak/>
         <w:t>nodeType</w:t>
       </w:r>
       <w:r>
@@ -7882,11 +8598,11 @@
       <w:pPr>
         <w:pStyle w:val="Nadpis3"/>
       </w:pPr>
-      <w:bookmarkStart w:id="24" w:name="_Toc58197815"/>
+      <w:bookmarkStart w:id="25" w:name="_Toc58270374"/>
       <w:r>
         <w:t>Zásobník tabulek symbolů</w:t>
       </w:r>
-      <w:bookmarkEnd w:id="24"/>
+      <w:bookmarkEnd w:id="25"/>
     </w:p>
     <w:p>
       <w:pPr>
@@ -8319,6 +9035,7 @@
           <w:sz w:val="20"/>
           <w:szCs w:val="20"/>
         </w:rPr>
+        <w:lastRenderedPageBreak/>
         <w:t>struct</w:t>
       </w:r>
       <w:proofErr w:type="spellEnd"/>
@@ -8383,6 +9100,11 @@
       <w:r>
         <w:t>Ukazatel na dno zásobníku. Přidali jsme jej z důvodu, abychom si usnadnili přístup k funkcím, které jsou uloženy v tabulce symbolů právě na dně zásobníku.</w:t>
       </w:r>
+    </w:p>
+    <w:p>
+      <w:pPr>
+        <w:spacing w:after="240" w:line="276" w:lineRule="auto"/>
+      </w:pPr>
     </w:p>
     <w:tbl>
       <w:tblPr>
@@ -8947,66 +9669,12 @@
       <w:pPr>
         <w:pStyle w:val="Nadpis3"/>
       </w:pPr>
-      <w:bookmarkStart w:id="25" w:name="_Toc58197816"/>
-      <w:r>
-        <w:lastRenderedPageBreak/>
+      <w:bookmarkStart w:id="26" w:name="_Toc58270375"/>
+      <w:r>
         <w:t>Lineární</w:t>
       </w:r>
       <w:r>
         <w:t xml:space="preserve"> seznam</w:t>
-      </w:r>
-      <w:bookmarkEnd w:id="25"/>
-    </w:p>
-    <w:p>
-      <w:pPr>
-        <w:spacing w:line="276" w:lineRule="auto"/>
-        <w:jc w:val="both"/>
-      </w:pPr>
-      <w:r>
-        <w:t xml:space="preserve">Lineární seznam jsme využili pro dvě struktury. </w:t>
-      </w:r>
-      <w:r>
-        <w:t>První z nich je struktura</w:t>
-      </w:r>
-      <w:r>
-        <w:t xml:space="preserve"> </w:t>
-      </w:r>
-      <w:proofErr w:type="spellStart"/>
-      <w:r>
-        <w:rPr>
-          <w:rFonts w:ascii="Consolas" w:hAnsi="Consolas"/>
-        </w:rPr>
-        <w:t>RetType</w:t>
-      </w:r>
-      <w:proofErr w:type="spellEnd"/>
-      <w:r>
-        <w:t xml:space="preserve">, která </w:t>
-      </w:r>
-      <w:r>
-        <w:t>slouží k uložení návratových typů funkce</w:t>
-      </w:r>
-      <w:r>
-        <w:t xml:space="preserve">. Druhá struktura </w:t>
-      </w:r>
-      <w:proofErr w:type="spellStart"/>
-      <w:r>
-        <w:rPr>
-          <w:rFonts w:ascii="Consolas" w:hAnsi="Consolas"/>
-        </w:rPr>
-        <w:t>IsUsedList</w:t>
-      </w:r>
-      <w:proofErr w:type="spellEnd"/>
-      <w:r>
-        <w:t xml:space="preserve"> slouží k určení přiřazovaných hodnot, které se mají zahodit (při použití _ na levé straně přiřazení) a také ke kontrole datových typů při přiřazování hodnot. </w:t>
-      </w:r>
-    </w:p>
-    <w:p>
-      <w:pPr>
-        <w:pStyle w:val="Nadpis1"/>
-      </w:pPr>
-      <w:bookmarkStart w:id="26" w:name="_Toc58197817"/>
-      <w:r>
-        <w:t>Závěr</w:t>
       </w:r>
       <w:bookmarkEnd w:id="26"/>
     </w:p>
@@ -9016,33 +9684,103 @@
         <w:jc w:val="both"/>
       </w:pPr>
       <w:r>
-        <w:t xml:space="preserve">Projekt byl pro nás ve výsledku zajímavý a přínosný, ačkoli jsme ze začátku měli potíž </w:t>
-      </w:r>
-      <w:r>
-        <w:t>na něm začít pracovat, kvůli jeho velkému rozsahu.</w:t>
+        <w:t xml:space="preserve">Lineární seznam jsme využili pro dvě struktury. </w:t>
+      </w:r>
+      <w:r>
+        <w:t>První z nich je struktura</w:t>
       </w:r>
       <w:r>
         <w:t xml:space="preserve"> </w:t>
       </w:r>
-      <w:r>
-        <w:rPr>
-          <w:color w:val="C00000"/>
-        </w:rPr>
-        <w:t>Ještě něco dopsat</w:t>
+      <w:proofErr w:type="spellStart"/>
+      <w:r>
+        <w:rPr>
+          <w:rFonts w:ascii="Consolas" w:hAnsi="Consolas"/>
+        </w:rPr>
+        <w:t>RetType</w:t>
+      </w:r>
+      <w:proofErr w:type="spellEnd"/>
+      <w:r>
+        <w:t xml:space="preserve">, která </w:t>
+      </w:r>
+      <w:r>
+        <w:t>slouží k uložení návratových typů funkce</w:t>
+      </w:r>
+      <w:r>
+        <w:t xml:space="preserve">. Druhá struktura </w:t>
+      </w:r>
+      <w:proofErr w:type="spellStart"/>
+      <w:r>
+        <w:rPr>
+          <w:rFonts w:ascii="Consolas" w:hAnsi="Consolas"/>
+        </w:rPr>
+        <w:t>IsUsedList</w:t>
+      </w:r>
+      <w:proofErr w:type="spellEnd"/>
+      <w:r>
+        <w:t xml:space="preserve"> slouží k určení přiřazovaných hodnot, které se mají zahodit (při použití _ na levé straně přiřazení) a také ke kontrole datových typů při přiřazování hodnot. </w:t>
       </w:r>
     </w:p>
     <w:p>
       <w:pPr>
         <w:pStyle w:val="Nadpis1"/>
       </w:pPr>
-      <w:bookmarkStart w:id="27" w:name="_Toc58197818"/>
-      <w:r>
+      <w:bookmarkStart w:id="27" w:name="_Toc58270376"/>
+      <w:r>
+        <w:t>Závěr</w:t>
+      </w:r>
+      <w:bookmarkEnd w:id="27"/>
+    </w:p>
+    <w:p>
+      <w:pPr>
+        <w:spacing w:line="276" w:lineRule="auto"/>
+        <w:jc w:val="both"/>
+        <w:rPr>
+          <w:color w:val="C00000"/>
+        </w:rPr>
+      </w:pPr>
+      <w:r>
+        <w:t xml:space="preserve">Projekt byl pro nás ve výsledku zajímavý a přínosný, ačkoli jsme ze začátku měli potíž </w:t>
+      </w:r>
+      <w:r>
+        <w:t>na něm začít pracovat, kvůli jeho velkému rozsahu.</w:t>
+      </w:r>
+      <w:r>
+        <w:t xml:space="preserve"> </w:t>
+      </w:r>
+      <w:r>
+        <w:rPr>
+          <w:color w:val="C00000"/>
+        </w:rPr>
+        <w:t>Ještě něco dopsat</w:t>
+      </w:r>
+    </w:p>
+    <w:p>
+      <w:pPr>
+        <w:rPr>
+          <w:color w:val="C00000"/>
+        </w:rPr>
+      </w:pPr>
+      <w:r>
+        <w:rPr>
+          <w:color w:val="C00000"/>
+        </w:rPr>
+        <w:br w:type="page"/>
+      </w:r>
+    </w:p>
+    <w:p>
+      <w:pPr>
+        <w:pStyle w:val="Nadpis1"/>
+      </w:pPr>
+      <w:bookmarkStart w:id="28" w:name="_Toc58270377"/>
+      <w:r>
+        <w:lastRenderedPageBreak/>
         <w:t>Použitá literatura</w:t>
       </w:r>
       <w:r>
         <w:t xml:space="preserve"> a reference</w:t>
       </w:r>
-      <w:bookmarkEnd w:id="27"/>
+      <w:bookmarkEnd w:id="28"/>
     </w:p>
     <w:p>
       <w:r>
@@ -9080,17 +9818,13 @@
     <w:p>
       <w:pPr>
         <w:rPr>
-          <w:rFonts w:ascii="Times New Roman" w:eastAsia="Times New Roman" w:hAnsi="Times New Roman" w:cs="Times New Roman"/>
-          <w:sz w:val="24"/>
-          <w:szCs w:val="24"/>
+          <w:rFonts w:eastAsia="Times New Roman"/>
           <w:lang w:eastAsia="cs-CZ"/>
         </w:rPr>
       </w:pPr>
       <w:r>
         <w:rPr>
-          <w:rFonts w:ascii="Times New Roman" w:eastAsia="Times New Roman" w:hAnsi="Times New Roman" w:cs="Times New Roman"/>
-          <w:sz w:val="24"/>
-          <w:szCs w:val="24"/>
+          <w:rFonts w:eastAsia="Times New Roman"/>
           <w:lang w:eastAsia="cs-CZ"/>
         </w:rPr>
         <w:t xml:space="preserve">Jednoduchý interpret: </w:t>
@@ -9098,9 +9832,7 @@
       <w:proofErr w:type="spellStart"/>
       <w:r>
         <w:rPr>
-          <w:rFonts w:ascii="Times New Roman" w:eastAsia="Times New Roman" w:hAnsi="Times New Roman" w:cs="Times New Roman"/>
-          <w:sz w:val="24"/>
-          <w:szCs w:val="24"/>
+          <w:rFonts w:eastAsia="Times New Roman"/>
           <w:lang w:eastAsia="cs-CZ"/>
         </w:rPr>
         <w:t>str.c</w:t>
@@ -9108,9 +9840,7 @@
       <w:proofErr w:type="spellEnd"/>
       <w:r>
         <w:rPr>
-          <w:rFonts w:ascii="Times New Roman" w:eastAsia="Times New Roman" w:hAnsi="Times New Roman" w:cs="Times New Roman"/>
-          <w:sz w:val="24"/>
-          <w:szCs w:val="24"/>
+          <w:rFonts w:eastAsia="Times New Roman"/>
           <w:lang w:eastAsia="cs-CZ"/>
         </w:rPr>
         <w:t xml:space="preserve">, </w:t>
@@ -9118,9 +9848,7 @@
       <w:proofErr w:type="spellStart"/>
       <w:r>
         <w:rPr>
-          <w:rFonts w:ascii="Times New Roman" w:eastAsia="Times New Roman" w:hAnsi="Times New Roman" w:cs="Times New Roman"/>
-          <w:sz w:val="24"/>
-          <w:szCs w:val="24"/>
+          <w:rFonts w:eastAsia="Times New Roman"/>
           <w:lang w:eastAsia="cs-CZ"/>
         </w:rPr>
         <w:t>str.h</w:t>
@@ -9128,40 +9856,23 @@
       <w:proofErr w:type="spellEnd"/>
       <w:r>
         <w:rPr>
-          <w:rFonts w:ascii="Times New Roman" w:eastAsia="Times New Roman" w:hAnsi="Times New Roman" w:cs="Times New Roman"/>
-          <w:sz w:val="24"/>
-          <w:szCs w:val="24"/>
+          <w:rFonts w:eastAsia="Times New Roman"/>
           <w:lang w:eastAsia="cs-CZ"/>
         </w:rPr>
         <w:t xml:space="preserve">. In: </w:t>
       </w:r>
       <w:r>
         <w:rPr>
-          <w:rFonts w:ascii="Times New Roman" w:eastAsia="Times New Roman" w:hAnsi="Times New Roman" w:cs="Times New Roman"/>
+          <w:rFonts w:eastAsia="Times New Roman"/>
           <w:i/>
           <w:iCs/>
-          <w:sz w:val="24"/>
-          <w:szCs w:val="24"/>
           <w:lang w:eastAsia="cs-CZ"/>
         </w:rPr>
-        <w:t>h</w:t>
-      </w:r>
-      <w:r>
-        <w:rPr>
-          <w:rFonts w:ascii="Times New Roman" w:eastAsia="Times New Roman" w:hAnsi="Times New Roman" w:cs="Times New Roman"/>
-          <w:i/>
-          <w:iCs/>
-          <w:sz w:val="24"/>
-          <w:szCs w:val="24"/>
-          <w:lang w:eastAsia="cs-CZ"/>
-        </w:rPr>
-        <w:t>ttps://www.fit.vutbr.cz/study/courses/IFJ/private/projekt/</w:t>
-      </w:r>
-      <w:r>
-        <w:rPr>
-          <w:rFonts w:ascii="Times New Roman" w:eastAsia="Times New Roman" w:hAnsi="Times New Roman" w:cs="Times New Roman"/>
-          <w:sz w:val="24"/>
-          <w:szCs w:val="24"/>
+        <w:t>https://www.fit.vutbr.cz/study/courses/IFJ/private/projekt/</w:t>
+      </w:r>
+      <w:r>
+        <w:rPr>
+          <w:rFonts w:eastAsia="Times New Roman"/>
           <w:lang w:eastAsia="cs-CZ"/>
         </w:rPr>
         <w:t xml:space="preserve"> [online]. 2009, 10.11.2009 [cit. 2020-12-06]. Dostupné z: </w:t>
@@ -9170,9 +9881,7 @@
         <w:r>
           <w:rPr>
             <w:rStyle w:val="Hypertextovodkaz"/>
-            <w:rFonts w:ascii="Times New Roman" w:eastAsia="Times New Roman" w:hAnsi="Times New Roman" w:cs="Times New Roman"/>
-            <w:sz w:val="24"/>
-            <w:szCs w:val="24"/>
+            <w:rFonts w:eastAsia="Times New Roman"/>
             <w:lang w:eastAsia="cs-CZ"/>
           </w:rPr>
           <w:t>https://www.fit.vutbr.cz/study/courses/IFJ/private/projekt/jednoduchy_interpret.zip</w:t>
@@ -10935,6 +11644,21 @@
     <w:basedOn w:val="Standardnpsmoodstavce"/>
     <w:rsid w:val="00116425"/>
   </w:style>
+  <w:style w:type="paragraph" w:styleId="Normlnweb">
+    <w:name w:val="Normal (Web)"/>
+    <w:basedOn w:val="Normln"/>
+    <w:uiPriority w:val="99"/>
+    <w:unhideWhenUsed/>
+    <w:rsid w:val="00A44AB9"/>
+    <w:pPr>
+      <w:spacing w:before="100" w:beforeAutospacing="1" w:after="100" w:afterAutospacing="1"/>
+    </w:pPr>
+    <w:rPr>
+      <w:rFonts w:ascii="Times New Roman" w:eastAsia="Times New Roman" w:hAnsi="Times New Roman" w:cs="Times New Roman"/>
+      <w:sz w:val="24"/>
+      <w:szCs w:val="24"/>
+    </w:rPr>
+  </w:style>
 </w:styles>
 </file>
 

</xml_diff>